<commit_message>
TS 7 Tamil Kramam 20/01/2022
</commit_message>
<xml_diff>
--- a/TS-Kramam/TS-7.2/TS 7.2 Tamil Krama Paatam Corrections.docx
+++ b/TS-Kramam/TS-7.2/TS 7.2 Tamil Krama Paatam Corrections.docx
@@ -1,6 +1,6 @@
 
 <file path=word/document.xml><?xml version="1.0" encoding="utf-8"?>
-<w:document xmlns:wpc="http://schemas.microsoft.com/office/word/2010/wordprocessingCanvas" xmlns:cx="http://schemas.microsoft.com/office/drawing/2014/chartex" xmlns:cx1="http://schemas.microsoft.com/office/drawing/2015/9/8/chartex" xmlns:mc="http://schemas.openxmlformats.org/markup-compatibility/2006" xmlns:o="urn:schemas-microsoft-com:office:office" xmlns:r="http://schemas.openxmlformats.org/officeDocument/2006/relationships" xmlns:m="http://schemas.openxmlformats.org/officeDocument/2006/math" xmlns:v="urn:schemas-microsoft-com:vml" xmlns:wp14="http://schemas.microsoft.com/office/word/2010/wordprocessingDrawing" xmlns:wp="http://schemas.openxmlformats.org/drawingml/2006/wordprocessingDrawing" xmlns:w10="urn:schemas-microsoft-com:office:word" xmlns:w="http://schemas.openxmlformats.org/wordprocessingml/2006/main" xmlns:w14="http://schemas.microsoft.com/office/word/2010/wordml" xmlns:w15="http://schemas.microsoft.com/office/word/2012/wordml" xmlns:w16se="http://schemas.microsoft.com/office/word/2015/wordml/symex" xmlns:wpg="http://schemas.microsoft.com/office/word/2010/wordprocessingGroup" xmlns:wpi="http://schemas.microsoft.com/office/word/2010/wordprocessingInk" xmlns:wne="http://schemas.microsoft.com/office/word/2006/wordml" xmlns:wps="http://schemas.microsoft.com/office/word/2010/wordprocessingShape" mc:Ignorable="w14 w15 w16se wp14">
+<w:document xmlns:wpc="http://schemas.microsoft.com/office/word/2010/wordprocessingCanvas" xmlns:cx="http://schemas.microsoft.com/office/drawing/2014/chartex" xmlns:cx1="http://schemas.microsoft.com/office/drawing/2015/9/8/chartex" xmlns:cx2="http://schemas.microsoft.com/office/drawing/2015/10/21/chartex" xmlns:cx3="http://schemas.microsoft.com/office/drawing/2016/5/9/chartex" xmlns:cx4="http://schemas.microsoft.com/office/drawing/2016/5/10/chartex" xmlns:cx5="http://schemas.microsoft.com/office/drawing/2016/5/11/chartex" xmlns:cx6="http://schemas.microsoft.com/office/drawing/2016/5/12/chartex" xmlns:cx7="http://schemas.microsoft.com/office/drawing/2016/5/13/chartex" xmlns:cx8="http://schemas.microsoft.com/office/drawing/2016/5/14/chartex" xmlns:mc="http://schemas.openxmlformats.org/markup-compatibility/2006" xmlns:aink="http://schemas.microsoft.com/office/drawing/2016/ink" xmlns:am3d="http://schemas.microsoft.com/office/drawing/2017/model3d" xmlns:o="urn:schemas-microsoft-com:office:office" xmlns:r="http://schemas.openxmlformats.org/officeDocument/2006/relationships" xmlns:m="http://schemas.openxmlformats.org/officeDocument/2006/math" xmlns:v="urn:schemas-microsoft-com:vml" xmlns:wp14="http://schemas.microsoft.com/office/word/2010/wordprocessingDrawing" xmlns:wp="http://schemas.openxmlformats.org/drawingml/2006/wordprocessingDrawing" xmlns:w10="urn:schemas-microsoft-com:office:word" xmlns:w="http://schemas.openxmlformats.org/wordprocessingml/2006/main" xmlns:w14="http://schemas.microsoft.com/office/word/2010/wordml" xmlns:w15="http://schemas.microsoft.com/office/word/2012/wordml" xmlns:w16cex="http://schemas.microsoft.com/office/word/2018/wordml/cex" xmlns:w16cid="http://schemas.microsoft.com/office/word/2016/wordml/cid" xmlns:w16="http://schemas.microsoft.com/office/word/2018/wordml" xmlns:w16sdtdh="http://schemas.microsoft.com/office/word/2020/wordml/sdtdatahash" xmlns:w16se="http://schemas.microsoft.com/office/word/2015/wordml/symex" xmlns:wpg="http://schemas.microsoft.com/office/word/2010/wordprocessingGroup" xmlns:wpi="http://schemas.microsoft.com/office/word/2010/wordprocessingInk" xmlns:wne="http://schemas.microsoft.com/office/word/2006/wordml" xmlns:wps="http://schemas.microsoft.com/office/word/2010/wordprocessingShape" mc:Ignorable="w14 w15 w16se w16cid w16 w16cex w16sdtdh wp14">
   <w:body>
     <w:p>
       <w:pPr>
@@ -23,7 +23,6 @@
         </w:rPr>
         <w:t xml:space="preserve">TS </w:t>
       </w:r>
-      <w:proofErr w:type="spellStart"/>
       <w:r>
         <w:rPr>
           <w:b/>
@@ -34,7 +33,6 @@
         </w:rPr>
         <w:t>Krama</w:t>
       </w:r>
-      <w:proofErr w:type="spellEnd"/>
       <w:r>
         <w:rPr>
           <w:b/>
@@ -43,29 +41,7 @@
           <w:szCs w:val="32"/>
           <w:u w:val="single"/>
         </w:rPr>
-        <w:t xml:space="preserve"> </w:t>
-      </w:r>
-      <w:proofErr w:type="spellStart"/>
-      <w:r>
-        <w:rPr>
-          <w:b/>
-          <w:bCs/>
-          <w:sz w:val="32"/>
-          <w:szCs w:val="32"/>
-          <w:u w:val="single"/>
-        </w:rPr>
-        <w:t>Paatam</w:t>
-      </w:r>
-      <w:proofErr w:type="spellEnd"/>
-      <w:r>
-        <w:rPr>
-          <w:b/>
-          <w:bCs/>
-          <w:sz w:val="32"/>
-          <w:szCs w:val="32"/>
-          <w:u w:val="single"/>
-        </w:rPr>
-        <w:t xml:space="preserve"> – TS </w:t>
+        <w:t xml:space="preserve"> Paatam – TS </w:t>
       </w:r>
       <w:r>
         <w:rPr>
@@ -135,18 +111,7 @@
           <w:szCs w:val="32"/>
           <w:u w:val="single"/>
         </w:rPr>
-        <w:t xml:space="preserve">Observed </w:t>
-      </w:r>
-      <w:proofErr w:type="gramStart"/>
-      <w:r>
-        <w:rPr>
-          <w:b/>
-          <w:bCs/>
-          <w:sz w:val="32"/>
-          <w:szCs w:val="32"/>
-          <w:u w:val="single"/>
-        </w:rPr>
-        <w:t xml:space="preserve">till </w:t>
+        <w:t xml:space="preserve">Observed till </w:t>
       </w:r>
       <w:r>
         <w:rPr>
@@ -159,7 +124,6 @@
         </w:rPr>
         <w:t>????</w:t>
       </w:r>
-      <w:proofErr w:type="gramEnd"/>
     </w:p>
     <w:p>
       <w:pPr>
@@ -206,12 +170,16 @@
               <w:spacing w:before="0" w:line="240" w:lineRule="auto"/>
               <w:jc w:val="center"/>
               <w:rPr>
+                <w:b/>
+                <w:bCs/>
                 <w:sz w:val="32"/>
                 <w:szCs w:val="32"/>
               </w:rPr>
             </w:pPr>
             <w:r>
               <w:rPr>
+                <w:b/>
+                <w:bCs/>
                 <w:sz w:val="32"/>
                 <w:szCs w:val="32"/>
               </w:rPr>
@@ -223,12 +191,16 @@
               <w:spacing w:before="0" w:line="240" w:lineRule="auto"/>
               <w:jc w:val="center"/>
               <w:rPr>
+                <w:b/>
+                <w:bCs/>
                 <w:sz w:val="32"/>
                 <w:szCs w:val="32"/>
               </w:rPr>
             </w:pPr>
             <w:r>
               <w:rPr>
+                <w:b/>
+                <w:bCs/>
                 <w:sz w:val="32"/>
                 <w:szCs w:val="32"/>
               </w:rPr>
@@ -245,12 +217,16 @@
               <w:spacing w:before="0" w:line="240" w:lineRule="auto"/>
               <w:jc w:val="center"/>
               <w:rPr>
+                <w:b/>
+                <w:bCs/>
                 <w:sz w:val="32"/>
                 <w:szCs w:val="32"/>
               </w:rPr>
             </w:pPr>
             <w:r>
               <w:rPr>
+                <w:b/>
+                <w:bCs/>
                 <w:sz w:val="32"/>
                 <w:szCs w:val="32"/>
               </w:rPr>
@@ -268,12 +244,16 @@
               <w:ind w:right="-18"/>
               <w:jc w:val="center"/>
               <w:rPr>
+                <w:b/>
+                <w:bCs/>
                 <w:sz w:val="32"/>
                 <w:szCs w:val="32"/>
               </w:rPr>
             </w:pPr>
             <w:r>
               <w:rPr>
+                <w:b/>
+                <w:bCs/>
                 <w:sz w:val="32"/>
                 <w:szCs w:val="32"/>
               </w:rPr>
@@ -333,19 +313,8 @@
                 <w:sz w:val="28"/>
                 <w:szCs w:val="32"/>
               </w:rPr>
-              <w:t xml:space="preserve"> – </w:t>
-            </w:r>
-            <w:proofErr w:type="spellStart"/>
-            <w:r>
-              <w:rPr>
-                <w:rFonts w:cs="Arial"/>
-                <w:b/>
-                <w:sz w:val="28"/>
-                <w:szCs w:val="32"/>
-              </w:rPr>
-              <w:t>Kramam</w:t>
-            </w:r>
-            <w:proofErr w:type="spellEnd"/>
+              <w:t xml:space="preserve"> – Kramam</w:t>
+            </w:r>
           </w:p>
           <w:p>
             <w:pPr>
@@ -365,7 +334,6 @@
                 <w:szCs w:val="32"/>
               </w:rPr>
             </w:pPr>
-            <w:proofErr w:type="spellStart"/>
             <w:r>
               <w:rPr>
                 <w:rFonts w:cs="Arial"/>
@@ -373,37 +341,7 @@
                 <w:sz w:val="28"/>
                 <w:szCs w:val="32"/>
               </w:rPr>
-              <w:t>Krama</w:t>
-            </w:r>
-            <w:proofErr w:type="spellEnd"/>
-            <w:r>
-              <w:rPr>
-                <w:rFonts w:cs="Arial"/>
-                <w:b/>
-                <w:sz w:val="28"/>
-                <w:szCs w:val="32"/>
-              </w:rPr>
-              <w:t xml:space="preserve"> </w:t>
-            </w:r>
-            <w:proofErr w:type="spellStart"/>
-            <w:r>
-              <w:rPr>
-                <w:rFonts w:cs="Arial"/>
-                <w:b/>
-                <w:sz w:val="28"/>
-                <w:szCs w:val="32"/>
-              </w:rPr>
-              <w:t>Vaakyam</w:t>
-            </w:r>
-            <w:proofErr w:type="spellEnd"/>
-            <w:r>
-              <w:rPr>
-                <w:rFonts w:cs="Arial"/>
-                <w:b/>
-                <w:sz w:val="28"/>
-                <w:szCs w:val="32"/>
-              </w:rPr>
-              <w:t xml:space="preserve"> No.– </w:t>
+              <w:t xml:space="preserve">Krama Vaakyam No.– </w:t>
             </w:r>
             <w:r>
               <w:rPr>
@@ -431,7 +369,6 @@
                 <w:szCs w:val="36"/>
               </w:rPr>
             </w:pPr>
-            <w:proofErr w:type="spellStart"/>
             <w:r>
               <w:rPr>
                 <w:rFonts w:cs="Arial"/>
@@ -439,17 +376,7 @@
                 <w:sz w:val="28"/>
                 <w:szCs w:val="32"/>
               </w:rPr>
-              <w:t>Panchaati</w:t>
-            </w:r>
-            <w:proofErr w:type="spellEnd"/>
-            <w:r>
-              <w:rPr>
-                <w:rFonts w:cs="Arial"/>
-                <w:b/>
-                <w:sz w:val="28"/>
-                <w:szCs w:val="32"/>
-              </w:rPr>
-              <w:t xml:space="preserve"> No</w:t>
+              <w:t>Panchaati No</w:t>
             </w:r>
             <w:r>
               <w:rPr>
@@ -485,40 +412,27 @@
                 <w:lang w:bidi="ml-IN"/>
               </w:rPr>
             </w:pPr>
-            <w:proofErr w:type="spellStart"/>
-            <w:r>
-              <w:rPr>
-                <w:rFonts w:ascii="BRH Devanagari Extra" w:hAnsi="BRH Devanagari Extra" w:cs="BRH Devanagari Extra"/>
-                <w:color w:val="000000"/>
-                <w:sz w:val="40"/>
-                <w:szCs w:val="40"/>
-                <w:lang w:bidi="ml-IN"/>
-              </w:rPr>
-              <w:t>oÉ</w:t>
-            </w:r>
-            <w:proofErr w:type="spellEnd"/>
-            <w:r>
-              <w:rPr>
-                <w:rFonts w:ascii="BRH Devanagari Extra" w:hAnsi="BRH Devanagari Extra" w:cs="BRH Devanagari Extra"/>
-                <w:color w:val="000000"/>
-                <w:sz w:val="40"/>
-                <w:szCs w:val="40"/>
-                <w:lang w:bidi="ml-IN"/>
-              </w:rPr>
-              <w:t>×</w:t>
-            </w:r>
-            <w:r>
-              <w:rPr>
-                <w:rFonts w:ascii="BRH Malayalam Extra" w:hAnsi="BRH Malayalam Extra" w:cs="BRH Devanagari Extra"/>
-                <w:b/>
-                <w:color w:val="000000"/>
-                <w:sz w:val="32"/>
-                <w:szCs w:val="40"/>
-                <w:lang w:bidi="ml-IN"/>
-              </w:rPr>
-              <w:t>–</w:t>
-            </w:r>
-            <w:proofErr w:type="spellStart"/>
+            <w:r>
+              <w:rPr>
+                <w:rFonts w:ascii="BRH Devanagari Extra" w:hAnsi="BRH Devanagari Extra" w:cs="BRH Devanagari Extra"/>
+                <w:color w:val="000000"/>
+                <w:sz w:val="40"/>
+                <w:szCs w:val="40"/>
+                <w:lang w:bidi="ml-IN"/>
+              </w:rPr>
+              <w:t>oÉ×</w:t>
+            </w:r>
+            <w:r>
+              <w:rPr>
+                <w:rFonts w:ascii="BRH Malayalam Extra" w:hAnsi="BRH Malayalam Extra" w:cs="BRH Devanagari Extra"/>
+                <w:b/>
+                <w:color w:val="000000"/>
+                <w:sz w:val="32"/>
+                <w:szCs w:val="40"/>
+                <w:lang w:bidi="ml-IN"/>
+              </w:rPr>
+              <w:t>–</w:t>
+            </w:r>
             <w:r>
               <w:rPr>
                 <w:rFonts w:ascii="BRH Devanagari Extra" w:hAnsi="BRH Devanagari Extra" w:cs="BRH Devanagari Extra"/>
@@ -529,19 +443,17 @@
               </w:rPr>
               <w:t>Wû</w:t>
             </w:r>
-            <w:proofErr w:type="spellEnd"/>
-            <w:r>
-              <w:rPr>
-                <w:rFonts w:ascii="BRH Malayalam Extra" w:hAnsi="BRH Malayalam Extra" w:cs="BRH Devanagari Extra"/>
-                <w:b/>
-                <w:color w:val="000000"/>
-                <w:sz w:val="32"/>
-                <w:szCs w:val="40"/>
-                <w:lang w:bidi="ml-IN"/>
-              </w:rPr>
-              <w:t>–</w:t>
-            </w:r>
-            <w:proofErr w:type="spellStart"/>
+            <w:r>
+              <w:rPr>
+                <w:rFonts w:ascii="BRH Malayalam Extra" w:hAnsi="BRH Malayalam Extra" w:cs="BRH Devanagari Extra"/>
+                <w:b/>
+                <w:color w:val="000000"/>
+                <w:sz w:val="32"/>
+                <w:szCs w:val="40"/>
+                <w:lang w:bidi="ml-IN"/>
+              </w:rPr>
+              <w:t>–</w:t>
+            </w:r>
             <w:r>
               <w:rPr>
                 <w:rFonts w:ascii="BRH Devanagari Extra" w:hAnsi="BRH Devanagari Extra" w:cs="BRH Devanagari Extra"/>
@@ -552,19 +464,17 @@
               </w:rPr>
               <w:t>SèU</w:t>
             </w:r>
-            <w:proofErr w:type="spellEnd"/>
-            <w:r>
-              <w:rPr>
-                <w:rFonts w:ascii="BRH Malayalam Extra" w:hAnsi="BRH Malayalam Extra" w:cs="BRH Devanagari Extra"/>
-                <w:b/>
-                <w:color w:val="000000"/>
-                <w:sz w:val="32"/>
-                <w:szCs w:val="40"/>
-                <w:lang w:bidi="ml-IN"/>
-              </w:rPr>
-              <w:t>–</w:t>
-            </w:r>
-            <w:proofErr w:type="spellStart"/>
+            <w:r>
+              <w:rPr>
+                <w:rFonts w:ascii="BRH Malayalam Extra" w:hAnsi="BRH Malayalam Extra" w:cs="BRH Devanagari Extra"/>
+                <w:b/>
+                <w:color w:val="000000"/>
+                <w:sz w:val="32"/>
+                <w:szCs w:val="40"/>
+                <w:lang w:bidi="ml-IN"/>
+              </w:rPr>
+              <w:t>–</w:t>
+            </w:r>
             <w:r>
               <w:rPr>
                 <w:rFonts w:ascii="BRH Devanagari Extra" w:hAnsi="BRH Devanagari Extra" w:cs="BRH Devanagari Extra"/>
@@ -586,19 +496,17 @@
               </w:rPr>
               <w:t>liÉ</w:t>
             </w:r>
-            <w:proofErr w:type="spellEnd"/>
-            <w:r>
-              <w:rPr>
-                <w:rFonts w:ascii="BRH Malayalam Extra" w:hAnsi="BRH Malayalam Extra" w:cs="BRH Devanagari Extra"/>
-                <w:b/>
-                <w:color w:val="000000"/>
-                <w:sz w:val="32"/>
-                <w:szCs w:val="40"/>
-                <w:lang w:bidi="ml-IN"/>
-              </w:rPr>
-              <w:t>–</w:t>
-            </w:r>
-            <w:proofErr w:type="spellStart"/>
+            <w:r>
+              <w:rPr>
+                <w:rFonts w:ascii="BRH Malayalam Extra" w:hAnsi="BRH Malayalam Extra" w:cs="BRH Devanagari Extra"/>
+                <w:b/>
+                <w:color w:val="000000"/>
+                <w:sz w:val="32"/>
+                <w:szCs w:val="40"/>
+                <w:lang w:bidi="ml-IN"/>
+              </w:rPr>
+              <w:t>–</w:t>
+            </w:r>
             <w:r>
               <w:rPr>
                 <w:rFonts w:ascii="BRH Devanagari Extra" w:hAnsi="BRH Devanagari Extra" w:cs="BRH Devanagari Extra"/>
@@ -609,39 +517,26 @@
               </w:rPr>
               <w:t>UÉprÉÉ</w:t>
             </w:r>
-            <w:proofErr w:type="spellEnd"/>
-            <w:r>
-              <w:rPr>
-                <w:rFonts w:ascii="BRH Malayalam Extra" w:hAnsi="BRH Malayalam Extra" w:cs="BRH Devanagari Extra"/>
-                <w:b/>
-                <w:color w:val="000000"/>
-                <w:sz w:val="32"/>
-                <w:szCs w:val="40"/>
-                <w:lang w:bidi="ml-IN"/>
-              </w:rPr>
-              <w:t>–</w:t>
-            </w:r>
-            <w:proofErr w:type="spellStart"/>
-            <w:r>
-              <w:rPr>
-                <w:rFonts w:ascii="BRH Devanagari Extra" w:hAnsi="BRH Devanagari Extra" w:cs="BRH Devanagari Extra"/>
-                <w:color w:val="000000"/>
-                <w:sz w:val="40"/>
-                <w:szCs w:val="40"/>
-                <w:lang w:bidi="ml-IN"/>
-              </w:rPr>
-              <w:t>ÍqÉÌiÉþ</w:t>
-            </w:r>
-            <w:proofErr w:type="spellEnd"/>
-            <w:r>
-              <w:rPr>
-                <w:rFonts w:ascii="BRH Devanagari Extra" w:hAnsi="BRH Devanagari Extra" w:cs="BRH Devanagari Extra"/>
-                <w:color w:val="000000"/>
-                <w:sz w:val="40"/>
-                <w:szCs w:val="40"/>
-                <w:lang w:bidi="ml-IN"/>
-              </w:rPr>
-              <w:t xml:space="preserve"> </w:t>
+            <w:r>
+              <w:rPr>
+                <w:rFonts w:ascii="BRH Malayalam Extra" w:hAnsi="BRH Malayalam Extra" w:cs="BRH Devanagari Extra"/>
+                <w:b/>
+                <w:color w:val="000000"/>
+                <w:sz w:val="32"/>
+                <w:szCs w:val="40"/>
+                <w:lang w:bidi="ml-IN"/>
+              </w:rPr>
+              <w:t>–</w:t>
+            </w:r>
+            <w:r>
+              <w:rPr>
+                <w:rFonts w:ascii="BRH Devanagari Extra" w:hAnsi="BRH Devanagari Extra" w:cs="BRH Devanagari Extra"/>
+                <w:color w:val="000000"/>
+                <w:sz w:val="40"/>
+                <w:szCs w:val="40"/>
+                <w:lang w:bidi="ml-IN"/>
+              </w:rPr>
+              <w:t xml:space="preserve">ÍqÉÌiÉþ </w:t>
             </w:r>
           </w:p>
           <w:p>
@@ -655,40 +550,27 @@
                 <w:lang w:val="en-IN" w:eastAsia="en-IN" w:bidi="ml-IN"/>
               </w:rPr>
             </w:pPr>
-            <w:proofErr w:type="spellStart"/>
-            <w:r>
-              <w:rPr>
-                <w:rFonts w:ascii="BRH Devanagari Extra" w:hAnsi="BRH Devanagari Extra" w:cs="BRH Devanagari Extra"/>
-                <w:color w:val="000000"/>
-                <w:sz w:val="40"/>
-                <w:szCs w:val="40"/>
-                <w:lang w:bidi="ml-IN"/>
-              </w:rPr>
-              <w:t>oÉ×WûiÉç</w:t>
-            </w:r>
-            <w:proofErr w:type="spellEnd"/>
-            <w:r>
-              <w:rPr>
-                <w:rFonts w:ascii="BRH Devanagari Extra" w:hAnsi="BRH Devanagari Extra" w:cs="BRH Devanagari Extra"/>
-                <w:color w:val="000000"/>
-                <w:sz w:val="40"/>
-                <w:szCs w:val="40"/>
-                <w:lang w:bidi="ml-IN"/>
-              </w:rPr>
-              <w:t xml:space="preserve"> - U</w:t>
-            </w:r>
-            <w:r>
-              <w:rPr>
-                <w:rFonts w:ascii="BRH Malayalam Extra" w:hAnsi="BRH Malayalam Extra" w:cs="BRH Devanagari Extra"/>
-                <w:b/>
-                <w:color w:val="000000"/>
-                <w:sz w:val="32"/>
-                <w:szCs w:val="40"/>
-                <w:lang w:bidi="ml-IN"/>
-              </w:rPr>
-              <w:t>–</w:t>
-            </w:r>
-            <w:proofErr w:type="spellStart"/>
+            <w:r>
+              <w:rPr>
+                <w:rFonts w:ascii="BRH Devanagari Extra" w:hAnsi="BRH Devanagari Extra" w:cs="BRH Devanagari Extra"/>
+                <w:color w:val="000000"/>
+                <w:sz w:val="40"/>
+                <w:szCs w:val="40"/>
+                <w:lang w:bidi="ml-IN"/>
+              </w:rPr>
+              <w:t>oÉ×WûiÉç - U</w:t>
+            </w:r>
+            <w:r>
+              <w:rPr>
+                <w:rFonts w:ascii="BRH Malayalam Extra" w:hAnsi="BRH Malayalam Extra" w:cs="BRH Devanagari Extra"/>
+                <w:b/>
+                <w:color w:val="000000"/>
+                <w:sz w:val="32"/>
+                <w:szCs w:val="40"/>
+                <w:lang w:bidi="ml-IN"/>
+              </w:rPr>
+              <w:t>–</w:t>
+            </w:r>
             <w:r>
               <w:rPr>
                 <w:rFonts w:ascii="BRH Devanagari Extra" w:hAnsi="BRH Devanagari Extra" w:cs="BRH Devanagari Extra"/>
@@ -699,19 +581,17 @@
               </w:rPr>
               <w:t>jÉ</w:t>
             </w:r>
-            <w:proofErr w:type="spellEnd"/>
-            <w:r>
-              <w:rPr>
-                <w:rFonts w:ascii="BRH Malayalam Extra" w:hAnsi="BRH Malayalam Extra" w:cs="BRH Devanagari Extra"/>
-                <w:b/>
-                <w:color w:val="000000"/>
-                <w:sz w:val="32"/>
-                <w:szCs w:val="40"/>
-                <w:lang w:bidi="ml-IN"/>
-              </w:rPr>
-              <w:t>–</w:t>
-            </w:r>
-            <w:proofErr w:type="spellStart"/>
+            <w:r>
+              <w:rPr>
+                <w:rFonts w:ascii="BRH Malayalam Extra" w:hAnsi="BRH Malayalam Extra" w:cs="BRH Devanagari Extra"/>
+                <w:b/>
+                <w:color w:val="000000"/>
+                <w:sz w:val="32"/>
+                <w:szCs w:val="40"/>
+                <w:lang w:bidi="ml-IN"/>
+              </w:rPr>
+              <w:t>–</w:t>
+            </w:r>
             <w:r>
               <w:rPr>
                 <w:rFonts w:ascii="BRH Devanagari Extra" w:hAnsi="BRH Devanagari Extra" w:cs="BRH Devanagari Extra"/>
@@ -722,39 +602,26 @@
               </w:rPr>
               <w:t>liÉ</w:t>
             </w:r>
-            <w:proofErr w:type="spellEnd"/>
-            <w:r>
-              <w:rPr>
-                <w:rFonts w:ascii="BRH Malayalam Extra" w:hAnsi="BRH Malayalam Extra" w:cs="BRH Devanagari Extra"/>
-                <w:b/>
-                <w:color w:val="000000"/>
-                <w:sz w:val="32"/>
-                <w:szCs w:val="40"/>
-                <w:lang w:bidi="ml-IN"/>
-              </w:rPr>
-              <w:t>–</w:t>
-            </w:r>
-            <w:proofErr w:type="spellStart"/>
-            <w:r>
-              <w:rPr>
-                <w:rFonts w:ascii="BRH Devanagari Extra" w:hAnsi="BRH Devanagari Extra" w:cs="BRH Devanagari Extra"/>
-                <w:color w:val="000000"/>
-                <w:sz w:val="40"/>
-                <w:szCs w:val="40"/>
-                <w:lang w:bidi="ml-IN"/>
-              </w:rPr>
-              <w:t>UÉprÉÉÿqÉç</w:t>
-            </w:r>
-            <w:proofErr w:type="spellEnd"/>
-            <w:r>
-              <w:rPr>
-                <w:rFonts w:ascii="BRH Devanagari Extra" w:hAnsi="BRH Devanagari Extra" w:cs="BRH Devanagari Extra"/>
-                <w:color w:val="000000"/>
-                <w:sz w:val="40"/>
-                <w:szCs w:val="40"/>
-                <w:lang w:bidi="ml-IN"/>
-              </w:rPr>
-              <w:t xml:space="preserve"> |</w:t>
+            <w:r>
+              <w:rPr>
+                <w:rFonts w:ascii="BRH Malayalam Extra" w:hAnsi="BRH Malayalam Extra" w:cs="BRH Devanagari Extra"/>
+                <w:b/>
+                <w:color w:val="000000"/>
+                <w:sz w:val="32"/>
+                <w:szCs w:val="40"/>
+                <w:lang w:bidi="ml-IN"/>
+              </w:rPr>
+              <w:t>–</w:t>
+            </w:r>
+            <w:r>
+              <w:rPr>
+                <w:rFonts w:ascii="BRH Devanagari Extra" w:hAnsi="BRH Devanagari Extra" w:cs="BRH Devanagari Extra"/>
+                <w:color w:val="000000"/>
+                <w:sz w:val="40"/>
+                <w:szCs w:val="40"/>
+                <w:lang w:bidi="ml-IN"/>
+              </w:rPr>
+              <w:t>UÉprÉÉÿqÉç |</w:t>
             </w:r>
           </w:p>
         </w:tc>
@@ -773,40 +640,27 @@
                 <w:lang w:bidi="ml-IN"/>
               </w:rPr>
             </w:pPr>
-            <w:proofErr w:type="spellStart"/>
-            <w:r>
-              <w:rPr>
-                <w:rFonts w:ascii="BRH Devanagari Extra" w:hAnsi="BRH Devanagari Extra" w:cs="BRH Devanagari Extra"/>
-                <w:color w:val="000000"/>
-                <w:sz w:val="40"/>
-                <w:szCs w:val="40"/>
-                <w:lang w:bidi="ml-IN"/>
-              </w:rPr>
-              <w:t>oÉ</w:t>
-            </w:r>
-            <w:proofErr w:type="spellEnd"/>
-            <w:r>
-              <w:rPr>
-                <w:rFonts w:ascii="BRH Devanagari Extra" w:hAnsi="BRH Devanagari Extra" w:cs="BRH Devanagari Extra"/>
-                <w:color w:val="000000"/>
-                <w:sz w:val="40"/>
-                <w:szCs w:val="40"/>
-                <w:lang w:bidi="ml-IN"/>
-              </w:rPr>
-              <w:t>×</w:t>
-            </w:r>
-            <w:r>
-              <w:rPr>
-                <w:rFonts w:ascii="BRH Malayalam Extra" w:hAnsi="BRH Malayalam Extra" w:cs="BRH Devanagari Extra"/>
-                <w:b/>
-                <w:color w:val="000000"/>
-                <w:sz w:val="32"/>
-                <w:szCs w:val="40"/>
-                <w:lang w:bidi="ml-IN"/>
-              </w:rPr>
-              <w:t>–</w:t>
-            </w:r>
-            <w:proofErr w:type="spellStart"/>
+            <w:r>
+              <w:rPr>
+                <w:rFonts w:ascii="BRH Devanagari Extra" w:hAnsi="BRH Devanagari Extra" w:cs="BRH Devanagari Extra"/>
+                <w:color w:val="000000"/>
+                <w:sz w:val="40"/>
+                <w:szCs w:val="40"/>
+                <w:lang w:bidi="ml-IN"/>
+              </w:rPr>
+              <w:t>oÉ×</w:t>
+            </w:r>
+            <w:r>
+              <w:rPr>
+                <w:rFonts w:ascii="BRH Malayalam Extra" w:hAnsi="BRH Malayalam Extra" w:cs="BRH Devanagari Extra"/>
+                <w:b/>
+                <w:color w:val="000000"/>
+                <w:sz w:val="32"/>
+                <w:szCs w:val="40"/>
+                <w:lang w:bidi="ml-IN"/>
+              </w:rPr>
+              <w:t>–</w:t>
+            </w:r>
             <w:r>
               <w:rPr>
                 <w:rFonts w:ascii="BRH Devanagari Extra" w:hAnsi="BRH Devanagari Extra" w:cs="BRH Devanagari Extra"/>
@@ -817,19 +671,17 @@
               </w:rPr>
               <w:t>Wû</w:t>
             </w:r>
-            <w:proofErr w:type="spellEnd"/>
-            <w:r>
-              <w:rPr>
-                <w:rFonts w:ascii="BRH Malayalam Extra" w:hAnsi="BRH Malayalam Extra" w:cs="BRH Devanagari Extra"/>
-                <w:b/>
-                <w:color w:val="000000"/>
-                <w:sz w:val="32"/>
-                <w:szCs w:val="40"/>
-                <w:lang w:bidi="ml-IN"/>
-              </w:rPr>
-              <w:t>–</w:t>
-            </w:r>
-            <w:proofErr w:type="spellStart"/>
+            <w:r>
+              <w:rPr>
+                <w:rFonts w:ascii="BRH Malayalam Extra" w:hAnsi="BRH Malayalam Extra" w:cs="BRH Devanagari Extra"/>
+                <w:b/>
+                <w:color w:val="000000"/>
+                <w:sz w:val="32"/>
+                <w:szCs w:val="40"/>
+                <w:lang w:bidi="ml-IN"/>
+              </w:rPr>
+              <w:t>–</w:t>
+            </w:r>
             <w:r>
               <w:rPr>
                 <w:rFonts w:ascii="BRH Devanagari Extra" w:hAnsi="BRH Devanagari Extra" w:cs="BRH Devanagari Extra"/>
@@ -840,19 +692,17 @@
               </w:rPr>
               <w:t>SèU</w:t>
             </w:r>
-            <w:proofErr w:type="spellEnd"/>
-            <w:r>
-              <w:rPr>
-                <w:rFonts w:ascii="BRH Malayalam Extra" w:hAnsi="BRH Malayalam Extra" w:cs="BRH Devanagari Extra"/>
-                <w:b/>
-                <w:color w:val="000000"/>
-                <w:sz w:val="32"/>
-                <w:szCs w:val="40"/>
-                <w:lang w:bidi="ml-IN"/>
-              </w:rPr>
-              <w:t>–</w:t>
-            </w:r>
-            <w:proofErr w:type="spellStart"/>
+            <w:r>
+              <w:rPr>
+                <w:rFonts w:ascii="BRH Malayalam Extra" w:hAnsi="BRH Malayalam Extra" w:cs="BRH Devanagari Extra"/>
+                <w:b/>
+                <w:color w:val="000000"/>
+                <w:sz w:val="32"/>
+                <w:szCs w:val="40"/>
+                <w:lang w:bidi="ml-IN"/>
+              </w:rPr>
+              <w:t>–</w:t>
+            </w:r>
             <w:r>
               <w:rPr>
                 <w:rFonts w:ascii="BRH Devanagari Extra" w:hAnsi="BRH Devanagari Extra" w:cs="BRH Devanagari Extra"/>
@@ -864,19 +714,17 @@
               </w:rPr>
               <w:t>jÉ</w:t>
             </w:r>
-            <w:proofErr w:type="spellEnd"/>
-            <w:r>
-              <w:rPr>
-                <w:rFonts w:ascii="BRH Malayalam Extra" w:hAnsi="BRH Malayalam Extra" w:cs="BRH Devanagari Extra"/>
-                <w:b/>
-                <w:color w:val="000000"/>
-                <w:sz w:val="32"/>
-                <w:szCs w:val="40"/>
-                <w:lang w:bidi="ml-IN"/>
-              </w:rPr>
-              <w:t>–</w:t>
-            </w:r>
-            <w:proofErr w:type="spellStart"/>
+            <w:r>
+              <w:rPr>
+                <w:rFonts w:ascii="BRH Malayalam Extra" w:hAnsi="BRH Malayalam Extra" w:cs="BRH Devanagari Extra"/>
+                <w:b/>
+                <w:color w:val="000000"/>
+                <w:sz w:val="32"/>
+                <w:szCs w:val="40"/>
+                <w:lang w:bidi="ml-IN"/>
+              </w:rPr>
+              <w:t>–</w:t>
+            </w:r>
             <w:r>
               <w:rPr>
                 <w:rFonts w:ascii="BRH Devanagari Extra" w:hAnsi="BRH Devanagari Extra" w:cs="BRH Devanagari Extra"/>
@@ -887,19 +735,17 @@
               </w:rPr>
               <w:t>liÉ</w:t>
             </w:r>
-            <w:proofErr w:type="spellEnd"/>
-            <w:r>
-              <w:rPr>
-                <w:rFonts w:ascii="BRH Malayalam Extra" w:hAnsi="BRH Malayalam Extra" w:cs="BRH Devanagari Extra"/>
-                <w:b/>
-                <w:color w:val="000000"/>
-                <w:sz w:val="32"/>
-                <w:szCs w:val="40"/>
-                <w:lang w:bidi="ml-IN"/>
-              </w:rPr>
-              <w:t>–</w:t>
-            </w:r>
-            <w:proofErr w:type="spellStart"/>
+            <w:r>
+              <w:rPr>
+                <w:rFonts w:ascii="BRH Malayalam Extra" w:hAnsi="BRH Malayalam Extra" w:cs="BRH Devanagari Extra"/>
+                <w:b/>
+                <w:color w:val="000000"/>
+                <w:sz w:val="32"/>
+                <w:szCs w:val="40"/>
+                <w:lang w:bidi="ml-IN"/>
+              </w:rPr>
+              <w:t>–</w:t>
+            </w:r>
             <w:r>
               <w:rPr>
                 <w:rFonts w:ascii="BRH Devanagari Extra" w:hAnsi="BRH Devanagari Extra" w:cs="BRH Devanagari Extra"/>
@@ -910,39 +756,26 @@
               </w:rPr>
               <w:t>UÉprÉÉ</w:t>
             </w:r>
-            <w:proofErr w:type="spellEnd"/>
-            <w:r>
-              <w:rPr>
-                <w:rFonts w:ascii="BRH Malayalam Extra" w:hAnsi="BRH Malayalam Extra" w:cs="BRH Devanagari Extra"/>
-                <w:b/>
-                <w:color w:val="000000"/>
-                <w:sz w:val="32"/>
-                <w:szCs w:val="40"/>
-                <w:lang w:bidi="ml-IN"/>
-              </w:rPr>
-              <w:t>–</w:t>
-            </w:r>
-            <w:proofErr w:type="spellStart"/>
-            <w:r>
-              <w:rPr>
-                <w:rFonts w:ascii="BRH Devanagari Extra" w:hAnsi="BRH Devanagari Extra" w:cs="BRH Devanagari Extra"/>
-                <w:color w:val="000000"/>
-                <w:sz w:val="40"/>
-                <w:szCs w:val="40"/>
-                <w:lang w:bidi="ml-IN"/>
-              </w:rPr>
-              <w:t>ÍqÉÌiÉþ</w:t>
-            </w:r>
-            <w:proofErr w:type="spellEnd"/>
-            <w:r>
-              <w:rPr>
-                <w:rFonts w:ascii="BRH Devanagari Extra" w:hAnsi="BRH Devanagari Extra" w:cs="BRH Devanagari Extra"/>
-                <w:color w:val="000000"/>
-                <w:sz w:val="40"/>
-                <w:szCs w:val="40"/>
-                <w:lang w:bidi="ml-IN"/>
-              </w:rPr>
-              <w:t xml:space="preserve"> </w:t>
+            <w:r>
+              <w:rPr>
+                <w:rFonts w:ascii="BRH Malayalam Extra" w:hAnsi="BRH Malayalam Extra" w:cs="BRH Devanagari Extra"/>
+                <w:b/>
+                <w:color w:val="000000"/>
+                <w:sz w:val="32"/>
+                <w:szCs w:val="40"/>
+                <w:lang w:bidi="ml-IN"/>
+              </w:rPr>
+              <w:t>–</w:t>
+            </w:r>
+            <w:r>
+              <w:rPr>
+                <w:rFonts w:ascii="BRH Devanagari Extra" w:hAnsi="BRH Devanagari Extra" w:cs="BRH Devanagari Extra"/>
+                <w:color w:val="000000"/>
+                <w:sz w:val="40"/>
+                <w:szCs w:val="40"/>
+                <w:lang w:bidi="ml-IN"/>
+              </w:rPr>
+              <w:t xml:space="preserve">ÍqÉÌiÉþ </w:t>
             </w:r>
           </w:p>
           <w:p>
@@ -956,40 +789,27 @@
                 <w:lang w:val="en-IN" w:eastAsia="en-IN" w:bidi="ml-IN"/>
               </w:rPr>
             </w:pPr>
-            <w:proofErr w:type="spellStart"/>
-            <w:r>
-              <w:rPr>
-                <w:rFonts w:ascii="BRH Devanagari Extra" w:hAnsi="BRH Devanagari Extra" w:cs="BRH Devanagari Extra"/>
-                <w:color w:val="000000"/>
-                <w:sz w:val="40"/>
-                <w:szCs w:val="40"/>
-                <w:lang w:bidi="ml-IN"/>
-              </w:rPr>
-              <w:t>oÉ×WûiÉç</w:t>
-            </w:r>
-            <w:proofErr w:type="spellEnd"/>
-            <w:r>
-              <w:rPr>
-                <w:rFonts w:ascii="BRH Devanagari Extra" w:hAnsi="BRH Devanagari Extra" w:cs="BRH Devanagari Extra"/>
-                <w:color w:val="000000"/>
-                <w:sz w:val="40"/>
-                <w:szCs w:val="40"/>
-                <w:lang w:bidi="ml-IN"/>
-              </w:rPr>
-              <w:t xml:space="preserve"> - U</w:t>
-            </w:r>
-            <w:r>
-              <w:rPr>
-                <w:rFonts w:ascii="BRH Malayalam Extra" w:hAnsi="BRH Malayalam Extra" w:cs="BRH Devanagari Extra"/>
-                <w:b/>
-                <w:color w:val="000000"/>
-                <w:sz w:val="32"/>
-                <w:szCs w:val="40"/>
-                <w:lang w:bidi="ml-IN"/>
-              </w:rPr>
-              <w:t>–</w:t>
-            </w:r>
-            <w:proofErr w:type="spellStart"/>
+            <w:r>
+              <w:rPr>
+                <w:rFonts w:ascii="BRH Devanagari Extra" w:hAnsi="BRH Devanagari Extra" w:cs="BRH Devanagari Extra"/>
+                <w:color w:val="000000"/>
+                <w:sz w:val="40"/>
+                <w:szCs w:val="40"/>
+                <w:lang w:bidi="ml-IN"/>
+              </w:rPr>
+              <w:t>oÉ×WûiÉç - U</w:t>
+            </w:r>
+            <w:r>
+              <w:rPr>
+                <w:rFonts w:ascii="BRH Malayalam Extra" w:hAnsi="BRH Malayalam Extra" w:cs="BRH Devanagari Extra"/>
+                <w:b/>
+                <w:color w:val="000000"/>
+                <w:sz w:val="32"/>
+                <w:szCs w:val="40"/>
+                <w:lang w:bidi="ml-IN"/>
+              </w:rPr>
+              <w:t>–</w:t>
+            </w:r>
             <w:r>
               <w:rPr>
                 <w:rFonts w:ascii="BRH Devanagari Extra" w:hAnsi="BRH Devanagari Extra" w:cs="BRH Devanagari Extra"/>
@@ -1000,19 +820,17 @@
               </w:rPr>
               <w:t>jÉ</w:t>
             </w:r>
-            <w:proofErr w:type="spellEnd"/>
-            <w:r>
-              <w:rPr>
-                <w:rFonts w:ascii="BRH Malayalam Extra" w:hAnsi="BRH Malayalam Extra" w:cs="BRH Devanagari Extra"/>
-                <w:b/>
-                <w:color w:val="000000"/>
-                <w:sz w:val="32"/>
-                <w:szCs w:val="40"/>
-                <w:lang w:bidi="ml-IN"/>
-              </w:rPr>
-              <w:t>–</w:t>
-            </w:r>
-            <w:proofErr w:type="spellStart"/>
+            <w:r>
+              <w:rPr>
+                <w:rFonts w:ascii="BRH Malayalam Extra" w:hAnsi="BRH Malayalam Extra" w:cs="BRH Devanagari Extra"/>
+                <w:b/>
+                <w:color w:val="000000"/>
+                <w:sz w:val="32"/>
+                <w:szCs w:val="40"/>
+                <w:lang w:bidi="ml-IN"/>
+              </w:rPr>
+              <w:t>–</w:t>
+            </w:r>
             <w:r>
               <w:rPr>
                 <w:rFonts w:ascii="BRH Devanagari Extra" w:hAnsi="BRH Devanagari Extra" w:cs="BRH Devanagari Extra"/>
@@ -1023,39 +841,26 @@
               </w:rPr>
               <w:t>liÉ</w:t>
             </w:r>
-            <w:proofErr w:type="spellEnd"/>
-            <w:r>
-              <w:rPr>
-                <w:rFonts w:ascii="BRH Malayalam Extra" w:hAnsi="BRH Malayalam Extra" w:cs="BRH Devanagari Extra"/>
-                <w:b/>
-                <w:color w:val="000000"/>
-                <w:sz w:val="32"/>
-                <w:szCs w:val="40"/>
-                <w:lang w:bidi="ml-IN"/>
-              </w:rPr>
-              <w:t>–</w:t>
-            </w:r>
-            <w:proofErr w:type="spellStart"/>
-            <w:r>
-              <w:rPr>
-                <w:rFonts w:ascii="BRH Devanagari Extra" w:hAnsi="BRH Devanagari Extra" w:cs="BRH Devanagari Extra"/>
-                <w:color w:val="000000"/>
-                <w:sz w:val="40"/>
-                <w:szCs w:val="40"/>
-                <w:lang w:bidi="ml-IN"/>
-              </w:rPr>
-              <w:t>UÉprÉÉÿqÉç</w:t>
-            </w:r>
-            <w:proofErr w:type="spellEnd"/>
-            <w:r>
-              <w:rPr>
-                <w:rFonts w:ascii="BRH Devanagari Extra" w:hAnsi="BRH Devanagari Extra" w:cs="BRH Devanagari Extra"/>
-                <w:color w:val="000000"/>
-                <w:sz w:val="40"/>
-                <w:szCs w:val="40"/>
-                <w:lang w:bidi="ml-IN"/>
-              </w:rPr>
-              <w:t xml:space="preserve"> |</w:t>
+            <w:r>
+              <w:rPr>
+                <w:rFonts w:ascii="BRH Malayalam Extra" w:hAnsi="BRH Malayalam Extra" w:cs="BRH Devanagari Extra"/>
+                <w:b/>
+                <w:color w:val="000000"/>
+                <w:sz w:val="32"/>
+                <w:szCs w:val="40"/>
+                <w:lang w:bidi="ml-IN"/>
+              </w:rPr>
+              <w:t>–</w:t>
+            </w:r>
+            <w:r>
+              <w:rPr>
+                <w:rFonts w:ascii="BRH Devanagari Extra" w:hAnsi="BRH Devanagari Extra" w:cs="BRH Devanagari Extra"/>
+                <w:color w:val="000000"/>
+                <w:sz w:val="40"/>
+                <w:szCs w:val="40"/>
+                <w:lang w:bidi="ml-IN"/>
+              </w:rPr>
+              <w:t>UÉprÉÉÿqÉç |</w:t>
             </w:r>
           </w:p>
         </w:tc>
@@ -1111,19 +916,8 @@
                 <w:sz w:val="28"/>
                 <w:szCs w:val="32"/>
               </w:rPr>
-              <w:t xml:space="preserve"> – </w:t>
-            </w:r>
-            <w:proofErr w:type="spellStart"/>
-            <w:r>
-              <w:rPr>
-                <w:rFonts w:cs="Arial"/>
-                <w:b/>
-                <w:sz w:val="28"/>
-                <w:szCs w:val="32"/>
-              </w:rPr>
-              <w:t>Kramam</w:t>
-            </w:r>
-            <w:proofErr w:type="spellEnd"/>
+              <w:t xml:space="preserve"> – Kramam</w:t>
+            </w:r>
           </w:p>
           <w:p>
             <w:pPr>
@@ -1143,7 +937,6 @@
                 <w:szCs w:val="32"/>
               </w:rPr>
             </w:pPr>
-            <w:proofErr w:type="spellStart"/>
             <w:r>
               <w:rPr>
                 <w:rFonts w:cs="Arial"/>
@@ -1151,37 +944,7 @@
                 <w:sz w:val="28"/>
                 <w:szCs w:val="32"/>
               </w:rPr>
-              <w:t>Krama</w:t>
-            </w:r>
-            <w:proofErr w:type="spellEnd"/>
-            <w:r>
-              <w:rPr>
-                <w:rFonts w:cs="Arial"/>
-                <w:b/>
-                <w:sz w:val="28"/>
-                <w:szCs w:val="32"/>
-              </w:rPr>
-              <w:t xml:space="preserve"> </w:t>
-            </w:r>
-            <w:proofErr w:type="spellStart"/>
-            <w:r>
-              <w:rPr>
-                <w:rFonts w:cs="Arial"/>
-                <w:b/>
-                <w:sz w:val="28"/>
-                <w:szCs w:val="32"/>
-              </w:rPr>
-              <w:t>Vaakyam</w:t>
-            </w:r>
-            <w:proofErr w:type="spellEnd"/>
-            <w:r>
-              <w:rPr>
-                <w:rFonts w:cs="Arial"/>
-                <w:b/>
-                <w:sz w:val="28"/>
-                <w:szCs w:val="32"/>
-              </w:rPr>
-              <w:t xml:space="preserve"> No.– </w:t>
+              <w:t xml:space="preserve">Krama Vaakyam No.– </w:t>
             </w:r>
             <w:r>
               <w:rPr>
@@ -1208,7 +971,6 @@
                 <w:szCs w:val="36"/>
               </w:rPr>
             </w:pPr>
-            <w:proofErr w:type="spellStart"/>
             <w:r>
               <w:rPr>
                 <w:rFonts w:cs="Arial"/>
@@ -1216,17 +978,7 @@
                 <w:sz w:val="28"/>
                 <w:szCs w:val="32"/>
               </w:rPr>
-              <w:t>Panchaati</w:t>
-            </w:r>
-            <w:proofErr w:type="spellEnd"/>
-            <w:r>
-              <w:rPr>
-                <w:rFonts w:cs="Arial"/>
-                <w:b/>
-                <w:sz w:val="28"/>
-                <w:szCs w:val="32"/>
-              </w:rPr>
-              <w:t xml:space="preserve"> No</w:t>
+              <w:t>Panchaati No</w:t>
             </w:r>
             <w:r>
               <w:rPr>
@@ -1282,7 +1034,6 @@
               </w:rPr>
               <w:t>–</w:t>
             </w:r>
-            <w:proofErr w:type="spellStart"/>
             <w:r>
               <w:rPr>
                 <w:rFonts w:ascii="BRH Devanagari Extra" w:hAnsi="BRH Devanagari Extra" w:cs="BRH Devanagari Extra"/>
@@ -1293,7 +1044,6 @@
               </w:rPr>
               <w:t>rÉ</w:t>
             </w:r>
-            <w:proofErr w:type="spellEnd"/>
             <w:r>
               <w:rPr>
                 <w:rFonts w:ascii="BRH Malayalam Extra" w:hAnsi="BRH Malayalam Extra" w:cs="BRH Devanagari Extra"/>
@@ -1328,7 +1078,6 @@
               </w:rPr>
               <w:t>–</w:t>
             </w:r>
-            <w:proofErr w:type="spellStart"/>
             <w:r>
               <w:rPr>
                 <w:rFonts w:ascii="BRH Devanagari Extra" w:hAnsi="BRH Devanagari Extra" w:cs="BRH Devanagari Extra"/>
@@ -1339,96 +1088,38 @@
               </w:rPr>
               <w:t>óè</w:t>
             </w:r>
-            <w:proofErr w:type="spellEnd"/>
-            <w:r>
-              <w:rPr>
-                <w:rFonts w:ascii="BRH Malayalam Extra" w:hAnsi="BRH Malayalam Extra" w:cs="BRH Devanagari Extra"/>
-                <w:b/>
-                <w:color w:val="000000"/>
-                <w:sz w:val="32"/>
-                <w:szCs w:val="40"/>
-                <w:lang w:bidi="ml-IN"/>
-              </w:rPr>
-              <w:t>–</w:t>
-            </w:r>
-            <w:proofErr w:type="spellStart"/>
-            <w:r>
-              <w:rPr>
-                <w:rFonts w:ascii="BRH Devanagari Extra" w:hAnsi="BRH Devanagari Extra" w:cs="BRH Devanagari Extra"/>
-                <w:color w:val="000000"/>
-                <w:sz w:val="40"/>
-                <w:szCs w:val="40"/>
-                <w:lang w:bidi="ml-IN"/>
-              </w:rPr>
-              <w:t>zÉ</w:t>
-            </w:r>
-            <w:proofErr w:type="spellEnd"/>
-            <w:r>
-              <w:rPr>
-                <w:rFonts w:ascii="BRH Devanagari Extra" w:hAnsi="BRH Devanagari Extra" w:cs="BRH Devanagari Extra"/>
-                <w:color w:val="000000"/>
-                <w:sz w:val="40"/>
-                <w:szCs w:val="40"/>
-                <w:lang w:bidi="ml-IN"/>
-              </w:rPr>
-              <w:t xml:space="preserve"> </w:t>
-            </w:r>
-            <w:proofErr w:type="spellStart"/>
-            <w:r>
-              <w:rPr>
-                <w:rFonts w:ascii="BRH Devanagari Extra" w:hAnsi="BRH Devanagari Extra" w:cs="BRH Devanagari Extra"/>
-                <w:color w:val="000000"/>
-                <w:sz w:val="40"/>
-                <w:szCs w:val="40"/>
-                <w:lang w:bidi="ml-IN"/>
-              </w:rPr>
-              <w:t>CÌiÉþ</w:t>
-            </w:r>
-            <w:proofErr w:type="spellEnd"/>
-            <w:r>
-              <w:rPr>
-                <w:rFonts w:ascii="BRH Devanagari Extra" w:hAnsi="BRH Devanagari Extra" w:cs="BRH Devanagari Extra"/>
-                <w:color w:val="000000"/>
-                <w:sz w:val="40"/>
-                <w:szCs w:val="40"/>
-                <w:lang w:bidi="ml-IN"/>
-              </w:rPr>
-              <w:t xml:space="preserve"> §</w:t>
-            </w:r>
-            <w:proofErr w:type="spellStart"/>
-            <w:r>
-              <w:rPr>
-                <w:rFonts w:ascii="BRH Devanagari Extra" w:hAnsi="BRH Devanagari Extra" w:cs="BRH Devanagari Extra"/>
-                <w:color w:val="000000"/>
-                <w:sz w:val="40"/>
-                <w:szCs w:val="40"/>
-                <w:lang w:bidi="ml-IN"/>
-              </w:rPr>
-              <w:t>ÉrÉÈ</w:t>
-            </w:r>
-            <w:proofErr w:type="spellEnd"/>
-            <w:r>
-              <w:rPr>
-                <w:rFonts w:ascii="BRH Devanagari Extra" w:hAnsi="BRH Devanagari Extra" w:cs="BRH Devanagari Extra"/>
-                <w:color w:val="000000"/>
-                <w:sz w:val="40"/>
-                <w:szCs w:val="40"/>
-                <w:lang w:bidi="ml-IN"/>
-              </w:rPr>
-              <w:t>-Ì§É</w:t>
-            </w:r>
-            <w:r>
-              <w:rPr>
-                <w:rFonts w:ascii="BRH Malayalam Extra" w:hAnsi="BRH Malayalam Extra" w:cs="BRH Devanagari Extra"/>
-                <w:b/>
-                <w:color w:val="000000"/>
-                <w:sz w:val="32"/>
-                <w:szCs w:val="40"/>
-                <w:lang w:bidi="ml-IN"/>
-              </w:rPr>
-              <w:t>–</w:t>
-            </w:r>
-            <w:proofErr w:type="spellStart"/>
+            <w:r>
+              <w:rPr>
+                <w:rFonts w:ascii="BRH Malayalam Extra" w:hAnsi="BRH Malayalam Extra" w:cs="BRH Devanagari Extra"/>
+                <w:b/>
+                <w:color w:val="000000"/>
+                <w:sz w:val="32"/>
+                <w:szCs w:val="40"/>
+                <w:lang w:bidi="ml-IN"/>
+              </w:rPr>
+              <w:t>–</w:t>
+            </w:r>
+            <w:r>
+              <w:rPr>
+                <w:rFonts w:ascii="BRH Devanagari Extra" w:hAnsi="BRH Devanagari Extra" w:cs="BRH Devanagari Extra"/>
+                <w:color w:val="000000"/>
+                <w:sz w:val="40"/>
+                <w:szCs w:val="40"/>
+                <w:lang w:bidi="ml-IN"/>
+              </w:rPr>
+              <w:t>zÉ CÌiÉþ §ÉrÉÈ-Ì§É</w:t>
+            </w:r>
+            <w:r>
+              <w:rPr>
+                <w:rFonts w:ascii="BRH Malayalam Extra" w:hAnsi="BRH Malayalam Extra" w:cs="BRH Devanagari Extra"/>
+                <w:b/>
+                <w:color w:val="000000"/>
+                <w:sz w:val="32"/>
+                <w:szCs w:val="40"/>
+                <w:lang w:bidi="ml-IN"/>
+              </w:rPr>
+              <w:t>–</w:t>
+            </w:r>
             <w:r>
               <w:rPr>
                 <w:rFonts w:ascii="BRH Devanagari Extra" w:hAnsi="BRH Devanagari Extra" w:cs="BRH Devanagari Extra"/>
@@ -1439,39 +1130,26 @@
               </w:rPr>
               <w:t>óè</w:t>
             </w:r>
-            <w:proofErr w:type="spellEnd"/>
-            <w:r>
-              <w:rPr>
-                <w:rFonts w:ascii="BRH Malayalam Extra" w:hAnsi="BRH Malayalam Extra" w:cs="BRH Devanagari Extra"/>
-                <w:b/>
-                <w:color w:val="000000"/>
-                <w:sz w:val="32"/>
-                <w:szCs w:val="40"/>
-                <w:lang w:bidi="ml-IN"/>
-              </w:rPr>
-              <w:t>–</w:t>
-            </w:r>
-            <w:proofErr w:type="spellStart"/>
-            <w:r>
-              <w:rPr>
-                <w:rFonts w:ascii="BRH Devanagari Extra" w:hAnsi="BRH Devanagari Extra" w:cs="BRH Devanagari Extra"/>
-                <w:color w:val="000000"/>
-                <w:sz w:val="40"/>
-                <w:szCs w:val="40"/>
-                <w:lang w:bidi="ml-IN"/>
-              </w:rPr>
-              <w:t>zÉÈ</w:t>
-            </w:r>
-            <w:proofErr w:type="spellEnd"/>
-            <w:r>
-              <w:rPr>
-                <w:rFonts w:ascii="BRH Devanagari Extra" w:hAnsi="BRH Devanagari Extra" w:cs="BRH Devanagari Extra"/>
-                <w:color w:val="000000"/>
-                <w:sz w:val="40"/>
-                <w:szCs w:val="40"/>
-                <w:lang w:bidi="ml-IN"/>
-              </w:rPr>
-              <w:t xml:space="preserve"> |</w:t>
+            <w:r>
+              <w:rPr>
+                <w:rFonts w:ascii="BRH Malayalam Extra" w:hAnsi="BRH Malayalam Extra" w:cs="BRH Devanagari Extra"/>
+                <w:b/>
+                <w:color w:val="000000"/>
+                <w:sz w:val="32"/>
+                <w:szCs w:val="40"/>
+                <w:lang w:bidi="ml-IN"/>
+              </w:rPr>
+              <w:t>–</w:t>
+            </w:r>
+            <w:r>
+              <w:rPr>
+                <w:rFonts w:ascii="BRH Devanagari Extra" w:hAnsi="BRH Devanagari Extra" w:cs="BRH Devanagari Extra"/>
+                <w:color w:val="000000"/>
+                <w:sz w:val="40"/>
+                <w:szCs w:val="40"/>
+                <w:lang w:bidi="ml-IN"/>
+              </w:rPr>
+              <w:t>zÉÈ |</w:t>
             </w:r>
           </w:p>
         </w:tc>
@@ -1511,7 +1189,6 @@
               </w:rPr>
               <w:t>–</w:t>
             </w:r>
-            <w:proofErr w:type="spellStart"/>
             <w:r>
               <w:rPr>
                 <w:rFonts w:ascii="BRH Devanagari Extra" w:hAnsi="BRH Devanagari Extra" w:cs="BRH Devanagari Extra"/>
@@ -1522,19 +1199,17 @@
               </w:rPr>
               <w:t>rÉ</w:t>
             </w:r>
-            <w:proofErr w:type="spellEnd"/>
-            <w:r>
-              <w:rPr>
-                <w:rFonts w:ascii="BRH Malayalam Extra" w:hAnsi="BRH Malayalam Extra" w:cs="BRH Devanagari Extra"/>
-                <w:b/>
-                <w:color w:val="000000"/>
-                <w:sz w:val="32"/>
-                <w:szCs w:val="40"/>
-                <w:lang w:bidi="ml-IN"/>
-              </w:rPr>
-              <w:t>–</w:t>
-            </w:r>
-            <w:proofErr w:type="spellStart"/>
+            <w:r>
+              <w:rPr>
+                <w:rFonts w:ascii="BRH Malayalam Extra" w:hAnsi="BRH Malayalam Extra" w:cs="BRH Devanagari Extra"/>
+                <w:b/>
+                <w:color w:val="000000"/>
+                <w:sz w:val="32"/>
+                <w:szCs w:val="40"/>
+                <w:lang w:bidi="ml-IN"/>
+              </w:rPr>
+              <w:t>–</w:t>
+            </w:r>
             <w:r>
               <w:rPr>
                 <w:rFonts w:ascii="BRH Devanagari Extra" w:hAnsi="BRH Devanagari Extra" w:cs="BRH Devanagari Extra"/>
@@ -1546,7 +1221,6 @@
               </w:rPr>
               <w:t>Îx§É</w:t>
             </w:r>
-            <w:proofErr w:type="spellEnd"/>
             <w:r>
               <w:rPr>
                 <w:rFonts w:ascii="BRH Malayalam Extra" w:hAnsi="BRH Malayalam Extra" w:cs="BRH Devanagari Extra"/>
@@ -1558,7 +1232,6 @@
               </w:rPr>
               <w:t>––</w:t>
             </w:r>
-            <w:proofErr w:type="spellStart"/>
             <w:r>
               <w:rPr>
                 <w:rFonts w:ascii="BRH Devanagari Extra" w:hAnsi="BRH Devanagari Extra" w:cs="BRH Devanagari Extra"/>
@@ -1569,96 +1242,38 @@
               </w:rPr>
               <w:t>óè</w:t>
             </w:r>
-            <w:proofErr w:type="spellEnd"/>
-            <w:r>
-              <w:rPr>
-                <w:rFonts w:ascii="BRH Malayalam Extra" w:hAnsi="BRH Malayalam Extra" w:cs="BRH Devanagari Extra"/>
-                <w:b/>
-                <w:color w:val="000000"/>
-                <w:sz w:val="32"/>
-                <w:szCs w:val="40"/>
-                <w:lang w:bidi="ml-IN"/>
-              </w:rPr>
-              <w:t>–</w:t>
-            </w:r>
-            <w:proofErr w:type="spellStart"/>
-            <w:r>
-              <w:rPr>
-                <w:rFonts w:ascii="BRH Devanagari Extra" w:hAnsi="BRH Devanagari Extra" w:cs="BRH Devanagari Extra"/>
-                <w:color w:val="000000"/>
-                <w:sz w:val="40"/>
-                <w:szCs w:val="40"/>
-                <w:lang w:bidi="ml-IN"/>
-              </w:rPr>
-              <w:t>zÉ</w:t>
-            </w:r>
-            <w:proofErr w:type="spellEnd"/>
-            <w:r>
-              <w:rPr>
-                <w:rFonts w:ascii="BRH Devanagari Extra" w:hAnsi="BRH Devanagari Extra" w:cs="BRH Devanagari Extra"/>
-                <w:color w:val="000000"/>
-                <w:sz w:val="40"/>
-                <w:szCs w:val="40"/>
-                <w:lang w:bidi="ml-IN"/>
-              </w:rPr>
-              <w:t xml:space="preserve"> </w:t>
-            </w:r>
-            <w:proofErr w:type="spellStart"/>
-            <w:r>
-              <w:rPr>
-                <w:rFonts w:ascii="BRH Devanagari Extra" w:hAnsi="BRH Devanagari Extra" w:cs="BRH Devanagari Extra"/>
-                <w:color w:val="000000"/>
-                <w:sz w:val="40"/>
-                <w:szCs w:val="40"/>
-                <w:lang w:bidi="ml-IN"/>
-              </w:rPr>
-              <w:t>CÌiÉþ</w:t>
-            </w:r>
-            <w:proofErr w:type="spellEnd"/>
-            <w:r>
-              <w:rPr>
-                <w:rFonts w:ascii="BRH Devanagari Extra" w:hAnsi="BRH Devanagari Extra" w:cs="BRH Devanagari Extra"/>
-                <w:color w:val="000000"/>
-                <w:sz w:val="40"/>
-                <w:szCs w:val="40"/>
-                <w:lang w:bidi="ml-IN"/>
-              </w:rPr>
-              <w:t xml:space="preserve"> §</w:t>
-            </w:r>
-            <w:proofErr w:type="spellStart"/>
-            <w:r>
-              <w:rPr>
-                <w:rFonts w:ascii="BRH Devanagari Extra" w:hAnsi="BRH Devanagari Extra" w:cs="BRH Devanagari Extra"/>
-                <w:color w:val="000000"/>
-                <w:sz w:val="40"/>
-                <w:szCs w:val="40"/>
-                <w:lang w:bidi="ml-IN"/>
-              </w:rPr>
-              <w:t>ÉrÉÈ</w:t>
-            </w:r>
-            <w:proofErr w:type="spellEnd"/>
-            <w:r>
-              <w:rPr>
-                <w:rFonts w:ascii="BRH Devanagari Extra" w:hAnsi="BRH Devanagari Extra" w:cs="BRH Devanagari Extra"/>
-                <w:color w:val="000000"/>
-                <w:sz w:val="40"/>
-                <w:szCs w:val="40"/>
-                <w:lang w:bidi="ml-IN"/>
-              </w:rPr>
-              <w:t>-Ì§É</w:t>
-            </w:r>
-            <w:r>
-              <w:rPr>
-                <w:rFonts w:ascii="BRH Malayalam Extra" w:hAnsi="BRH Malayalam Extra" w:cs="BRH Devanagari Extra"/>
-                <w:b/>
-                <w:color w:val="000000"/>
-                <w:sz w:val="32"/>
-                <w:szCs w:val="40"/>
-                <w:lang w:bidi="ml-IN"/>
-              </w:rPr>
-              <w:t>–</w:t>
-            </w:r>
-            <w:proofErr w:type="spellStart"/>
+            <w:r>
+              <w:rPr>
+                <w:rFonts w:ascii="BRH Malayalam Extra" w:hAnsi="BRH Malayalam Extra" w:cs="BRH Devanagari Extra"/>
+                <w:b/>
+                <w:color w:val="000000"/>
+                <w:sz w:val="32"/>
+                <w:szCs w:val="40"/>
+                <w:lang w:bidi="ml-IN"/>
+              </w:rPr>
+              <w:t>–</w:t>
+            </w:r>
+            <w:r>
+              <w:rPr>
+                <w:rFonts w:ascii="BRH Devanagari Extra" w:hAnsi="BRH Devanagari Extra" w:cs="BRH Devanagari Extra"/>
+                <w:color w:val="000000"/>
+                <w:sz w:val="40"/>
+                <w:szCs w:val="40"/>
+                <w:lang w:bidi="ml-IN"/>
+              </w:rPr>
+              <w:t>zÉ CÌiÉþ §ÉrÉÈ-Ì§É</w:t>
+            </w:r>
+            <w:r>
+              <w:rPr>
+                <w:rFonts w:ascii="BRH Malayalam Extra" w:hAnsi="BRH Malayalam Extra" w:cs="BRH Devanagari Extra"/>
+                <w:b/>
+                <w:color w:val="000000"/>
+                <w:sz w:val="32"/>
+                <w:szCs w:val="40"/>
+                <w:lang w:bidi="ml-IN"/>
+              </w:rPr>
+              <w:t>–</w:t>
+            </w:r>
             <w:r>
               <w:rPr>
                 <w:rFonts w:ascii="BRH Devanagari Extra" w:hAnsi="BRH Devanagari Extra" w:cs="BRH Devanagari Extra"/>
@@ -1669,39 +1284,26 @@
               </w:rPr>
               <w:t>óè</w:t>
             </w:r>
-            <w:proofErr w:type="spellEnd"/>
-            <w:r>
-              <w:rPr>
-                <w:rFonts w:ascii="BRH Malayalam Extra" w:hAnsi="BRH Malayalam Extra" w:cs="BRH Devanagari Extra"/>
-                <w:b/>
-                <w:color w:val="000000"/>
-                <w:sz w:val="32"/>
-                <w:szCs w:val="40"/>
-                <w:lang w:bidi="ml-IN"/>
-              </w:rPr>
-              <w:t>–</w:t>
-            </w:r>
-            <w:proofErr w:type="spellStart"/>
-            <w:r>
-              <w:rPr>
-                <w:rFonts w:ascii="BRH Devanagari Extra" w:hAnsi="BRH Devanagari Extra" w:cs="BRH Devanagari Extra"/>
-                <w:color w:val="000000"/>
-                <w:sz w:val="40"/>
-                <w:szCs w:val="40"/>
-                <w:lang w:bidi="ml-IN"/>
-              </w:rPr>
-              <w:t>zÉÈ</w:t>
-            </w:r>
-            <w:proofErr w:type="spellEnd"/>
-            <w:r>
-              <w:rPr>
-                <w:rFonts w:ascii="BRH Devanagari Extra" w:hAnsi="BRH Devanagari Extra" w:cs="BRH Devanagari Extra"/>
-                <w:color w:val="000000"/>
-                <w:sz w:val="40"/>
-                <w:szCs w:val="40"/>
-                <w:lang w:bidi="ml-IN"/>
-              </w:rPr>
-              <w:t xml:space="preserve"> |</w:t>
+            <w:r>
+              <w:rPr>
+                <w:rFonts w:ascii="BRH Malayalam Extra" w:hAnsi="BRH Malayalam Extra" w:cs="BRH Devanagari Extra"/>
+                <w:b/>
+                <w:color w:val="000000"/>
+                <w:sz w:val="32"/>
+                <w:szCs w:val="40"/>
+                <w:lang w:bidi="ml-IN"/>
+              </w:rPr>
+              <w:t>–</w:t>
+            </w:r>
+            <w:r>
+              <w:rPr>
+                <w:rFonts w:ascii="BRH Devanagari Extra" w:hAnsi="BRH Devanagari Extra" w:cs="BRH Devanagari Extra"/>
+                <w:color w:val="000000"/>
+                <w:sz w:val="40"/>
+                <w:szCs w:val="40"/>
+                <w:lang w:bidi="ml-IN"/>
+              </w:rPr>
+              <w:t>zÉÈ |</w:t>
             </w:r>
             <w:r>
               <w:rPr>
@@ -1724,8 +1326,6 @@
                 <w:szCs w:val="40"/>
               </w:rPr>
             </w:pPr>
-            <w:bookmarkStart w:id="0" w:name="_GoBack"/>
-            <w:bookmarkEnd w:id="0"/>
             <w:r>
               <w:rPr>
                 <w:b/>
@@ -1748,23 +1348,7 @@
                 <w:b/>
                 <w:bCs/>
               </w:rPr>
-              <w:t>“</w:t>
-            </w:r>
-            <w:proofErr w:type="spellStart"/>
-            <w:r>
-              <w:rPr>
-                <w:b/>
-                <w:bCs/>
-              </w:rPr>
-              <w:t>stri</w:t>
-            </w:r>
-            <w:proofErr w:type="spellEnd"/>
-            <w:r>
-              <w:rPr>
-                <w:b/>
-                <w:bCs/>
-              </w:rPr>
-              <w:t>”</w:t>
+              <w:t>“stri”</w:t>
             </w:r>
             <w:r>
               <w:rPr>
@@ -1827,19 +1411,8 @@
                 <w:sz w:val="28"/>
                 <w:szCs w:val="32"/>
               </w:rPr>
-              <w:t xml:space="preserve"> – </w:t>
-            </w:r>
-            <w:proofErr w:type="spellStart"/>
-            <w:r>
-              <w:rPr>
-                <w:rFonts w:cs="Arial"/>
-                <w:b/>
-                <w:sz w:val="28"/>
-                <w:szCs w:val="32"/>
-              </w:rPr>
-              <w:t>Kramam</w:t>
-            </w:r>
-            <w:proofErr w:type="spellEnd"/>
+              <w:t xml:space="preserve"> – Kramam</w:t>
+            </w:r>
           </w:p>
           <w:p>
             <w:pPr>
@@ -1859,7 +1432,6 @@
                 <w:szCs w:val="32"/>
               </w:rPr>
             </w:pPr>
-            <w:proofErr w:type="spellStart"/>
             <w:r>
               <w:rPr>
                 <w:rFonts w:cs="Arial"/>
@@ -1867,37 +1439,7 @@
                 <w:sz w:val="28"/>
                 <w:szCs w:val="32"/>
               </w:rPr>
-              <w:t>Krama</w:t>
-            </w:r>
-            <w:proofErr w:type="spellEnd"/>
-            <w:r>
-              <w:rPr>
-                <w:rFonts w:cs="Arial"/>
-                <w:b/>
-                <w:sz w:val="28"/>
-                <w:szCs w:val="32"/>
-              </w:rPr>
-              <w:t xml:space="preserve"> </w:t>
-            </w:r>
-            <w:proofErr w:type="spellStart"/>
-            <w:r>
-              <w:rPr>
-                <w:rFonts w:cs="Arial"/>
-                <w:b/>
-                <w:sz w:val="28"/>
-                <w:szCs w:val="32"/>
-              </w:rPr>
-              <w:t>Vaakyam</w:t>
-            </w:r>
-            <w:proofErr w:type="spellEnd"/>
-            <w:r>
-              <w:rPr>
-                <w:rFonts w:cs="Arial"/>
-                <w:b/>
-                <w:sz w:val="28"/>
-                <w:szCs w:val="32"/>
-              </w:rPr>
-              <w:t xml:space="preserve"> No.– </w:t>
+              <w:t xml:space="preserve">Krama Vaakyam No.– </w:t>
             </w:r>
             <w:r>
               <w:rPr>
@@ -1928,7 +1470,6 @@
                 <w:szCs w:val="32"/>
               </w:rPr>
             </w:pPr>
-            <w:proofErr w:type="spellStart"/>
             <w:r>
               <w:rPr>
                 <w:rFonts w:cs="Arial"/>
@@ -1936,17 +1477,7 @@
                 <w:sz w:val="28"/>
                 <w:szCs w:val="32"/>
               </w:rPr>
-              <w:t>Panchaati</w:t>
-            </w:r>
-            <w:proofErr w:type="spellEnd"/>
-            <w:r>
-              <w:rPr>
-                <w:rFonts w:cs="Arial"/>
-                <w:b/>
-                <w:sz w:val="28"/>
-                <w:szCs w:val="32"/>
-              </w:rPr>
-              <w:t xml:space="preserve"> No</w:t>
+              <w:t>Panchaati No</w:t>
             </w:r>
             <w:r>
               <w:rPr>
@@ -2003,72 +1534,36 @@
               </w:rPr>
               <w:t>–</w:t>
             </w:r>
-            <w:proofErr w:type="spellStart"/>
-            <w:r>
-              <w:rPr>
-                <w:rFonts w:ascii="BRH Devanagari Extra" w:hAnsi="BRH Devanagari Extra" w:cs="BRH Devanagari Extra"/>
-                <w:color w:val="000000"/>
-                <w:sz w:val="40"/>
-                <w:szCs w:val="40"/>
-                <w:lang w:bidi="ml-IN"/>
-              </w:rPr>
-              <w:t>YjrÉÉåþ</w:t>
-            </w:r>
-            <w:proofErr w:type="spellEnd"/>
-            <w:r>
-              <w:rPr>
-                <w:rFonts w:ascii="BRH Devanagari Extra" w:hAnsi="BRH Devanagari Extra" w:cs="BRH Devanagari Extra"/>
-                <w:color w:val="000000"/>
-                <w:sz w:val="40"/>
-                <w:szCs w:val="40"/>
-                <w:lang w:bidi="ml-IN"/>
-              </w:rPr>
-              <w:t xml:space="preserve"> </w:t>
-            </w:r>
-            <w:proofErr w:type="spellStart"/>
-            <w:r>
-              <w:rPr>
-                <w:rFonts w:ascii="BRH Devanagari Extra" w:hAnsi="BRH Devanagari Extra" w:cs="BRH Devanagari Extra"/>
-                <w:color w:val="000000"/>
-                <w:sz w:val="40"/>
-                <w:szCs w:val="40"/>
-                <w:lang w:bidi="ml-IN"/>
-              </w:rPr>
-              <w:t>uÉæµÉSå</w:t>
-            </w:r>
-            <w:proofErr w:type="spellEnd"/>
-            <w:r>
-              <w:rPr>
-                <w:rFonts w:ascii="BRH Malayalam Extra" w:hAnsi="BRH Malayalam Extra" w:cs="BRH Devanagari Extra"/>
-                <w:b/>
-                <w:color w:val="000000"/>
-                <w:sz w:val="32"/>
-                <w:szCs w:val="40"/>
-                <w:lang w:bidi="ml-IN"/>
-              </w:rPr>
-              <w:t>–</w:t>
-            </w:r>
-            <w:proofErr w:type="spellStart"/>
-            <w:r>
-              <w:rPr>
-                <w:rFonts w:ascii="BRH Devanagari Extra" w:hAnsi="BRH Devanagari Extra" w:cs="BRH Devanagari Extra"/>
-                <w:color w:val="000000"/>
-                <w:sz w:val="40"/>
-                <w:szCs w:val="40"/>
-                <w:lang w:bidi="ml-IN"/>
-              </w:rPr>
-              <w:t>uÉÏwÉÑþ</w:t>
-            </w:r>
-            <w:proofErr w:type="spellEnd"/>
-            <w:r>
-              <w:rPr>
-                <w:rFonts w:ascii="BRH Devanagari Extra" w:hAnsi="BRH Devanagari Extra" w:cs="BRH Devanagari Extra"/>
-                <w:color w:val="000000"/>
-                <w:sz w:val="40"/>
-                <w:szCs w:val="40"/>
-                <w:lang w:bidi="ml-IN"/>
-              </w:rPr>
-              <w:t xml:space="preserve"> | </w:t>
+            <w:r>
+              <w:rPr>
+                <w:rFonts w:ascii="BRH Devanagari Extra" w:hAnsi="BRH Devanagari Extra" w:cs="BRH Devanagari Extra"/>
+                <w:color w:val="000000"/>
+                <w:sz w:val="40"/>
+                <w:szCs w:val="40"/>
+                <w:lang w:bidi="ml-IN"/>
+              </w:rPr>
+              <w:t>YjrÉÉåþ uÉæµÉSå</w:t>
+            </w:r>
+            <w:r>
+              <w:rPr>
+                <w:rFonts w:ascii="BRH Malayalam Extra" w:hAnsi="BRH Malayalam Extra" w:cs="BRH Devanagari Extra"/>
+                <w:b/>
+                <w:color w:val="000000"/>
+                <w:sz w:val="32"/>
+                <w:szCs w:val="40"/>
+                <w:lang w:bidi="ml-IN"/>
+              </w:rPr>
+              <w:t>–</w:t>
+            </w:r>
+            <w:r>
+              <w:rPr>
+                <w:rFonts w:ascii="BRH Devanagari Extra" w:hAnsi="BRH Devanagari Extra" w:cs="BRH Devanagari Extra"/>
+                <w:color w:val="000000"/>
+                <w:sz w:val="40"/>
+                <w:szCs w:val="40"/>
+                <w:lang w:bidi="ml-IN"/>
+              </w:rPr>
+              <w:t xml:space="preserve">uÉÏwÉÑþ | </w:t>
             </w:r>
           </w:p>
           <w:p>
@@ -2082,7 +1577,6 @@
                 <w:lang w:val="en-IN" w:eastAsia="en-IN" w:bidi="ml-IN"/>
               </w:rPr>
             </w:pPr>
-            <w:proofErr w:type="spellStart"/>
             <w:r>
               <w:rPr>
                 <w:rFonts w:ascii="BRH Devanagari Extra" w:hAnsi="BRH Devanagari Extra" w:cs="BRH Devanagari Extra"/>
@@ -2093,7 +1587,6 @@
               </w:rPr>
               <w:t>uÉæ</w:t>
             </w:r>
-            <w:proofErr w:type="spellEnd"/>
             <w:r>
               <w:rPr>
                 <w:rFonts w:ascii="BRH Malayalam Extra" w:hAnsi="BRH Malayalam Extra" w:cs="BRH Devanagari Extra"/>
@@ -2126,7 +1619,6 @@
               </w:rPr>
               <w:t>–</w:t>
             </w:r>
-            <w:proofErr w:type="spellStart"/>
             <w:r>
               <w:rPr>
                 <w:rFonts w:ascii="BRH Devanagari Extra" w:hAnsi="BRH Devanagari Extra" w:cs="BRH Devanagari Extra"/>
@@ -2137,19 +1629,17 @@
               </w:rPr>
               <w:t>Så</w:t>
             </w:r>
-            <w:proofErr w:type="spellEnd"/>
-            <w:r>
-              <w:rPr>
-                <w:rFonts w:ascii="BRH Malayalam Extra" w:hAnsi="BRH Malayalam Extra" w:cs="BRH Devanagari Extra"/>
-                <w:b/>
-                <w:color w:val="000000"/>
-                <w:sz w:val="32"/>
-                <w:szCs w:val="40"/>
-                <w:lang w:bidi="ml-IN"/>
-              </w:rPr>
-              <w:t>–</w:t>
-            </w:r>
-            <w:proofErr w:type="spellStart"/>
+            <w:r>
+              <w:rPr>
+                <w:rFonts w:ascii="BRH Malayalam Extra" w:hAnsi="BRH Malayalam Extra" w:cs="BRH Devanagari Extra"/>
+                <w:b/>
+                <w:color w:val="000000"/>
+                <w:sz w:val="32"/>
+                <w:szCs w:val="40"/>
+                <w:lang w:bidi="ml-IN"/>
+              </w:rPr>
+              <w:t>–</w:t>
+            </w:r>
             <w:r>
               <w:rPr>
                 <w:rFonts w:ascii="BRH Devanagari Extra" w:hAnsi="BRH Devanagari Extra" w:cs="BRH Devanagari Extra"/>
@@ -2171,38 +1661,15 @@
               </w:rPr>
               <w:t>wÉÑ</w:t>
             </w:r>
-            <w:proofErr w:type="spellEnd"/>
-            <w:r>
-              <w:rPr>
-                <w:rFonts w:ascii="BRH Devanagari Extra" w:hAnsi="BRH Devanagari Extra" w:cs="BRH Devanagari Extra"/>
-                <w:color w:val="000000"/>
-                <w:sz w:val="40"/>
-                <w:szCs w:val="40"/>
-                <w:lang w:bidi="ml-IN"/>
-              </w:rPr>
-              <w:t xml:space="preserve"> </w:t>
-            </w:r>
-            <w:proofErr w:type="spellStart"/>
-            <w:r>
-              <w:rPr>
-                <w:rFonts w:ascii="BRH Devanagari Extra" w:hAnsi="BRH Devanagari Extra" w:cs="BRH Devanagari Extra"/>
-                <w:color w:val="000000"/>
-                <w:sz w:val="40"/>
-                <w:szCs w:val="40"/>
-                <w:lang w:bidi="ml-IN"/>
-              </w:rPr>
-              <w:t>mÉëÌiÉþÌ¸irÉæ</w:t>
-            </w:r>
-            <w:proofErr w:type="spellEnd"/>
-            <w:r>
-              <w:rPr>
-                <w:rFonts w:ascii="BRH Devanagari Extra" w:hAnsi="BRH Devanagari Extra" w:cs="BRH Devanagari Extra"/>
-                <w:color w:val="000000"/>
-                <w:sz w:val="40"/>
-                <w:szCs w:val="40"/>
-                <w:lang w:bidi="ml-IN"/>
-              </w:rPr>
-              <w:t xml:space="preserve"> |</w:t>
+            <w:r>
+              <w:rPr>
+                <w:rFonts w:ascii="BRH Devanagari Extra" w:hAnsi="BRH Devanagari Extra" w:cs="BRH Devanagari Extra"/>
+                <w:color w:val="000000"/>
+                <w:sz w:val="40"/>
+                <w:szCs w:val="40"/>
+                <w:lang w:bidi="ml-IN"/>
+              </w:rPr>
+              <w:t xml:space="preserve"> mÉëÌiÉþÌ¸irÉæ |</w:t>
             </w:r>
           </w:p>
         </w:tc>
@@ -2242,72 +1709,36 @@
               </w:rPr>
               <w:t>–</w:t>
             </w:r>
-            <w:proofErr w:type="spellStart"/>
-            <w:r>
-              <w:rPr>
-                <w:rFonts w:ascii="BRH Devanagari Extra" w:hAnsi="BRH Devanagari Extra" w:cs="BRH Devanagari Extra"/>
-                <w:color w:val="000000"/>
-                <w:sz w:val="40"/>
-                <w:szCs w:val="40"/>
-                <w:lang w:bidi="ml-IN"/>
-              </w:rPr>
-              <w:t>YjrÉÉåþ</w:t>
-            </w:r>
-            <w:proofErr w:type="spellEnd"/>
-            <w:r>
-              <w:rPr>
-                <w:rFonts w:ascii="BRH Devanagari Extra" w:hAnsi="BRH Devanagari Extra" w:cs="BRH Devanagari Extra"/>
-                <w:color w:val="000000"/>
-                <w:sz w:val="40"/>
-                <w:szCs w:val="40"/>
-                <w:lang w:bidi="ml-IN"/>
-              </w:rPr>
-              <w:t xml:space="preserve"> </w:t>
-            </w:r>
-            <w:proofErr w:type="spellStart"/>
-            <w:r>
-              <w:rPr>
-                <w:rFonts w:ascii="BRH Devanagari Extra" w:hAnsi="BRH Devanagari Extra" w:cs="BRH Devanagari Extra"/>
-                <w:color w:val="000000"/>
-                <w:sz w:val="40"/>
-                <w:szCs w:val="40"/>
-                <w:lang w:bidi="ml-IN"/>
-              </w:rPr>
-              <w:t>uÉæµÉSå</w:t>
-            </w:r>
-            <w:proofErr w:type="spellEnd"/>
-            <w:r>
-              <w:rPr>
-                <w:rFonts w:ascii="BRH Malayalam Extra" w:hAnsi="BRH Malayalam Extra" w:cs="BRH Devanagari Extra"/>
-                <w:b/>
-                <w:color w:val="000000"/>
-                <w:sz w:val="32"/>
-                <w:szCs w:val="40"/>
-                <w:lang w:bidi="ml-IN"/>
-              </w:rPr>
-              <w:t>–</w:t>
-            </w:r>
-            <w:proofErr w:type="spellStart"/>
-            <w:r>
-              <w:rPr>
-                <w:rFonts w:ascii="BRH Devanagari Extra" w:hAnsi="BRH Devanagari Extra" w:cs="BRH Devanagari Extra"/>
-                <w:color w:val="000000"/>
-                <w:sz w:val="40"/>
-                <w:szCs w:val="40"/>
-                <w:lang w:bidi="ml-IN"/>
-              </w:rPr>
-              <w:t>uÉÏwÉÑþ</w:t>
-            </w:r>
-            <w:proofErr w:type="spellEnd"/>
-            <w:r>
-              <w:rPr>
-                <w:rFonts w:ascii="BRH Devanagari Extra" w:hAnsi="BRH Devanagari Extra" w:cs="BRH Devanagari Extra"/>
-                <w:color w:val="000000"/>
-                <w:sz w:val="40"/>
-                <w:szCs w:val="40"/>
-                <w:lang w:bidi="ml-IN"/>
-              </w:rPr>
-              <w:t xml:space="preserve"> | </w:t>
+            <w:r>
+              <w:rPr>
+                <w:rFonts w:ascii="BRH Devanagari Extra" w:hAnsi="BRH Devanagari Extra" w:cs="BRH Devanagari Extra"/>
+                <w:color w:val="000000"/>
+                <w:sz w:val="40"/>
+                <w:szCs w:val="40"/>
+                <w:lang w:bidi="ml-IN"/>
+              </w:rPr>
+              <w:t>YjrÉÉåþ uÉæµÉSå</w:t>
+            </w:r>
+            <w:r>
+              <w:rPr>
+                <w:rFonts w:ascii="BRH Malayalam Extra" w:hAnsi="BRH Malayalam Extra" w:cs="BRH Devanagari Extra"/>
+                <w:b/>
+                <w:color w:val="000000"/>
+                <w:sz w:val="32"/>
+                <w:szCs w:val="40"/>
+                <w:lang w:bidi="ml-IN"/>
+              </w:rPr>
+              <w:t>–</w:t>
+            </w:r>
+            <w:r>
+              <w:rPr>
+                <w:rFonts w:ascii="BRH Devanagari Extra" w:hAnsi="BRH Devanagari Extra" w:cs="BRH Devanagari Extra"/>
+                <w:color w:val="000000"/>
+                <w:sz w:val="40"/>
+                <w:szCs w:val="40"/>
+                <w:lang w:bidi="ml-IN"/>
+              </w:rPr>
+              <w:t xml:space="preserve">uÉÏwÉÑþ | </w:t>
             </w:r>
           </w:p>
           <w:p>
@@ -2321,7 +1752,6 @@
                 <w:lang w:val="en-IN" w:eastAsia="en-IN" w:bidi="ml-IN"/>
               </w:rPr>
             </w:pPr>
-            <w:proofErr w:type="spellStart"/>
             <w:r>
               <w:rPr>
                 <w:rFonts w:ascii="BRH Devanagari Extra" w:hAnsi="BRH Devanagari Extra" w:cs="BRH Devanagari Extra"/>
@@ -2332,7 +1762,6 @@
               </w:rPr>
               <w:t>uÉæ</w:t>
             </w:r>
-            <w:proofErr w:type="spellEnd"/>
             <w:r>
               <w:rPr>
                 <w:rFonts w:ascii="BRH Malayalam Extra" w:hAnsi="BRH Malayalam Extra" w:cs="BRH Devanagari Extra"/>
@@ -2365,7 +1794,6 @@
               </w:rPr>
               <w:t>–</w:t>
             </w:r>
-            <w:proofErr w:type="spellStart"/>
             <w:r>
               <w:rPr>
                 <w:rFonts w:ascii="BRH Devanagari Extra" w:hAnsi="BRH Devanagari Extra" w:cs="BRH Devanagari Extra"/>
@@ -2376,19 +1804,17 @@
               </w:rPr>
               <w:t>Så</w:t>
             </w:r>
-            <w:proofErr w:type="spellEnd"/>
-            <w:r>
-              <w:rPr>
-                <w:rFonts w:ascii="BRH Malayalam Extra" w:hAnsi="BRH Malayalam Extra" w:cs="BRH Devanagari Extra"/>
-                <w:b/>
-                <w:color w:val="000000"/>
-                <w:sz w:val="32"/>
-                <w:szCs w:val="40"/>
-                <w:lang w:bidi="ml-IN"/>
-              </w:rPr>
-              <w:t>–</w:t>
-            </w:r>
-            <w:proofErr w:type="spellStart"/>
+            <w:r>
+              <w:rPr>
+                <w:rFonts w:ascii="BRH Malayalam Extra" w:hAnsi="BRH Malayalam Extra" w:cs="BRH Devanagari Extra"/>
+                <w:b/>
+                <w:color w:val="000000"/>
+                <w:sz w:val="32"/>
+                <w:szCs w:val="40"/>
+                <w:lang w:bidi="ml-IN"/>
+              </w:rPr>
+              <w:t>–</w:t>
+            </w:r>
             <w:r>
               <w:rPr>
                 <w:rFonts w:ascii="BRH Devanagari Extra" w:hAnsi="BRH Devanagari Extra" w:cs="BRH Devanagari Extra"/>
@@ -2410,49 +1836,26 @@
               </w:rPr>
               <w:t>wÉÑ</w:t>
             </w:r>
-            <w:proofErr w:type="spellEnd"/>
-            <w:r>
-              <w:rPr>
-                <w:rFonts w:ascii="BRH Malayalam Extra" w:hAnsi="BRH Malayalam Extra" w:cs="BRH Devanagari Extra"/>
-                <w:b/>
-                <w:color w:val="000000"/>
-                <w:sz w:val="32"/>
-                <w:szCs w:val="40"/>
-                <w:lang w:bidi="ml-IN"/>
-              </w:rPr>
-              <w:t>–</w:t>
-            </w:r>
-            <w:r>
-              <w:rPr>
-                <w:rFonts w:ascii="BRH Devanagari Extra" w:hAnsi="BRH Devanagari Extra" w:cs="BRH Devanagari Extra"/>
-                <w:color w:val="000000"/>
-                <w:sz w:val="40"/>
-                <w:szCs w:val="40"/>
-                <w:lang w:bidi="ml-IN"/>
-              </w:rPr>
-              <w:t xml:space="preserve"> </w:t>
-            </w:r>
-            <w:proofErr w:type="spellStart"/>
-            <w:r>
-              <w:rPr>
-                <w:rFonts w:ascii="BRH Devanagari Extra" w:hAnsi="BRH Devanagari Extra" w:cs="BRH Devanagari Extra"/>
-                <w:color w:val="000000"/>
-                <w:sz w:val="40"/>
-                <w:szCs w:val="40"/>
-                <w:lang w:bidi="ml-IN"/>
-              </w:rPr>
-              <w:t>mÉëÌiÉþÌ¸irÉæ</w:t>
-            </w:r>
-            <w:proofErr w:type="spellEnd"/>
-            <w:r>
-              <w:rPr>
-                <w:rFonts w:ascii="BRH Devanagari Extra" w:hAnsi="BRH Devanagari Extra" w:cs="BRH Devanagari Extra"/>
-                <w:color w:val="000000"/>
-                <w:sz w:val="40"/>
-                <w:szCs w:val="40"/>
-                <w:lang w:bidi="ml-IN"/>
-              </w:rPr>
-              <w:t xml:space="preserve"> |</w:t>
+            <w:r>
+              <w:rPr>
+                <w:rFonts w:ascii="BRH Malayalam Extra" w:hAnsi="BRH Malayalam Extra" w:cs="BRH Devanagari Extra"/>
+                <w:b/>
+                <w:color w:val="000000"/>
+                <w:sz w:val="32"/>
+                <w:szCs w:val="40"/>
+                <w:lang w:bidi="ml-IN"/>
+              </w:rPr>
+              <w:t>–</w:t>
+            </w:r>
+            <w:r>
+              <w:rPr>
+                <w:rFonts w:ascii="BRH Devanagari Extra" w:hAnsi="BRH Devanagari Extra" w:cs="BRH Devanagari Extra"/>
+                <w:color w:val="000000"/>
+                <w:sz w:val="40"/>
+                <w:szCs w:val="40"/>
+                <w:lang w:bidi="ml-IN"/>
+              </w:rPr>
+              <w:t xml:space="preserve"> mÉëÌiÉþÌ¸irÉæ |</w:t>
             </w:r>
           </w:p>
         </w:tc>
@@ -2508,19 +1911,8 @@
                 <w:sz w:val="28"/>
                 <w:szCs w:val="32"/>
               </w:rPr>
-              <w:t xml:space="preserve"> – </w:t>
-            </w:r>
-            <w:proofErr w:type="spellStart"/>
-            <w:r>
-              <w:rPr>
-                <w:rFonts w:cs="Arial"/>
-                <w:b/>
-                <w:sz w:val="28"/>
-                <w:szCs w:val="32"/>
-              </w:rPr>
-              <w:t>Kramam</w:t>
-            </w:r>
-            <w:proofErr w:type="spellEnd"/>
+              <w:t xml:space="preserve"> – Kramam</w:t>
+            </w:r>
           </w:p>
           <w:p>
             <w:pPr>
@@ -2540,7 +1932,6 @@
                 <w:szCs w:val="32"/>
               </w:rPr>
             </w:pPr>
-            <w:proofErr w:type="spellStart"/>
             <w:r>
               <w:rPr>
                 <w:rFonts w:cs="Arial"/>
@@ -2548,37 +1939,7 @@
                 <w:sz w:val="28"/>
                 <w:szCs w:val="32"/>
               </w:rPr>
-              <w:t>Krama</w:t>
-            </w:r>
-            <w:proofErr w:type="spellEnd"/>
-            <w:r>
-              <w:rPr>
-                <w:rFonts w:cs="Arial"/>
-                <w:b/>
-                <w:sz w:val="28"/>
-                <w:szCs w:val="32"/>
-              </w:rPr>
-              <w:t xml:space="preserve"> </w:t>
-            </w:r>
-            <w:proofErr w:type="spellStart"/>
-            <w:r>
-              <w:rPr>
-                <w:rFonts w:cs="Arial"/>
-                <w:b/>
-                <w:sz w:val="28"/>
-                <w:szCs w:val="32"/>
-              </w:rPr>
-              <w:t>Vaakyam</w:t>
-            </w:r>
-            <w:proofErr w:type="spellEnd"/>
-            <w:r>
-              <w:rPr>
-                <w:rFonts w:cs="Arial"/>
-                <w:b/>
-                <w:sz w:val="28"/>
-                <w:szCs w:val="32"/>
-              </w:rPr>
-              <w:t xml:space="preserve"> No.– </w:t>
+              <w:t xml:space="preserve">Krama Vaakyam No.– </w:t>
             </w:r>
             <w:r>
               <w:rPr>
@@ -2605,7 +1966,6 @@
                 <w:szCs w:val="36"/>
               </w:rPr>
             </w:pPr>
-            <w:proofErr w:type="spellStart"/>
             <w:r>
               <w:rPr>
                 <w:rFonts w:cs="Arial"/>
@@ -2613,17 +1973,7 @@
                 <w:sz w:val="28"/>
                 <w:szCs w:val="32"/>
               </w:rPr>
-              <w:t>Panchaati</w:t>
-            </w:r>
-            <w:proofErr w:type="spellEnd"/>
-            <w:r>
-              <w:rPr>
-                <w:rFonts w:cs="Arial"/>
-                <w:b/>
-                <w:sz w:val="28"/>
-                <w:szCs w:val="32"/>
-              </w:rPr>
-              <w:t xml:space="preserve"> No</w:t>
+              <w:t>Panchaati No</w:t>
             </w:r>
             <w:r>
               <w:rPr>
@@ -2658,7 +2008,6 @@
                 <w:szCs w:val="40"/>
               </w:rPr>
             </w:pPr>
-            <w:proofErr w:type="spellStart"/>
             <w:r>
               <w:rPr>
                 <w:rFonts w:ascii="BRH Devanagari Extra" w:hAnsi="BRH Devanagari Extra" w:cs="BRH Devanagari Extra"/>
@@ -2669,19 +2018,17 @@
               </w:rPr>
               <w:t>ÌmÉ</w:t>
             </w:r>
-            <w:proofErr w:type="spellEnd"/>
-            <w:r>
-              <w:rPr>
-                <w:rFonts w:ascii="BRH Malayalam Extra" w:hAnsi="BRH Malayalam Extra" w:cs="BRH Devanagari Extra"/>
-                <w:b/>
-                <w:color w:val="000000"/>
-                <w:sz w:val="32"/>
-                <w:szCs w:val="40"/>
-                <w:lang w:bidi="ml-IN"/>
-              </w:rPr>
-              <w:t>–</w:t>
-            </w:r>
-            <w:proofErr w:type="spellStart"/>
+            <w:r>
+              <w:rPr>
+                <w:rFonts w:ascii="BRH Malayalam Extra" w:hAnsi="BRH Malayalam Extra" w:cs="BRH Devanagari Extra"/>
+                <w:b/>
+                <w:color w:val="000000"/>
+                <w:sz w:val="32"/>
+                <w:szCs w:val="40"/>
+                <w:lang w:bidi="ml-IN"/>
+              </w:rPr>
+              <w:t>–</w:t>
+            </w:r>
             <w:r>
               <w:rPr>
                 <w:rFonts w:ascii="BRH Devanagari Extra" w:hAnsi="BRH Devanagari Extra" w:cs="BRH Devanagari Extra"/>
@@ -2692,19 +2039,17 @@
               </w:rPr>
               <w:t>iÉÉ</w:t>
             </w:r>
-            <w:proofErr w:type="spellEnd"/>
-            <w:r>
-              <w:rPr>
-                <w:rFonts w:ascii="BRH Malayalam Extra" w:hAnsi="BRH Malayalam Extra" w:cs="BRH Devanagari Extra"/>
-                <w:b/>
-                <w:color w:val="000000"/>
-                <w:sz w:val="32"/>
-                <w:szCs w:val="40"/>
-                <w:lang w:bidi="ml-IN"/>
-              </w:rPr>
-              <w:t>–</w:t>
-            </w:r>
-            <w:proofErr w:type="spellStart"/>
+            <w:r>
+              <w:rPr>
+                <w:rFonts w:ascii="BRH Malayalam Extra" w:hAnsi="BRH Malayalam Extra" w:cs="BRH Devanagari Extra"/>
+                <w:b/>
+                <w:color w:val="000000"/>
+                <w:sz w:val="32"/>
+                <w:szCs w:val="40"/>
+                <w:lang w:bidi="ml-IN"/>
+              </w:rPr>
+              <w:t>–</w:t>
+            </w:r>
             <w:r>
               <w:rPr>
                 <w:rFonts w:ascii="BRH Devanagari Extra" w:hAnsi="BRH Devanagari Extra" w:cs="BRH Devanagari Extra"/>
@@ -2715,129 +2060,70 @@
               </w:rPr>
               <w:t>qÉ</w:t>
             </w:r>
-            <w:proofErr w:type="spellEnd"/>
-            <w:r>
-              <w:rPr>
-                <w:rFonts w:ascii="BRH Malayalam Extra" w:hAnsi="BRH Malayalam Extra" w:cs="BRH Devanagari Extra"/>
-                <w:b/>
-                <w:color w:val="000000"/>
-                <w:sz w:val="32"/>
-                <w:szCs w:val="40"/>
-                <w:lang w:bidi="ml-IN"/>
-              </w:rPr>
-              <w:t>–</w:t>
-            </w:r>
-            <w:proofErr w:type="spellStart"/>
-            <w:r>
-              <w:rPr>
-                <w:rFonts w:ascii="BRH Devanagari Extra" w:hAnsi="BRH Devanagari Extra" w:cs="BRH Devanagari Extra"/>
-                <w:color w:val="000000"/>
-                <w:sz w:val="40"/>
-                <w:szCs w:val="40"/>
-                <w:lang w:bidi="ml-IN"/>
-              </w:rPr>
-              <w:t>WûÈ</w:t>
-            </w:r>
-            <w:proofErr w:type="spellEnd"/>
-            <w:r>
-              <w:rPr>
-                <w:rFonts w:ascii="BRH Devanagari Extra" w:hAnsi="BRH Devanagari Extra" w:cs="BRH Devanagari Extra"/>
-                <w:color w:val="000000"/>
-                <w:sz w:val="40"/>
+            <w:r>
+              <w:rPr>
+                <w:rFonts w:ascii="BRH Malayalam Extra" w:hAnsi="BRH Malayalam Extra" w:cs="BRH Devanagari Extra"/>
+                <w:b/>
+                <w:color w:val="000000"/>
+                <w:sz w:val="32"/>
+                <w:szCs w:val="40"/>
+                <w:lang w:bidi="ml-IN"/>
+              </w:rPr>
+              <w:t>–</w:t>
+            </w:r>
+            <w:r>
+              <w:rPr>
+                <w:rFonts w:ascii="BRH Devanagari Extra" w:hAnsi="BRH Devanagari Extra" w:cs="BRH Devanagari Extra"/>
+                <w:color w:val="000000"/>
+                <w:sz w:val="40"/>
+                <w:szCs w:val="40"/>
+                <w:lang w:bidi="ml-IN"/>
+              </w:rPr>
+              <w:t>WûÈ mÉÑhrÉþÈ | mÉÑ</w:t>
+            </w:r>
+            <w:r>
+              <w:rPr>
+                <w:rFonts w:ascii="BRH Devanagari Extra" w:hAnsi="BRH Devanagari Extra" w:cs="BRH Devanagari Extra"/>
+                <w:color w:val="000000"/>
+                <w:sz w:val="40"/>
+                <w:szCs w:val="40"/>
+                <w:highlight w:val="yellow"/>
+                <w:lang w:bidi="ml-IN"/>
+              </w:rPr>
+              <w:t>hrÉ</w:t>
+            </w:r>
+            <w:r>
+              <w:rPr>
+                <w:rFonts w:ascii="BRH Malayalam Extra" w:hAnsi="BRH Malayalam Extra" w:cs="BRH Devanagari Extra"/>
+                <w:b/>
+                <w:color w:val="000000"/>
+                <w:sz w:val="32"/>
+                <w:szCs w:val="40"/>
+                <w:highlight w:val="yellow"/>
+                <w:lang w:bidi="ml-IN"/>
+              </w:rPr>
+              <w:t>–</w:t>
+            </w:r>
+            <w:r>
+              <w:rPr>
+                <w:rFonts w:ascii="BRH Malayalam Extra" w:hAnsi="BRH Malayalam Extra" w:cs="BRH Devanagari Extra"/>
+                <w:b/>
+                <w:color w:val="000000"/>
+                <w:sz w:val="32"/>
                 <w:szCs w:val="40"/>
                 <w:lang w:bidi="ml-IN"/>
               </w:rPr>
               <w:t xml:space="preserve"> </w:t>
             </w:r>
-            <w:proofErr w:type="spellStart"/>
-            <w:r>
-              <w:rPr>
-                <w:rFonts w:ascii="BRH Devanagari Extra" w:hAnsi="BRH Devanagari Extra" w:cs="BRH Devanagari Extra"/>
-                <w:color w:val="000000"/>
-                <w:sz w:val="40"/>
-                <w:szCs w:val="40"/>
-                <w:lang w:bidi="ml-IN"/>
-              </w:rPr>
-              <w:t>mÉÑhrÉþÈ</w:t>
-            </w:r>
-            <w:proofErr w:type="spellEnd"/>
-            <w:r>
-              <w:rPr>
-                <w:rFonts w:ascii="BRH Devanagari Extra" w:hAnsi="BRH Devanagari Extra" w:cs="BRH Devanagari Extra"/>
-                <w:color w:val="000000"/>
-                <w:sz w:val="40"/>
-                <w:szCs w:val="40"/>
-                <w:lang w:bidi="ml-IN"/>
-              </w:rPr>
-              <w:t xml:space="preserve"> | </w:t>
-            </w:r>
-            <w:proofErr w:type="spellStart"/>
-            <w:r>
-              <w:rPr>
-                <w:rFonts w:ascii="BRH Devanagari Extra" w:hAnsi="BRH Devanagari Extra" w:cs="BRH Devanagari Extra"/>
-                <w:color w:val="000000"/>
-                <w:sz w:val="40"/>
-                <w:szCs w:val="40"/>
-                <w:lang w:bidi="ml-IN"/>
-              </w:rPr>
-              <w:t>mÉÑ</w:t>
-            </w:r>
-            <w:r>
-              <w:rPr>
-                <w:rFonts w:ascii="BRH Devanagari Extra" w:hAnsi="BRH Devanagari Extra" w:cs="BRH Devanagari Extra"/>
-                <w:color w:val="000000"/>
-                <w:sz w:val="40"/>
-                <w:szCs w:val="40"/>
-                <w:highlight w:val="yellow"/>
-                <w:lang w:bidi="ml-IN"/>
-              </w:rPr>
-              <w:t>hrÉ</w:t>
-            </w:r>
-            <w:proofErr w:type="spellEnd"/>
-            <w:r>
-              <w:rPr>
-                <w:rFonts w:ascii="BRH Malayalam Extra" w:hAnsi="BRH Malayalam Extra" w:cs="BRH Devanagari Extra"/>
-                <w:b/>
-                <w:color w:val="000000"/>
-                <w:sz w:val="32"/>
-                <w:szCs w:val="40"/>
-                <w:highlight w:val="yellow"/>
-                <w:lang w:bidi="ml-IN"/>
-              </w:rPr>
-              <w:t>–</w:t>
-            </w:r>
-            <w:r>
-              <w:rPr>
-                <w:rFonts w:ascii="BRH Malayalam Extra" w:hAnsi="BRH Malayalam Extra" w:cs="BRH Devanagari Extra"/>
-                <w:b/>
-                <w:color w:val="000000"/>
-                <w:sz w:val="32"/>
-                <w:szCs w:val="40"/>
-                <w:lang w:bidi="ml-IN"/>
-              </w:rPr>
-              <w:t xml:space="preserve"> </w:t>
-            </w:r>
-            <w:proofErr w:type="spellStart"/>
-            <w:r>
-              <w:rPr>
-                <w:rFonts w:ascii="BRH Devanagari Extra" w:hAnsi="BRH Devanagari Extra" w:cs="BRH Devanagari Extra"/>
-                <w:color w:val="000000"/>
-                <w:sz w:val="40"/>
-                <w:szCs w:val="40"/>
-                <w:lang w:bidi="ml-IN"/>
-              </w:rPr>
-              <w:t>xrÉÉiÉç</w:t>
-            </w:r>
-            <w:proofErr w:type="spellEnd"/>
-            <w:r>
-              <w:rPr>
-                <w:rFonts w:ascii="BRH Devanagari Extra" w:hAnsi="BRH Devanagari Extra" w:cs="BRH Devanagari Extra"/>
-                <w:color w:val="000000"/>
-                <w:sz w:val="40"/>
-                <w:szCs w:val="40"/>
-                <w:lang w:bidi="ml-IN"/>
-              </w:rPr>
-              <w:t xml:space="preserve"> |</w:t>
+            <w:r>
+              <w:rPr>
+                <w:rFonts w:ascii="BRH Devanagari Extra" w:hAnsi="BRH Devanagari Extra" w:cs="BRH Devanagari Extra"/>
+                <w:color w:val="000000"/>
+                <w:sz w:val="40"/>
+                <w:szCs w:val="40"/>
+                <w:lang w:bidi="ml-IN"/>
+              </w:rPr>
+              <w:t>xrÉÉiÉç |</w:t>
             </w:r>
           </w:p>
         </w:tc>
@@ -2859,7 +2145,6 @@
                 <w:szCs w:val="40"/>
               </w:rPr>
             </w:pPr>
-            <w:proofErr w:type="spellStart"/>
             <w:r>
               <w:rPr>
                 <w:rFonts w:ascii="BRH Devanagari Extra" w:hAnsi="BRH Devanagari Extra" w:cs="BRH Devanagari Extra"/>
@@ -2870,19 +2155,17 @@
               </w:rPr>
               <w:t>ÌmÉ</w:t>
             </w:r>
-            <w:proofErr w:type="spellEnd"/>
-            <w:r>
-              <w:rPr>
-                <w:rFonts w:ascii="BRH Malayalam Extra" w:hAnsi="BRH Malayalam Extra" w:cs="BRH Devanagari Extra"/>
-                <w:b/>
-                <w:color w:val="000000"/>
-                <w:sz w:val="32"/>
-                <w:szCs w:val="40"/>
-                <w:lang w:bidi="ml-IN"/>
-              </w:rPr>
-              <w:t>–</w:t>
-            </w:r>
-            <w:proofErr w:type="spellStart"/>
+            <w:r>
+              <w:rPr>
+                <w:rFonts w:ascii="BRH Malayalam Extra" w:hAnsi="BRH Malayalam Extra" w:cs="BRH Devanagari Extra"/>
+                <w:b/>
+                <w:color w:val="000000"/>
+                <w:sz w:val="32"/>
+                <w:szCs w:val="40"/>
+                <w:lang w:bidi="ml-IN"/>
+              </w:rPr>
+              <w:t>–</w:t>
+            </w:r>
             <w:r>
               <w:rPr>
                 <w:rFonts w:ascii="BRH Devanagari Extra" w:hAnsi="BRH Devanagari Extra" w:cs="BRH Devanagari Extra"/>
@@ -2893,19 +2176,17 @@
               </w:rPr>
               <w:t>iÉÉ</w:t>
             </w:r>
-            <w:proofErr w:type="spellEnd"/>
-            <w:r>
-              <w:rPr>
-                <w:rFonts w:ascii="BRH Malayalam Extra" w:hAnsi="BRH Malayalam Extra" w:cs="BRH Devanagari Extra"/>
-                <w:b/>
-                <w:color w:val="000000"/>
-                <w:sz w:val="32"/>
-                <w:szCs w:val="40"/>
-                <w:lang w:bidi="ml-IN"/>
-              </w:rPr>
-              <w:t>–</w:t>
-            </w:r>
-            <w:proofErr w:type="spellStart"/>
+            <w:r>
+              <w:rPr>
+                <w:rFonts w:ascii="BRH Malayalam Extra" w:hAnsi="BRH Malayalam Extra" w:cs="BRH Devanagari Extra"/>
+                <w:b/>
+                <w:color w:val="000000"/>
+                <w:sz w:val="32"/>
+                <w:szCs w:val="40"/>
+                <w:lang w:bidi="ml-IN"/>
+              </w:rPr>
+              <w:t>–</w:t>
+            </w:r>
             <w:r>
               <w:rPr>
                 <w:rFonts w:ascii="BRH Devanagari Extra" w:hAnsi="BRH Devanagari Extra" w:cs="BRH Devanagari Extra"/>
@@ -2916,167 +2197,99 @@
               </w:rPr>
               <w:t>qÉ</w:t>
             </w:r>
-            <w:proofErr w:type="spellEnd"/>
-            <w:r>
-              <w:rPr>
-                <w:rFonts w:ascii="BRH Malayalam Extra" w:hAnsi="BRH Malayalam Extra" w:cs="BRH Devanagari Extra"/>
-                <w:b/>
-                <w:color w:val="000000"/>
-                <w:sz w:val="32"/>
-                <w:szCs w:val="40"/>
-                <w:lang w:bidi="ml-IN"/>
-              </w:rPr>
-              <w:t>–</w:t>
-            </w:r>
-            <w:proofErr w:type="spellStart"/>
-            <w:r>
-              <w:rPr>
-                <w:rFonts w:ascii="BRH Devanagari Extra" w:hAnsi="BRH Devanagari Extra" w:cs="BRH Devanagari Extra"/>
-                <w:color w:val="000000"/>
-                <w:sz w:val="40"/>
-                <w:szCs w:val="40"/>
-                <w:lang w:bidi="ml-IN"/>
-              </w:rPr>
-              <w:t>WûÈ</w:t>
-            </w:r>
-            <w:proofErr w:type="spellEnd"/>
-            <w:r>
-              <w:rPr>
-                <w:rFonts w:ascii="BRH Devanagari Extra" w:hAnsi="BRH Devanagari Extra" w:cs="BRH Devanagari Extra"/>
-                <w:color w:val="000000"/>
-                <w:sz w:val="40"/>
+            <w:r>
+              <w:rPr>
+                <w:rFonts w:ascii="BRH Malayalam Extra" w:hAnsi="BRH Malayalam Extra" w:cs="BRH Devanagari Extra"/>
+                <w:b/>
+                <w:color w:val="000000"/>
+                <w:sz w:val="32"/>
+                <w:szCs w:val="40"/>
+                <w:lang w:bidi="ml-IN"/>
+              </w:rPr>
+              <w:t>–</w:t>
+            </w:r>
+            <w:r>
+              <w:rPr>
+                <w:rFonts w:ascii="BRH Devanagari Extra" w:hAnsi="BRH Devanagari Extra" w:cs="BRH Devanagari Extra"/>
+                <w:color w:val="000000"/>
+                <w:sz w:val="40"/>
+                <w:szCs w:val="40"/>
+                <w:lang w:bidi="ml-IN"/>
+              </w:rPr>
+              <w:t>WûÈ mÉÑhrÉþÈ | mÉÑ</w:t>
+            </w:r>
+            <w:r>
+              <w:rPr>
+                <w:rFonts w:ascii="BRH Devanagari Extra" w:hAnsi="BRH Devanagari Extra" w:cs="BRH Devanagari Extra"/>
+                <w:color w:val="000000"/>
+                <w:sz w:val="40"/>
+                <w:szCs w:val="40"/>
+                <w:highlight w:val="green"/>
+                <w:lang w:bidi="ml-IN"/>
+              </w:rPr>
+              <w:t>hrÉ</w:t>
+            </w:r>
+            <w:r>
+              <w:rPr>
+                <w:rFonts w:ascii="BRH Malayalam Extra" w:hAnsi="BRH Malayalam Extra" w:cs="BRH Devanagari Extra"/>
+                <w:b/>
+                <w:color w:val="000000"/>
+                <w:sz w:val="32"/>
+                <w:szCs w:val="40"/>
+                <w:highlight w:val="green"/>
+                <w:lang w:bidi="ml-IN"/>
+              </w:rPr>
+              <w:t>–</w:t>
+            </w:r>
+            <w:r>
+              <w:rPr>
+                <w:rFonts w:ascii="BRH Devanagari Extra" w:hAnsi="BRH Devanagari Extra" w:cs="BRH Devanagari Extra"/>
+                <w:color w:val="000000"/>
+                <w:sz w:val="40"/>
+                <w:szCs w:val="40"/>
+                <w:highlight w:val="green"/>
+                <w:lang w:bidi="ml-IN"/>
+              </w:rPr>
+              <w:t>È</w:t>
+            </w:r>
+            <w:r>
+              <w:rPr>
+                <w:rFonts w:ascii="BRH Malayalam Extra" w:hAnsi="BRH Malayalam Extra" w:cs="BRH Devanagari Extra"/>
+                <w:b/>
+                <w:color w:val="000000"/>
+                <w:sz w:val="32"/>
                 <w:szCs w:val="40"/>
                 <w:lang w:bidi="ml-IN"/>
               </w:rPr>
               <w:t xml:space="preserve"> </w:t>
             </w:r>
-            <w:proofErr w:type="spellStart"/>
-            <w:r>
-              <w:rPr>
-                <w:rFonts w:ascii="BRH Devanagari Extra" w:hAnsi="BRH Devanagari Extra" w:cs="BRH Devanagari Extra"/>
-                <w:color w:val="000000"/>
-                <w:sz w:val="40"/>
-                <w:szCs w:val="40"/>
-                <w:lang w:bidi="ml-IN"/>
-              </w:rPr>
-              <w:t>mÉÑhrÉþÈ</w:t>
-            </w:r>
-            <w:proofErr w:type="spellEnd"/>
-            <w:r>
-              <w:rPr>
-                <w:rFonts w:ascii="BRH Devanagari Extra" w:hAnsi="BRH Devanagari Extra" w:cs="BRH Devanagari Extra"/>
-                <w:color w:val="000000"/>
-                <w:sz w:val="40"/>
-                <w:szCs w:val="40"/>
-                <w:lang w:bidi="ml-IN"/>
-              </w:rPr>
-              <w:t xml:space="preserve"> | </w:t>
-            </w:r>
-            <w:proofErr w:type="spellStart"/>
-            <w:r>
-              <w:rPr>
-                <w:rFonts w:ascii="BRH Devanagari Extra" w:hAnsi="BRH Devanagari Extra" w:cs="BRH Devanagari Extra"/>
-                <w:color w:val="000000"/>
-                <w:sz w:val="40"/>
-                <w:szCs w:val="40"/>
-                <w:lang w:bidi="ml-IN"/>
-              </w:rPr>
-              <w:t>mÉÑ</w:t>
-            </w:r>
-            <w:r>
-              <w:rPr>
-                <w:rFonts w:ascii="BRH Devanagari Extra" w:hAnsi="BRH Devanagari Extra" w:cs="BRH Devanagari Extra"/>
-                <w:color w:val="000000"/>
-                <w:sz w:val="40"/>
-                <w:szCs w:val="40"/>
-                <w:highlight w:val="green"/>
-                <w:lang w:bidi="ml-IN"/>
-              </w:rPr>
-              <w:t>hrÉ</w:t>
-            </w:r>
-            <w:proofErr w:type="spellEnd"/>
-            <w:r>
-              <w:rPr>
-                <w:rFonts w:ascii="BRH Malayalam Extra" w:hAnsi="BRH Malayalam Extra" w:cs="BRH Devanagari Extra"/>
-                <w:b/>
-                <w:color w:val="000000"/>
-                <w:sz w:val="32"/>
-                <w:szCs w:val="40"/>
-                <w:highlight w:val="green"/>
-                <w:lang w:bidi="ml-IN"/>
-              </w:rPr>
-              <w:t>–</w:t>
-            </w:r>
-            <w:r>
-              <w:rPr>
-                <w:rFonts w:ascii="BRH Devanagari Extra" w:hAnsi="BRH Devanagari Extra" w:cs="BRH Devanagari Extra"/>
-                <w:color w:val="000000"/>
-                <w:sz w:val="40"/>
-                <w:szCs w:val="40"/>
-                <w:highlight w:val="green"/>
-                <w:lang w:bidi="ml-IN"/>
-              </w:rPr>
-              <w:t>È</w:t>
-            </w:r>
-            <w:r>
-              <w:rPr>
-                <w:rFonts w:ascii="BRH Malayalam Extra" w:hAnsi="BRH Malayalam Extra" w:cs="BRH Devanagari Extra"/>
-                <w:b/>
-                <w:color w:val="000000"/>
-                <w:sz w:val="32"/>
-                <w:szCs w:val="40"/>
-                <w:lang w:bidi="ml-IN"/>
+            <w:r>
+              <w:rPr>
+                <w:rFonts w:ascii="BRH Devanagari Extra" w:hAnsi="BRH Devanagari Extra" w:cs="BRH Devanagari Extra"/>
+                <w:color w:val="000000"/>
+                <w:sz w:val="40"/>
+                <w:szCs w:val="40"/>
+                <w:lang w:bidi="ml-IN"/>
+              </w:rPr>
+              <w:t xml:space="preserve">xrÉÉiÉç | </w:t>
+            </w:r>
+            <w:r>
+              <w:rPr>
+                <w:rFonts w:ascii="BRH Malayalam Extra" w:eastAsia="Times New Roman" w:hAnsi="BRH Malayalam Extra" w:cs="BRH Malayalam Extra"/>
+                <w:color w:val="000000"/>
+                <w:sz w:val="40"/>
+                <w:szCs w:val="40"/>
+                <w:lang w:val="en-IN" w:eastAsia="en-IN" w:bidi="ml-IN"/>
               </w:rPr>
               <w:t xml:space="preserve"> </w:t>
             </w:r>
-            <w:proofErr w:type="spellStart"/>
-            <w:r>
-              <w:rPr>
-                <w:rFonts w:ascii="BRH Devanagari Extra" w:hAnsi="BRH Devanagari Extra" w:cs="BRH Devanagari Extra"/>
-                <w:color w:val="000000"/>
-                <w:sz w:val="40"/>
-                <w:szCs w:val="40"/>
-                <w:lang w:bidi="ml-IN"/>
-              </w:rPr>
-              <w:t>xrÉÉiÉç</w:t>
-            </w:r>
-            <w:proofErr w:type="spellEnd"/>
-            <w:r>
-              <w:rPr>
-                <w:rFonts w:ascii="BRH Devanagari Extra" w:hAnsi="BRH Devanagari Extra" w:cs="BRH Devanagari Extra"/>
-                <w:color w:val="000000"/>
-                <w:sz w:val="40"/>
-                <w:szCs w:val="40"/>
-                <w:lang w:bidi="ml-IN"/>
-              </w:rPr>
-              <w:t xml:space="preserve"> | </w:t>
-            </w:r>
-            <w:r>
-              <w:rPr>
-                <w:rFonts w:ascii="BRH Malayalam Extra" w:eastAsia="Times New Roman" w:hAnsi="BRH Malayalam Extra" w:cs="BRH Malayalam Extra"/>
-                <w:color w:val="000000"/>
-                <w:sz w:val="40"/>
-                <w:szCs w:val="40"/>
-                <w:lang w:val="en-IN" w:eastAsia="en-IN" w:bidi="ml-IN"/>
-              </w:rPr>
-              <w:t xml:space="preserve"> </w:t>
-            </w:r>
             <w:r>
               <w:rPr>
                 <w:b/>
                 <w:bCs/>
               </w:rPr>
-              <w:t>(</w:t>
-            </w:r>
-            <w:proofErr w:type="spellStart"/>
-            <w:r>
-              <w:rPr>
-                <w:b/>
-                <w:bCs/>
-              </w:rPr>
-              <w:t>visargam</w:t>
-            </w:r>
-            <w:proofErr w:type="spellEnd"/>
+              <w:t>(visargam</w:t>
+            </w:r>
             <w:r>
               <w:rPr>
                 <w:rFonts w:ascii="Cambria" w:eastAsia="Times New Roman" w:hAnsi="Cambria" w:cs="BRH Malayalam Extra"/>
@@ -3148,19 +2361,8 @@
                 <w:sz w:val="28"/>
                 <w:szCs w:val="32"/>
               </w:rPr>
-              <w:t xml:space="preserve"> – </w:t>
-            </w:r>
-            <w:proofErr w:type="spellStart"/>
-            <w:r>
-              <w:rPr>
-                <w:rFonts w:cs="Arial"/>
-                <w:b/>
-                <w:sz w:val="28"/>
-                <w:szCs w:val="32"/>
-              </w:rPr>
-              <w:t>Kramam</w:t>
-            </w:r>
-            <w:proofErr w:type="spellEnd"/>
+              <w:t xml:space="preserve"> – Kramam</w:t>
+            </w:r>
           </w:p>
           <w:p>
             <w:pPr>
@@ -3180,7 +2382,6 @@
                 <w:szCs w:val="32"/>
               </w:rPr>
             </w:pPr>
-            <w:proofErr w:type="spellStart"/>
             <w:r>
               <w:rPr>
                 <w:rFonts w:cs="Arial"/>
@@ -3188,37 +2389,7 @@
                 <w:sz w:val="28"/>
                 <w:szCs w:val="32"/>
               </w:rPr>
-              <w:t>Krama</w:t>
-            </w:r>
-            <w:proofErr w:type="spellEnd"/>
-            <w:r>
-              <w:rPr>
-                <w:rFonts w:cs="Arial"/>
-                <w:b/>
-                <w:sz w:val="28"/>
-                <w:szCs w:val="32"/>
-              </w:rPr>
-              <w:t xml:space="preserve"> </w:t>
-            </w:r>
-            <w:proofErr w:type="spellStart"/>
-            <w:r>
-              <w:rPr>
-                <w:rFonts w:cs="Arial"/>
-                <w:b/>
-                <w:sz w:val="28"/>
-                <w:szCs w:val="32"/>
-              </w:rPr>
-              <w:t>Vaakyam</w:t>
-            </w:r>
-            <w:proofErr w:type="spellEnd"/>
-            <w:r>
-              <w:rPr>
-                <w:rFonts w:cs="Arial"/>
-                <w:b/>
-                <w:sz w:val="28"/>
-                <w:szCs w:val="32"/>
-              </w:rPr>
-              <w:t xml:space="preserve"> No.– </w:t>
+              <w:t xml:space="preserve">Krama Vaakyam No.– </w:t>
             </w:r>
             <w:r>
               <w:rPr>
@@ -3245,7 +2416,6 @@
                 <w:szCs w:val="36"/>
               </w:rPr>
             </w:pPr>
-            <w:proofErr w:type="spellStart"/>
             <w:r>
               <w:rPr>
                 <w:rFonts w:cs="Arial"/>
@@ -3253,17 +2423,7 @@
                 <w:sz w:val="28"/>
                 <w:szCs w:val="32"/>
               </w:rPr>
-              <w:t>Panchaati</w:t>
-            </w:r>
-            <w:proofErr w:type="spellEnd"/>
-            <w:r>
-              <w:rPr>
-                <w:rFonts w:cs="Arial"/>
-                <w:b/>
-                <w:sz w:val="28"/>
-                <w:szCs w:val="32"/>
-              </w:rPr>
-              <w:t xml:space="preserve"> No</w:t>
+              <w:t>Panchaati No</w:t>
             </w:r>
             <w:r>
               <w:rPr>
@@ -3320,7 +2480,6 @@
               </w:rPr>
               <w:t>–</w:t>
             </w:r>
-            <w:proofErr w:type="spellStart"/>
             <w:r>
               <w:rPr>
                 <w:rFonts w:ascii="BRH Devanagari Extra" w:hAnsi="BRH Devanagari Extra" w:cs="BRH Devanagari Extra"/>
@@ -3331,87 +2490,59 @@
               </w:rPr>
               <w:t>xrÉ</w:t>
             </w:r>
-            <w:proofErr w:type="spellEnd"/>
-            <w:r>
-              <w:rPr>
-                <w:rFonts w:ascii="BRH Malayalam Extra" w:hAnsi="BRH Malayalam Extra" w:cs="BRH Devanagari Extra"/>
-                <w:b/>
-                <w:color w:val="000000"/>
-                <w:sz w:val="32"/>
-                <w:szCs w:val="40"/>
-                <w:lang w:bidi="ml-IN"/>
-              </w:rPr>
-              <w:t>–</w:t>
-            </w:r>
-            <w:r>
-              <w:rPr>
-                <w:rFonts w:ascii="BRH Devanagari Extra" w:hAnsi="BRH Devanagari Extra" w:cs="BRH Devanagari Extra"/>
-                <w:color w:val="000000"/>
-                <w:sz w:val="40"/>
-                <w:szCs w:val="40"/>
-                <w:lang w:bidi="ml-IN"/>
-              </w:rPr>
-              <w:t xml:space="preserve"> </w:t>
-            </w:r>
-            <w:proofErr w:type="spellStart"/>
-            <w:r>
-              <w:rPr>
-                <w:rFonts w:ascii="BRH Devanagari Extra" w:hAnsi="BRH Devanagari Extra" w:cs="BRH Devanagari Extra"/>
-                <w:color w:val="000000"/>
-                <w:sz w:val="40"/>
-                <w:szCs w:val="40"/>
-                <w:lang w:bidi="ml-IN"/>
-              </w:rPr>
-              <w:t>zÉÏ</w:t>
-            </w:r>
-            <w:proofErr w:type="spellEnd"/>
-            <w:r>
-              <w:rPr>
-                <w:rFonts w:ascii="BRH Malayalam Extra" w:hAnsi="BRH Malayalam Extra" w:cs="BRH Devanagari Extra"/>
-                <w:b/>
-                <w:color w:val="000000"/>
-                <w:sz w:val="32"/>
-                <w:szCs w:val="40"/>
-                <w:lang w:bidi="ml-IN"/>
-              </w:rPr>
-              <w:t>–</w:t>
-            </w:r>
-            <w:proofErr w:type="spellStart"/>
-            <w:proofErr w:type="gramStart"/>
-            <w:r>
-              <w:rPr>
-                <w:rFonts w:ascii="BRH Devanagari Extra" w:hAnsi="BRH Devanagari Extra" w:cs="BRH Devanagari Extra"/>
-                <w:color w:val="000000"/>
-                <w:sz w:val="40"/>
-                <w:szCs w:val="40"/>
-                <w:lang w:bidi="ml-IN"/>
-              </w:rPr>
-              <w:t>Uç</w:t>
-            </w:r>
-            <w:proofErr w:type="spellEnd"/>
-            <w:r>
-              <w:rPr>
-                <w:rFonts w:ascii="BRH Devanagari Extra" w:hAnsi="BRH Devanagari Extra" w:cs="BRH Devanagari Extra"/>
-                <w:color w:val="000000"/>
-                <w:sz w:val="40"/>
-                <w:szCs w:val="40"/>
-                <w:lang w:bidi="ml-IN"/>
-              </w:rPr>
-              <w:t>.</w:t>
-            </w:r>
-            <w:r>
-              <w:rPr>
-                <w:rFonts w:ascii="BRH Malayalam Extra" w:hAnsi="BRH Malayalam Extra" w:cs="BRH Devanagari Extra"/>
-                <w:b/>
-                <w:color w:val="000000"/>
-                <w:sz w:val="32"/>
-                <w:szCs w:val="40"/>
-                <w:lang w:bidi="ml-IN"/>
-              </w:rPr>
-              <w:t>–</w:t>
-            </w:r>
-            <w:proofErr w:type="spellStart"/>
-            <w:proofErr w:type="gramEnd"/>
+            <w:r>
+              <w:rPr>
+                <w:rFonts w:ascii="BRH Malayalam Extra" w:hAnsi="BRH Malayalam Extra" w:cs="BRH Devanagari Extra"/>
+                <w:b/>
+                <w:color w:val="000000"/>
+                <w:sz w:val="32"/>
+                <w:szCs w:val="40"/>
+                <w:lang w:bidi="ml-IN"/>
+              </w:rPr>
+              <w:t>–</w:t>
+            </w:r>
+            <w:r>
+              <w:rPr>
+                <w:rFonts w:ascii="BRH Devanagari Extra" w:hAnsi="BRH Devanagari Extra" w:cs="BRH Devanagari Extra"/>
+                <w:color w:val="000000"/>
+                <w:sz w:val="40"/>
+                <w:szCs w:val="40"/>
+                <w:lang w:bidi="ml-IN"/>
+              </w:rPr>
+              <w:t xml:space="preserve"> zÉÏ</w:t>
+            </w:r>
+            <w:r>
+              <w:rPr>
+                <w:rFonts w:ascii="BRH Malayalam Extra" w:hAnsi="BRH Malayalam Extra" w:cs="BRH Devanagari Extra"/>
+                <w:b/>
+                <w:color w:val="000000"/>
+                <w:sz w:val="32"/>
+                <w:szCs w:val="40"/>
+                <w:lang w:bidi="ml-IN"/>
+              </w:rPr>
+              <w:t>–</w:t>
+            </w:r>
+            <w:r>
+              <w:rPr>
+                <w:rFonts w:ascii="BRH Devanagari Extra" w:hAnsi="BRH Devanagari Extra" w:cs="BRH Devanagari Extra"/>
+                <w:color w:val="000000"/>
+                <w:sz w:val="40"/>
+                <w:szCs w:val="40"/>
+                <w:lang w:bidi="ml-IN"/>
+              </w:rPr>
+              <w:t>Uç.</w:t>
+            </w:r>
+            <w:r>
+              <w:rPr>
+                <w:rFonts w:ascii="BRH Malayalam Extra" w:hAnsi="BRH Malayalam Extra" w:cs="BRH Devanagari Extra"/>
+                <w:b/>
+                <w:color w:val="000000"/>
+                <w:sz w:val="32"/>
+                <w:szCs w:val="40"/>
+                <w:lang w:bidi="ml-IN"/>
+              </w:rPr>
+              <w:t>–</w:t>
+            </w:r>
             <w:r>
               <w:rPr>
                 <w:rFonts w:ascii="BRH Devanagari Extra" w:hAnsi="BRH Devanagari Extra" w:cs="BRH Devanagari Extra"/>
@@ -3422,39 +2553,26 @@
               </w:rPr>
               <w:t>wÉ</w:t>
             </w:r>
-            <w:proofErr w:type="spellEnd"/>
-            <w:r>
-              <w:rPr>
-                <w:rFonts w:ascii="BRH Malayalam Extra" w:hAnsi="BRH Malayalam Extra" w:cs="BRH Devanagari Extra"/>
-                <w:b/>
-                <w:color w:val="000000"/>
-                <w:sz w:val="32"/>
-                <w:szCs w:val="40"/>
-                <w:lang w:bidi="ml-IN"/>
-              </w:rPr>
-              <w:t>–</w:t>
-            </w:r>
-            <w:proofErr w:type="spellStart"/>
-            <w:r>
-              <w:rPr>
-                <w:rFonts w:ascii="BRH Devanagari Extra" w:hAnsi="BRH Devanagari Extra" w:cs="BRH Devanagari Extra"/>
-                <w:color w:val="000000"/>
-                <w:sz w:val="40"/>
-                <w:szCs w:val="40"/>
-                <w:lang w:bidi="ml-IN"/>
-              </w:rPr>
-              <w:t>hrÉÉÿÈ</w:t>
-            </w:r>
-            <w:proofErr w:type="spellEnd"/>
-            <w:r>
-              <w:rPr>
-                <w:rFonts w:ascii="BRH Devanagari Extra" w:hAnsi="BRH Devanagari Extra" w:cs="BRH Devanagari Extra"/>
-                <w:color w:val="000000"/>
-                <w:sz w:val="40"/>
-                <w:szCs w:val="40"/>
-                <w:lang w:bidi="ml-IN"/>
-              </w:rPr>
-              <w:t xml:space="preserve"> | </w:t>
+            <w:r>
+              <w:rPr>
+                <w:rFonts w:ascii="BRH Malayalam Extra" w:hAnsi="BRH Malayalam Extra" w:cs="BRH Devanagari Extra"/>
+                <w:b/>
+                <w:color w:val="000000"/>
+                <w:sz w:val="32"/>
+                <w:szCs w:val="40"/>
+                <w:lang w:bidi="ml-IN"/>
+              </w:rPr>
+              <w:t>–</w:t>
+            </w:r>
+            <w:r>
+              <w:rPr>
+                <w:rFonts w:ascii="BRH Devanagari Extra" w:hAnsi="BRH Devanagari Extra" w:cs="BRH Devanagari Extra"/>
+                <w:color w:val="000000"/>
+                <w:sz w:val="40"/>
+                <w:szCs w:val="40"/>
+                <w:lang w:bidi="ml-IN"/>
+              </w:rPr>
+              <w:t xml:space="preserve">hrÉÉÿÈ | </w:t>
             </w:r>
           </w:p>
           <w:p>
@@ -3467,7 +2585,6 @@
                 <w:szCs w:val="40"/>
               </w:rPr>
             </w:pPr>
-            <w:proofErr w:type="spellStart"/>
             <w:r>
               <w:rPr>
                 <w:rFonts w:ascii="BRH Devanagari Extra" w:hAnsi="BRH Devanagari Extra" w:cs="BRH Devanagari Extra"/>
@@ -3478,19 +2595,17 @@
               </w:rPr>
               <w:t>zÉÏ</w:t>
             </w:r>
-            <w:proofErr w:type="spellEnd"/>
-            <w:r>
-              <w:rPr>
-                <w:rFonts w:ascii="BRH Malayalam Extra" w:hAnsi="BRH Malayalam Extra" w:cs="BRH Devanagari Extra"/>
-                <w:b/>
-                <w:color w:val="000000"/>
-                <w:sz w:val="32"/>
-                <w:szCs w:val="40"/>
-                <w:lang w:bidi="ml-IN"/>
-              </w:rPr>
-              <w:t>–</w:t>
-            </w:r>
-            <w:proofErr w:type="spellStart"/>
+            <w:r>
+              <w:rPr>
+                <w:rFonts w:ascii="BRH Malayalam Extra" w:hAnsi="BRH Malayalam Extra" w:cs="BRH Devanagari Extra"/>
+                <w:b/>
+                <w:color w:val="000000"/>
+                <w:sz w:val="32"/>
+                <w:szCs w:val="40"/>
+                <w:lang w:bidi="ml-IN"/>
+              </w:rPr>
+              <w:t>–</w:t>
+            </w:r>
             <w:r>
               <w:rPr>
                 <w:rFonts w:ascii="BRH Devanagari Extra" w:hAnsi="BRH Devanagari Extra" w:cs="BRH Devanagari Extra"/>
@@ -3501,7 +2616,6 @@
               </w:rPr>
               <w:t>Uç</w:t>
             </w:r>
-            <w:proofErr w:type="spellEnd"/>
             <w:r>
               <w:rPr>
                 <w:rFonts w:ascii="BRH Malayalam Extra" w:hAnsi="BRH Malayalam Extra" w:cs="BRH Devanagari Extra"/>
@@ -3523,7 +2637,6 @@
               </w:rPr>
               <w:t>.</w:t>
             </w:r>
-            <w:proofErr w:type="spellStart"/>
             <w:r>
               <w:rPr>
                 <w:rFonts w:ascii="BRH Devanagari Extra" w:hAnsi="BRH Devanagari Extra" w:cs="BRH Devanagari Extra"/>
@@ -3543,63 +2656,28 @@
                 <w:szCs w:val="40"/>
                 <w:lang w:bidi="ml-IN"/>
               </w:rPr>
-              <w:t>hrÉÉþ</w:t>
-            </w:r>
-            <w:proofErr w:type="spellEnd"/>
-            <w:r>
-              <w:rPr>
-                <w:rFonts w:ascii="BRH Devanagari Extra" w:hAnsi="BRH Devanagari Extra" w:cs="BRH Devanagari Extra"/>
-                <w:color w:val="000000"/>
-                <w:sz w:val="40"/>
-                <w:szCs w:val="40"/>
-                <w:lang w:bidi="ml-IN"/>
-              </w:rPr>
-              <w:t xml:space="preserve"> </w:t>
-            </w:r>
-            <w:proofErr w:type="spellStart"/>
-            <w:r>
-              <w:rPr>
-                <w:rFonts w:ascii="BRH Devanagari Extra" w:hAnsi="BRH Devanagari Extra" w:cs="BRH Devanagari Extra"/>
-                <w:color w:val="000000"/>
-                <w:sz w:val="40"/>
-                <w:szCs w:val="40"/>
-                <w:lang w:bidi="ml-IN"/>
-              </w:rPr>
-              <w:t>ÌlÉ</w:t>
-            </w:r>
-            <w:proofErr w:type="spellEnd"/>
-            <w:r>
-              <w:rPr>
-                <w:rFonts w:ascii="BRH Malayalam Extra" w:hAnsi="BRH Malayalam Extra" w:cs="BRH Devanagari Extra"/>
-                <w:b/>
-                <w:color w:val="000000"/>
-                <w:sz w:val="32"/>
-                <w:szCs w:val="40"/>
-                <w:lang w:bidi="ml-IN"/>
-              </w:rPr>
-              <w:t>–</w:t>
-            </w:r>
-            <w:proofErr w:type="spellStart"/>
-            <w:r>
-              <w:rPr>
-                <w:rFonts w:ascii="BRH Devanagari Extra" w:hAnsi="BRH Devanagari Extra" w:cs="BRH Devanagari Extra"/>
-                <w:color w:val="000000"/>
-                <w:sz w:val="40"/>
-                <w:szCs w:val="40"/>
-                <w:lang w:bidi="ml-IN"/>
-              </w:rPr>
-              <w:t>wmÉSþÈ</w:t>
-            </w:r>
-            <w:proofErr w:type="spellEnd"/>
-            <w:r>
-              <w:rPr>
-                <w:rFonts w:ascii="BRH Devanagari Extra" w:hAnsi="BRH Devanagari Extra" w:cs="BRH Devanagari Extra"/>
-                <w:color w:val="000000"/>
-                <w:sz w:val="40"/>
-                <w:szCs w:val="40"/>
-                <w:lang w:bidi="ml-IN"/>
-              </w:rPr>
-              <w:t xml:space="preserve"> |</w:t>
+              <w:t>hrÉÉþ ÌlÉ</w:t>
+            </w:r>
+            <w:r>
+              <w:rPr>
+                <w:rFonts w:ascii="BRH Malayalam Extra" w:hAnsi="BRH Malayalam Extra" w:cs="BRH Devanagari Extra"/>
+                <w:b/>
+                <w:color w:val="000000"/>
+                <w:sz w:val="32"/>
+                <w:szCs w:val="40"/>
+                <w:lang w:bidi="ml-IN"/>
+              </w:rPr>
+              <w:t>–</w:t>
+            </w:r>
+            <w:r>
+              <w:rPr>
+                <w:rFonts w:ascii="BRH Devanagari Extra" w:hAnsi="BRH Devanagari Extra" w:cs="BRH Devanagari Extra"/>
+                <w:color w:val="000000"/>
+                <w:sz w:val="40"/>
+                <w:szCs w:val="40"/>
+                <w:lang w:bidi="ml-IN"/>
+              </w:rPr>
+              <w:t>wmÉSþÈ |</w:t>
             </w:r>
           </w:p>
         </w:tc>
@@ -3639,7 +2717,6 @@
               </w:rPr>
               <w:t>–</w:t>
             </w:r>
-            <w:proofErr w:type="spellStart"/>
             <w:r>
               <w:rPr>
                 <w:rFonts w:ascii="BRH Devanagari Extra" w:hAnsi="BRH Devanagari Extra" w:cs="BRH Devanagari Extra"/>
@@ -3650,87 +2727,59 @@
               </w:rPr>
               <w:t>xrÉ</w:t>
             </w:r>
-            <w:proofErr w:type="spellEnd"/>
-            <w:r>
-              <w:rPr>
-                <w:rFonts w:ascii="BRH Malayalam Extra" w:hAnsi="BRH Malayalam Extra" w:cs="BRH Devanagari Extra"/>
-                <w:b/>
-                <w:color w:val="000000"/>
-                <w:sz w:val="32"/>
-                <w:szCs w:val="40"/>
-                <w:lang w:bidi="ml-IN"/>
-              </w:rPr>
-              <w:t>–</w:t>
-            </w:r>
-            <w:r>
-              <w:rPr>
-                <w:rFonts w:ascii="BRH Devanagari Extra" w:hAnsi="BRH Devanagari Extra" w:cs="BRH Devanagari Extra"/>
-                <w:color w:val="000000"/>
-                <w:sz w:val="40"/>
-                <w:szCs w:val="40"/>
-                <w:lang w:bidi="ml-IN"/>
-              </w:rPr>
-              <w:t xml:space="preserve"> </w:t>
-            </w:r>
-            <w:proofErr w:type="spellStart"/>
-            <w:r>
-              <w:rPr>
-                <w:rFonts w:ascii="BRH Devanagari Extra" w:hAnsi="BRH Devanagari Extra" w:cs="BRH Devanagari Extra"/>
-                <w:color w:val="000000"/>
-                <w:sz w:val="40"/>
-                <w:szCs w:val="40"/>
-                <w:lang w:bidi="ml-IN"/>
-              </w:rPr>
-              <w:t>zÉÏ</w:t>
-            </w:r>
-            <w:proofErr w:type="spellEnd"/>
-            <w:r>
-              <w:rPr>
-                <w:rFonts w:ascii="BRH Malayalam Extra" w:hAnsi="BRH Malayalam Extra" w:cs="BRH Devanagari Extra"/>
-                <w:b/>
-                <w:color w:val="000000"/>
-                <w:sz w:val="32"/>
-                <w:szCs w:val="40"/>
-                <w:lang w:bidi="ml-IN"/>
-              </w:rPr>
-              <w:t>–</w:t>
-            </w:r>
-            <w:proofErr w:type="spellStart"/>
-            <w:proofErr w:type="gramStart"/>
-            <w:r>
-              <w:rPr>
-                <w:rFonts w:ascii="BRH Devanagari Extra" w:hAnsi="BRH Devanagari Extra" w:cs="BRH Devanagari Extra"/>
-                <w:color w:val="000000"/>
-                <w:sz w:val="40"/>
-                <w:szCs w:val="40"/>
-                <w:lang w:bidi="ml-IN"/>
-              </w:rPr>
-              <w:t>Uç</w:t>
-            </w:r>
-            <w:proofErr w:type="spellEnd"/>
-            <w:r>
-              <w:rPr>
-                <w:rFonts w:ascii="BRH Devanagari Extra" w:hAnsi="BRH Devanagari Extra" w:cs="BRH Devanagari Extra"/>
-                <w:color w:val="000000"/>
-                <w:sz w:val="40"/>
-                <w:szCs w:val="40"/>
-                <w:lang w:bidi="ml-IN"/>
-              </w:rPr>
-              <w:t>.</w:t>
-            </w:r>
-            <w:r>
-              <w:rPr>
-                <w:rFonts w:ascii="BRH Malayalam Extra" w:hAnsi="BRH Malayalam Extra" w:cs="BRH Devanagari Extra"/>
-                <w:b/>
-                <w:color w:val="000000"/>
-                <w:sz w:val="32"/>
-                <w:szCs w:val="40"/>
-                <w:lang w:bidi="ml-IN"/>
-              </w:rPr>
-              <w:t>–</w:t>
-            </w:r>
-            <w:proofErr w:type="spellStart"/>
-            <w:proofErr w:type="gramEnd"/>
+            <w:r>
+              <w:rPr>
+                <w:rFonts w:ascii="BRH Malayalam Extra" w:hAnsi="BRH Malayalam Extra" w:cs="BRH Devanagari Extra"/>
+                <w:b/>
+                <w:color w:val="000000"/>
+                <w:sz w:val="32"/>
+                <w:szCs w:val="40"/>
+                <w:lang w:bidi="ml-IN"/>
+              </w:rPr>
+              <w:t>–</w:t>
+            </w:r>
+            <w:r>
+              <w:rPr>
+                <w:rFonts w:ascii="BRH Devanagari Extra" w:hAnsi="BRH Devanagari Extra" w:cs="BRH Devanagari Extra"/>
+                <w:color w:val="000000"/>
+                <w:sz w:val="40"/>
+                <w:szCs w:val="40"/>
+                <w:lang w:bidi="ml-IN"/>
+              </w:rPr>
+              <w:t xml:space="preserve"> zÉÏ</w:t>
+            </w:r>
+            <w:r>
+              <w:rPr>
+                <w:rFonts w:ascii="BRH Malayalam Extra" w:hAnsi="BRH Malayalam Extra" w:cs="BRH Devanagari Extra"/>
+                <w:b/>
+                <w:color w:val="000000"/>
+                <w:sz w:val="32"/>
+                <w:szCs w:val="40"/>
+                <w:lang w:bidi="ml-IN"/>
+              </w:rPr>
+              <w:t>–</w:t>
+            </w:r>
+            <w:r>
+              <w:rPr>
+                <w:rFonts w:ascii="BRH Devanagari Extra" w:hAnsi="BRH Devanagari Extra" w:cs="BRH Devanagari Extra"/>
+                <w:color w:val="000000"/>
+                <w:sz w:val="40"/>
+                <w:szCs w:val="40"/>
+                <w:lang w:bidi="ml-IN"/>
+              </w:rPr>
+              <w:t>Uç.</w:t>
+            </w:r>
+            <w:r>
+              <w:rPr>
+                <w:rFonts w:ascii="BRH Malayalam Extra" w:hAnsi="BRH Malayalam Extra" w:cs="BRH Devanagari Extra"/>
+                <w:b/>
+                <w:color w:val="000000"/>
+                <w:sz w:val="32"/>
+                <w:szCs w:val="40"/>
+                <w:lang w:bidi="ml-IN"/>
+              </w:rPr>
+              <w:t>–</w:t>
+            </w:r>
             <w:r>
               <w:rPr>
                 <w:rFonts w:ascii="BRH Devanagari Extra" w:hAnsi="BRH Devanagari Extra" w:cs="BRH Devanagari Extra"/>
@@ -3741,39 +2790,26 @@
               </w:rPr>
               <w:t>wÉ</w:t>
             </w:r>
-            <w:proofErr w:type="spellEnd"/>
-            <w:r>
-              <w:rPr>
-                <w:rFonts w:ascii="BRH Malayalam Extra" w:hAnsi="BRH Malayalam Extra" w:cs="BRH Devanagari Extra"/>
-                <w:b/>
-                <w:color w:val="000000"/>
-                <w:sz w:val="32"/>
-                <w:szCs w:val="40"/>
-                <w:lang w:bidi="ml-IN"/>
-              </w:rPr>
-              <w:t>–</w:t>
-            </w:r>
-            <w:proofErr w:type="spellStart"/>
-            <w:r>
-              <w:rPr>
-                <w:rFonts w:ascii="BRH Devanagari Extra" w:hAnsi="BRH Devanagari Extra" w:cs="BRH Devanagari Extra"/>
-                <w:color w:val="000000"/>
-                <w:sz w:val="40"/>
-                <w:szCs w:val="40"/>
-                <w:lang w:bidi="ml-IN"/>
-              </w:rPr>
-              <w:t>hrÉÉÿÈ</w:t>
-            </w:r>
-            <w:proofErr w:type="spellEnd"/>
-            <w:r>
-              <w:rPr>
-                <w:rFonts w:ascii="BRH Devanagari Extra" w:hAnsi="BRH Devanagari Extra" w:cs="BRH Devanagari Extra"/>
-                <w:color w:val="000000"/>
-                <w:sz w:val="40"/>
-                <w:szCs w:val="40"/>
-                <w:lang w:bidi="ml-IN"/>
-              </w:rPr>
-              <w:t xml:space="preserve"> | </w:t>
+            <w:r>
+              <w:rPr>
+                <w:rFonts w:ascii="BRH Malayalam Extra" w:hAnsi="BRH Malayalam Extra" w:cs="BRH Devanagari Extra"/>
+                <w:b/>
+                <w:color w:val="000000"/>
+                <w:sz w:val="32"/>
+                <w:szCs w:val="40"/>
+                <w:lang w:bidi="ml-IN"/>
+              </w:rPr>
+              <w:t>–</w:t>
+            </w:r>
+            <w:r>
+              <w:rPr>
+                <w:rFonts w:ascii="BRH Devanagari Extra" w:hAnsi="BRH Devanagari Extra" w:cs="BRH Devanagari Extra"/>
+                <w:color w:val="000000"/>
+                <w:sz w:val="40"/>
+                <w:szCs w:val="40"/>
+                <w:lang w:bidi="ml-IN"/>
+              </w:rPr>
+              <w:t xml:space="preserve">hrÉÉÿÈ | </w:t>
             </w:r>
           </w:p>
           <w:p>
@@ -3786,7 +2822,6 @@
                 <w:szCs w:val="40"/>
               </w:rPr>
             </w:pPr>
-            <w:proofErr w:type="spellStart"/>
             <w:r>
               <w:rPr>
                 <w:rFonts w:ascii="BRH Devanagari Extra" w:hAnsi="BRH Devanagari Extra" w:cs="BRH Devanagari Extra"/>
@@ -3797,19 +2832,17 @@
               </w:rPr>
               <w:t>zÉÏ</w:t>
             </w:r>
-            <w:proofErr w:type="spellEnd"/>
-            <w:r>
-              <w:rPr>
-                <w:rFonts w:ascii="BRH Malayalam Extra" w:hAnsi="BRH Malayalam Extra" w:cs="BRH Devanagari Extra"/>
-                <w:b/>
-                <w:color w:val="000000"/>
-                <w:sz w:val="32"/>
-                <w:szCs w:val="40"/>
-                <w:lang w:bidi="ml-IN"/>
-              </w:rPr>
-              <w:t>–</w:t>
-            </w:r>
-            <w:proofErr w:type="spellStart"/>
+            <w:r>
+              <w:rPr>
+                <w:rFonts w:ascii="BRH Malayalam Extra" w:hAnsi="BRH Malayalam Extra" w:cs="BRH Devanagari Extra"/>
+                <w:b/>
+                <w:color w:val="000000"/>
+                <w:sz w:val="32"/>
+                <w:szCs w:val="40"/>
+                <w:lang w:bidi="ml-IN"/>
+              </w:rPr>
+              <w:t>–</w:t>
+            </w:r>
             <w:r>
               <w:rPr>
                 <w:rFonts w:ascii="BRH Devanagari Extra" w:hAnsi="BRH Devanagari Extra" w:cs="BRH Devanagari Extra"/>
@@ -3820,7 +2853,6 @@
               </w:rPr>
               <w:t>Uç</w:t>
             </w:r>
-            <w:proofErr w:type="spellEnd"/>
             <w:r>
               <w:rPr>
                 <w:rFonts w:ascii="BRH Malayalam Extra" w:hAnsi="BRH Malayalam Extra" w:cs="BRH Devanagari Extra"/>
@@ -3842,7 +2874,6 @@
               </w:rPr>
               <w:t>.</w:t>
             </w:r>
-            <w:proofErr w:type="spellStart"/>
             <w:r>
               <w:rPr>
                 <w:rFonts w:ascii="BRH Devanagari Extra" w:hAnsi="BRH Devanagari Extra" w:cs="BRH Devanagari Extra"/>
@@ -3854,84 +2885,47 @@
               </w:rPr>
               <w:t>wÉ</w:t>
             </w:r>
-            <w:proofErr w:type="spellEnd"/>
-            <w:r>
-              <w:rPr>
-                <w:rFonts w:ascii="BRH Malayalam Extra" w:hAnsi="BRH Malayalam Extra" w:cs="BRH Devanagari Extra"/>
-                <w:b/>
-                <w:color w:val="000000"/>
-                <w:sz w:val="32"/>
-                <w:szCs w:val="40"/>
-                <w:lang w:bidi="ml-IN"/>
-              </w:rPr>
-              <w:t>–</w:t>
-            </w:r>
-            <w:proofErr w:type="spellStart"/>
-            <w:r>
-              <w:rPr>
-                <w:rFonts w:ascii="BRH Devanagari Extra" w:hAnsi="BRH Devanagari Extra" w:cs="BRH Devanagari Extra"/>
-                <w:color w:val="000000"/>
-                <w:sz w:val="40"/>
-                <w:szCs w:val="40"/>
-                <w:lang w:bidi="ml-IN"/>
-              </w:rPr>
-              <w:t>hrÉÉþ</w:t>
-            </w:r>
-            <w:proofErr w:type="spellEnd"/>
-            <w:r>
-              <w:rPr>
-                <w:rFonts w:ascii="BRH Devanagari Extra" w:hAnsi="BRH Devanagari Extra" w:cs="BRH Devanagari Extra"/>
-                <w:color w:val="000000"/>
-                <w:sz w:val="40"/>
-                <w:szCs w:val="40"/>
-                <w:lang w:bidi="ml-IN"/>
-              </w:rPr>
-              <w:t xml:space="preserve"> </w:t>
-            </w:r>
-            <w:proofErr w:type="spellStart"/>
-            <w:r>
-              <w:rPr>
-                <w:rFonts w:ascii="BRH Devanagari Extra" w:hAnsi="BRH Devanagari Extra" w:cs="BRH Devanagari Extra"/>
-                <w:color w:val="000000"/>
-                <w:sz w:val="40"/>
-                <w:szCs w:val="40"/>
-                <w:lang w:bidi="ml-IN"/>
-              </w:rPr>
-              <w:t>ÌlÉ</w:t>
-            </w:r>
-            <w:proofErr w:type="spellEnd"/>
-            <w:r>
-              <w:rPr>
-                <w:rFonts w:ascii="BRH Malayalam Extra" w:hAnsi="BRH Malayalam Extra" w:cs="BRH Devanagari Extra"/>
-                <w:b/>
-                <w:color w:val="000000"/>
-                <w:sz w:val="32"/>
-                <w:szCs w:val="40"/>
-                <w:lang w:bidi="ml-IN"/>
-              </w:rPr>
-              <w:t>–</w:t>
-            </w:r>
-            <w:proofErr w:type="spellStart"/>
-            <w:r>
-              <w:rPr>
-                <w:rFonts w:ascii="BRH Devanagari Extra" w:hAnsi="BRH Devanagari Extra" w:cs="BRH Devanagari Extra"/>
-                <w:color w:val="000000"/>
-                <w:sz w:val="40"/>
-                <w:szCs w:val="40"/>
-                <w:lang w:bidi="ml-IN"/>
-              </w:rPr>
-              <w:t>wmÉSþÈ</w:t>
-            </w:r>
-            <w:proofErr w:type="spellEnd"/>
-            <w:r>
-              <w:rPr>
-                <w:rFonts w:ascii="BRH Devanagari Extra" w:hAnsi="BRH Devanagari Extra" w:cs="BRH Devanagari Extra"/>
-                <w:color w:val="000000"/>
-                <w:sz w:val="40"/>
-                <w:szCs w:val="40"/>
-                <w:lang w:bidi="ml-IN"/>
-              </w:rPr>
-              <w:t xml:space="preserve"> |</w:t>
+            <w:r>
+              <w:rPr>
+                <w:rFonts w:ascii="BRH Malayalam Extra" w:hAnsi="BRH Malayalam Extra" w:cs="BRH Devanagari Extra"/>
+                <w:b/>
+                <w:color w:val="000000"/>
+                <w:sz w:val="32"/>
+                <w:szCs w:val="40"/>
+                <w:lang w:bidi="ml-IN"/>
+              </w:rPr>
+              <w:t>–</w:t>
+            </w:r>
+            <w:r>
+              <w:rPr>
+                <w:rFonts w:ascii="BRH Devanagari Extra" w:hAnsi="BRH Devanagari Extra" w:cs="BRH Devanagari Extra"/>
+                <w:color w:val="000000"/>
+                <w:sz w:val="40"/>
+                <w:szCs w:val="40"/>
+                <w:lang w:bidi="ml-IN"/>
+              </w:rPr>
+              <w:t>hrÉÉþ ÌlÉ</w:t>
+            </w:r>
+            <w:r>
+              <w:rPr>
+                <w:rFonts w:ascii="BRH Malayalam Extra" w:hAnsi="BRH Malayalam Extra" w:cs="BRH Devanagari Extra"/>
+                <w:b/>
+                <w:color w:val="000000"/>
+                <w:sz w:val="32"/>
+                <w:szCs w:val="40"/>
+                <w:lang w:bidi="ml-IN"/>
+              </w:rPr>
+              <w:t>–</w:t>
+            </w:r>
+            <w:r>
+              <w:rPr>
+                <w:rFonts w:ascii="BRH Devanagari Extra" w:hAnsi="BRH Devanagari Extra" w:cs="BRH Devanagari Extra"/>
+                <w:color w:val="000000"/>
+                <w:sz w:val="40"/>
+                <w:szCs w:val="40"/>
+                <w:lang w:bidi="ml-IN"/>
+              </w:rPr>
+              <w:t>wmÉSþÈ |</w:t>
             </w:r>
           </w:p>
         </w:tc>
@@ -3941,7 +2935,7 @@
       <w:pPr>
         <w:pBdr>
           <w:top w:val="single" w:sz="4" w:space="0" w:color="auto"/>
-          <w:left w:val="single" w:sz="4" w:space="0" w:color="auto"/>
+          <w:left w:val="single" w:sz="4" w:space="4" w:color="auto"/>
           <w:bottom w:val="single" w:sz="4" w:space="6" w:color="auto"/>
           <w:right w:val="single" w:sz="4" w:space="31" w:color="auto"/>
         </w:pBdr>
@@ -3949,7 +2943,7 @@
         <w:autoSpaceDN w:val="0"/>
         <w:adjustRightInd w:val="0"/>
         <w:spacing w:before="0" w:line="240" w:lineRule="auto"/>
-        <w:ind w:left="-709" w:right="627"/>
+        <w:ind w:left="-709" w:right="60"/>
         <w:rPr>
           <w:rFonts w:ascii="Segoe UI" w:hAnsi="Segoe UI" w:cs="Segoe UI"/>
           <w:sz w:val="20"/>
@@ -3968,18 +2962,32 @@
         <w:lastRenderedPageBreak/>
         <w:t>"</w:t>
       </w:r>
-      <w:proofErr w:type="spellStart"/>
       <w:r>
         <w:rPr>
-          <w:rFonts w:ascii="BRH Devanagari" w:hAnsi="BRH Devanagari" w:cs="BRH Devanagari"/>
-          <w:color w:val="000000"/>
-          <w:sz w:val="40"/>
-          <w:szCs w:val="40"/>
-          <w:lang w:val="en-IN" w:eastAsia="en-IN"/>
+          <w:rFonts w:ascii="Latha" w:hAnsi="Latha" w:cs="Latha"/>
+          <w:b/>
+          <w:bCs/>
+          <w:sz w:val="28"/>
+          <w:szCs w:val="28"/>
+          <w:highlight w:val="yellow"/>
+          <w:cs/>
+          <w:lang w:bidi="ta-IN"/>
         </w:rPr>
-        <w:t>zlÉ</w:t>
+        <w:t>ஶ்</w:t>
       </w:r>
-      <w:proofErr w:type="spellEnd"/>
+      <w:r>
+        <w:rPr>
+          <w:rFonts w:ascii="Latha" w:hAnsi="Latha" w:cs="Latha" w:hint="cs"/>
+          <w:b/>
+          <w:bCs/>
+          <w:sz w:val="28"/>
+          <w:szCs w:val="28"/>
+          <w:highlight w:val="yellow"/>
+          <w:cs/>
+          <w:lang w:bidi="ta-IN"/>
+        </w:rPr>
+        <w:t>ன</w:t>
+      </w:r>
       <w:r>
         <w:rPr>
           <w:rFonts w:ascii="BRH Devanagari" w:hAnsi="BRH Devanagari" w:cs="BRH Devanagari"/>
@@ -3996,16 +3004,7 @@
           <w:bCs/>
           <w:sz w:val="32"/>
         </w:rPr>
-        <w:t xml:space="preserve">replaced </w:t>
-      </w:r>
-      <w:proofErr w:type="gramStart"/>
-      <w:r>
-        <w:rPr>
-          <w:b/>
-          <w:bCs/>
-          <w:sz w:val="32"/>
-        </w:rPr>
-        <w:t>with</w:t>
+        <w:t>replaced with</w:t>
       </w:r>
       <w:r>
         <w:rPr>
@@ -4027,20 +3026,32 @@
         </w:rPr>
         <w:t>"</w:t>
       </w:r>
-      <w:proofErr w:type="spellStart"/>
-      <w:proofErr w:type="gramEnd"/>
       <w:r>
         <w:rPr>
-          <w:rFonts w:ascii="BRH Devanagari" w:hAnsi="BRH Devanagari" w:cs="BRH Devanagari"/>
-          <w:color w:val="000000"/>
-          <w:sz w:val="40"/>
-          <w:szCs w:val="40"/>
+          <w:rFonts w:ascii="Latha" w:hAnsi="Latha" w:cs="Latha"/>
+          <w:b/>
+          <w:bCs/>
+          <w:sz w:val="28"/>
+          <w:szCs w:val="28"/>
           <w:highlight w:val="green"/>
-          <w:lang w:val="en-IN" w:eastAsia="en-IN"/>
+          <w:cs/>
+          <w:lang w:bidi="ta-IN"/>
         </w:rPr>
-        <w:t>zgÉ</w:t>
+        <w:t>ஶ்</w:t>
       </w:r>
-      <w:proofErr w:type="spellEnd"/>
+      <w:r>
+        <w:rPr>
+          <w:rFonts w:ascii="Latha" w:hAnsi="Latha" w:cs="Latha" w:hint="cs"/>
+          <w:b/>
+          <w:bCs/>
+          <w:sz w:val="28"/>
+          <w:szCs w:val="28"/>
+          <w:highlight w:val="green"/>
+          <w:cs/>
+          <w:lang w:bidi="ta-IN"/>
+        </w:rPr>
+        <w:t>ஞ</w:t>
+      </w:r>
       <w:r>
         <w:rPr>
           <w:rFonts w:ascii="BRH Devanagari" w:hAnsi="BRH Devanagari" w:cs="BRH Devanagari"/>
@@ -4115,7 +3126,6 @@
         </w:rPr>
         <w:t xml:space="preserve">TS </w:t>
       </w:r>
-      <w:proofErr w:type="spellStart"/>
       <w:r>
         <w:rPr>
           <w:b/>
@@ -4126,7 +3136,6 @@
         </w:rPr>
         <w:t>Krama</w:t>
       </w:r>
-      <w:proofErr w:type="spellEnd"/>
       <w:r>
         <w:rPr>
           <w:b/>
@@ -4135,29 +3144,7 @@
           <w:szCs w:val="32"/>
           <w:u w:val="single"/>
         </w:rPr>
-        <w:t xml:space="preserve"> </w:t>
-      </w:r>
-      <w:proofErr w:type="spellStart"/>
-      <w:r>
-        <w:rPr>
-          <w:b/>
-          <w:bCs/>
-          <w:sz w:val="32"/>
-          <w:szCs w:val="32"/>
-          <w:u w:val="single"/>
-        </w:rPr>
-        <w:t>Paatam</w:t>
-      </w:r>
-      <w:proofErr w:type="spellEnd"/>
-      <w:r>
-        <w:rPr>
-          <w:b/>
-          <w:bCs/>
-          <w:sz w:val="32"/>
-          <w:szCs w:val="32"/>
-          <w:u w:val="single"/>
-        </w:rPr>
-        <w:t xml:space="preserve"> – TS </w:t>
+        <w:t xml:space="preserve"> Paatam – TS </w:t>
       </w:r>
       <w:r>
         <w:rPr>
@@ -4197,17 +3184,7 @@
           <w:szCs w:val="32"/>
           <w:u w:val="single"/>
         </w:rPr>
-        <w:t xml:space="preserve"> </w:t>
-      </w:r>
-      <w:r>
-        <w:rPr>
-          <w:b/>
-          <w:bCs/>
-          <w:sz w:val="32"/>
-          <w:szCs w:val="32"/>
-          <w:u w:val="single"/>
-        </w:rPr>
-        <w:t>Corrections –</w:t>
+        <w:t xml:space="preserve"> Corrections –</w:t>
       </w:r>
       <w:r>
         <w:rPr>
@@ -4237,18 +3214,7 @@
           <w:szCs w:val="32"/>
           <w:u w:val="single"/>
         </w:rPr>
-        <w:t xml:space="preserve">Prior </w:t>
-      </w:r>
-      <w:proofErr w:type="gramStart"/>
-      <w:r>
-        <w:rPr>
-          <w:b/>
-          <w:bCs/>
-          <w:sz w:val="32"/>
-          <w:szCs w:val="32"/>
-          <w:u w:val="single"/>
-        </w:rPr>
-        <w:t xml:space="preserve">to </w:t>
+        <w:t xml:space="preserve">Prior to </w:t>
       </w:r>
       <w:r>
         <w:rPr>
@@ -4271,7 +3237,6 @@
         </w:rPr>
         <w:t>????</w:t>
       </w:r>
-      <w:proofErr w:type="gramEnd"/>
     </w:p>
     <w:p>
       <w:pPr>
@@ -4519,7 +3484,7 @@
 </file>
 
 <file path=word/endnotes.xml><?xml version="1.0" encoding="utf-8"?>
-<w:endnotes xmlns:wpc="http://schemas.microsoft.com/office/word/2010/wordprocessingCanvas" xmlns:cx="http://schemas.microsoft.com/office/drawing/2014/chartex" xmlns:cx1="http://schemas.microsoft.com/office/drawing/2015/9/8/chartex" xmlns:mc="http://schemas.openxmlformats.org/markup-compatibility/2006" xmlns:o="urn:schemas-microsoft-com:office:office" xmlns:r="http://schemas.openxmlformats.org/officeDocument/2006/relationships" xmlns:m="http://schemas.openxmlformats.org/officeDocument/2006/math" xmlns:v="urn:schemas-microsoft-com:vml" xmlns:wp14="http://schemas.microsoft.com/office/word/2010/wordprocessingDrawing" xmlns:wp="http://schemas.openxmlformats.org/drawingml/2006/wordprocessingDrawing" xmlns:w10="urn:schemas-microsoft-com:office:word" xmlns:w="http://schemas.openxmlformats.org/wordprocessingml/2006/main" xmlns:w14="http://schemas.microsoft.com/office/word/2010/wordml" xmlns:w15="http://schemas.microsoft.com/office/word/2012/wordml" xmlns:w16se="http://schemas.microsoft.com/office/word/2015/wordml/symex" xmlns:wpg="http://schemas.microsoft.com/office/word/2010/wordprocessingGroup" xmlns:wpi="http://schemas.microsoft.com/office/word/2010/wordprocessingInk" xmlns:wne="http://schemas.microsoft.com/office/word/2006/wordml" xmlns:wps="http://schemas.microsoft.com/office/word/2010/wordprocessingShape" mc:Ignorable="w14 w15 w16se wp14">
+<w:endnotes xmlns:wpc="http://schemas.microsoft.com/office/word/2010/wordprocessingCanvas" xmlns:cx="http://schemas.microsoft.com/office/drawing/2014/chartex" xmlns:cx1="http://schemas.microsoft.com/office/drawing/2015/9/8/chartex" xmlns:cx2="http://schemas.microsoft.com/office/drawing/2015/10/21/chartex" xmlns:cx3="http://schemas.microsoft.com/office/drawing/2016/5/9/chartex" xmlns:cx4="http://schemas.microsoft.com/office/drawing/2016/5/10/chartex" xmlns:cx5="http://schemas.microsoft.com/office/drawing/2016/5/11/chartex" xmlns:cx6="http://schemas.microsoft.com/office/drawing/2016/5/12/chartex" xmlns:cx7="http://schemas.microsoft.com/office/drawing/2016/5/13/chartex" xmlns:cx8="http://schemas.microsoft.com/office/drawing/2016/5/14/chartex" xmlns:mc="http://schemas.openxmlformats.org/markup-compatibility/2006" xmlns:aink="http://schemas.microsoft.com/office/drawing/2016/ink" xmlns:am3d="http://schemas.microsoft.com/office/drawing/2017/model3d" xmlns:o="urn:schemas-microsoft-com:office:office" xmlns:r="http://schemas.openxmlformats.org/officeDocument/2006/relationships" xmlns:m="http://schemas.openxmlformats.org/officeDocument/2006/math" xmlns:v="urn:schemas-microsoft-com:vml" xmlns:wp14="http://schemas.microsoft.com/office/word/2010/wordprocessingDrawing" xmlns:wp="http://schemas.openxmlformats.org/drawingml/2006/wordprocessingDrawing" xmlns:w10="urn:schemas-microsoft-com:office:word" xmlns:w="http://schemas.openxmlformats.org/wordprocessingml/2006/main" xmlns:w14="http://schemas.microsoft.com/office/word/2010/wordml" xmlns:w15="http://schemas.microsoft.com/office/word/2012/wordml" xmlns:w16cex="http://schemas.microsoft.com/office/word/2018/wordml/cex" xmlns:w16cid="http://schemas.microsoft.com/office/word/2016/wordml/cid" xmlns:w16="http://schemas.microsoft.com/office/word/2018/wordml" xmlns:w16sdtdh="http://schemas.microsoft.com/office/word/2020/wordml/sdtdatahash" xmlns:w16se="http://schemas.microsoft.com/office/word/2015/wordml/symex" xmlns:wpg="http://schemas.microsoft.com/office/word/2010/wordprocessingGroup" xmlns:wpi="http://schemas.microsoft.com/office/word/2010/wordprocessingInk" xmlns:wne="http://schemas.microsoft.com/office/word/2006/wordml" xmlns:wps="http://schemas.microsoft.com/office/word/2010/wordprocessingShape" mc:Ignorable="w14 w15 w16se w16cid w16 w16cex w16sdtdh wp14">
   <w:endnote w:type="separator" w:id="-1">
     <w:p>
       <w:pPr>
@@ -4544,7 +3509,7 @@
 </file>
 
 <file path=word/footer1.xml><?xml version="1.0" encoding="utf-8"?>
-<w:ftr xmlns:wpc="http://schemas.microsoft.com/office/word/2010/wordprocessingCanvas" xmlns:cx="http://schemas.microsoft.com/office/drawing/2014/chartex" xmlns:cx1="http://schemas.microsoft.com/office/drawing/2015/9/8/chartex" xmlns:mc="http://schemas.openxmlformats.org/markup-compatibility/2006" xmlns:o="urn:schemas-microsoft-com:office:office" xmlns:r="http://schemas.openxmlformats.org/officeDocument/2006/relationships" xmlns:m="http://schemas.openxmlformats.org/officeDocument/2006/math" xmlns:v="urn:schemas-microsoft-com:vml" xmlns:wp14="http://schemas.microsoft.com/office/word/2010/wordprocessingDrawing" xmlns:wp="http://schemas.openxmlformats.org/drawingml/2006/wordprocessingDrawing" xmlns:w10="urn:schemas-microsoft-com:office:word" xmlns:w="http://schemas.openxmlformats.org/wordprocessingml/2006/main" xmlns:w14="http://schemas.microsoft.com/office/word/2010/wordml" xmlns:w15="http://schemas.microsoft.com/office/word/2012/wordml" xmlns:w16se="http://schemas.microsoft.com/office/word/2015/wordml/symex" xmlns:wpg="http://schemas.microsoft.com/office/word/2010/wordprocessingGroup" xmlns:wpi="http://schemas.microsoft.com/office/word/2010/wordprocessingInk" xmlns:wne="http://schemas.microsoft.com/office/word/2006/wordml" xmlns:wps="http://schemas.microsoft.com/office/word/2010/wordprocessingShape" mc:Ignorable="w14 w15 w16se wp14">
+<w:ftr xmlns:wpc="http://schemas.microsoft.com/office/word/2010/wordprocessingCanvas" xmlns:cx="http://schemas.microsoft.com/office/drawing/2014/chartex" xmlns:cx1="http://schemas.microsoft.com/office/drawing/2015/9/8/chartex" xmlns:cx2="http://schemas.microsoft.com/office/drawing/2015/10/21/chartex" xmlns:cx3="http://schemas.microsoft.com/office/drawing/2016/5/9/chartex" xmlns:cx4="http://schemas.microsoft.com/office/drawing/2016/5/10/chartex" xmlns:cx5="http://schemas.microsoft.com/office/drawing/2016/5/11/chartex" xmlns:cx6="http://schemas.microsoft.com/office/drawing/2016/5/12/chartex" xmlns:cx7="http://schemas.microsoft.com/office/drawing/2016/5/13/chartex" xmlns:cx8="http://schemas.microsoft.com/office/drawing/2016/5/14/chartex" xmlns:mc="http://schemas.openxmlformats.org/markup-compatibility/2006" xmlns:aink="http://schemas.microsoft.com/office/drawing/2016/ink" xmlns:am3d="http://schemas.microsoft.com/office/drawing/2017/model3d" xmlns:o="urn:schemas-microsoft-com:office:office" xmlns:r="http://schemas.openxmlformats.org/officeDocument/2006/relationships" xmlns:m="http://schemas.openxmlformats.org/officeDocument/2006/math" xmlns:v="urn:schemas-microsoft-com:vml" xmlns:wp14="http://schemas.microsoft.com/office/word/2010/wordprocessingDrawing" xmlns:wp="http://schemas.openxmlformats.org/drawingml/2006/wordprocessingDrawing" xmlns:w10="urn:schemas-microsoft-com:office:word" xmlns:w="http://schemas.openxmlformats.org/wordprocessingml/2006/main" xmlns:w14="http://schemas.microsoft.com/office/word/2010/wordml" xmlns:w15="http://schemas.microsoft.com/office/word/2012/wordml" xmlns:w16cex="http://schemas.microsoft.com/office/word/2018/wordml/cex" xmlns:w16cid="http://schemas.microsoft.com/office/word/2016/wordml/cid" xmlns:w16="http://schemas.microsoft.com/office/word/2018/wordml" xmlns:w16sdtdh="http://schemas.microsoft.com/office/word/2020/wordml/sdtdatahash" xmlns:w16se="http://schemas.microsoft.com/office/word/2015/wordml/symex" xmlns:wpg="http://schemas.microsoft.com/office/word/2010/wordprocessingGroup" xmlns:wpi="http://schemas.microsoft.com/office/word/2010/wordprocessingInk" xmlns:wne="http://schemas.microsoft.com/office/word/2006/wordml" xmlns:wps="http://schemas.microsoft.com/office/word/2010/wordprocessingShape" mc:Ignorable="w14 w15 w16se w16cid w16 w16cex w16sdtdh wp14">
   <w:p>
     <w:pPr>
       <w:pBdr>
@@ -4725,7 +3690,7 @@
 </file>
 
 <file path=word/footer2.xml><?xml version="1.0" encoding="utf-8"?>
-<w:ftr xmlns:wpc="http://schemas.microsoft.com/office/word/2010/wordprocessingCanvas" xmlns:cx="http://schemas.microsoft.com/office/drawing/2014/chartex" xmlns:cx1="http://schemas.microsoft.com/office/drawing/2015/9/8/chartex" xmlns:mc="http://schemas.openxmlformats.org/markup-compatibility/2006" xmlns:o="urn:schemas-microsoft-com:office:office" xmlns:r="http://schemas.openxmlformats.org/officeDocument/2006/relationships" xmlns:m="http://schemas.openxmlformats.org/officeDocument/2006/math" xmlns:v="urn:schemas-microsoft-com:vml" xmlns:wp14="http://schemas.microsoft.com/office/word/2010/wordprocessingDrawing" xmlns:wp="http://schemas.openxmlformats.org/drawingml/2006/wordprocessingDrawing" xmlns:w10="urn:schemas-microsoft-com:office:word" xmlns:w="http://schemas.openxmlformats.org/wordprocessingml/2006/main" xmlns:w14="http://schemas.microsoft.com/office/word/2010/wordml" xmlns:w15="http://schemas.microsoft.com/office/word/2012/wordml" xmlns:w16se="http://schemas.microsoft.com/office/word/2015/wordml/symex" xmlns:wpg="http://schemas.microsoft.com/office/word/2010/wordprocessingGroup" xmlns:wpi="http://schemas.microsoft.com/office/word/2010/wordprocessingInk" xmlns:wne="http://schemas.microsoft.com/office/word/2006/wordml" xmlns:wps="http://schemas.microsoft.com/office/word/2010/wordprocessingShape" mc:Ignorable="w14 w15 w16se wp14">
+<w:ftr xmlns:wpc="http://schemas.microsoft.com/office/word/2010/wordprocessingCanvas" xmlns:cx="http://schemas.microsoft.com/office/drawing/2014/chartex" xmlns:cx1="http://schemas.microsoft.com/office/drawing/2015/9/8/chartex" xmlns:cx2="http://schemas.microsoft.com/office/drawing/2015/10/21/chartex" xmlns:cx3="http://schemas.microsoft.com/office/drawing/2016/5/9/chartex" xmlns:cx4="http://schemas.microsoft.com/office/drawing/2016/5/10/chartex" xmlns:cx5="http://schemas.microsoft.com/office/drawing/2016/5/11/chartex" xmlns:cx6="http://schemas.microsoft.com/office/drawing/2016/5/12/chartex" xmlns:cx7="http://schemas.microsoft.com/office/drawing/2016/5/13/chartex" xmlns:cx8="http://schemas.microsoft.com/office/drawing/2016/5/14/chartex" xmlns:mc="http://schemas.openxmlformats.org/markup-compatibility/2006" xmlns:aink="http://schemas.microsoft.com/office/drawing/2016/ink" xmlns:am3d="http://schemas.microsoft.com/office/drawing/2017/model3d" xmlns:o="urn:schemas-microsoft-com:office:office" xmlns:r="http://schemas.openxmlformats.org/officeDocument/2006/relationships" xmlns:m="http://schemas.openxmlformats.org/officeDocument/2006/math" xmlns:v="urn:schemas-microsoft-com:vml" xmlns:wp14="http://schemas.microsoft.com/office/word/2010/wordprocessingDrawing" xmlns:wp="http://schemas.openxmlformats.org/drawingml/2006/wordprocessingDrawing" xmlns:w10="urn:schemas-microsoft-com:office:word" xmlns:w="http://schemas.openxmlformats.org/wordprocessingml/2006/main" xmlns:w14="http://schemas.microsoft.com/office/word/2010/wordml" xmlns:w15="http://schemas.microsoft.com/office/word/2012/wordml" xmlns:w16cex="http://schemas.microsoft.com/office/word/2018/wordml/cex" xmlns:w16cid="http://schemas.microsoft.com/office/word/2016/wordml/cid" xmlns:w16="http://schemas.microsoft.com/office/word/2018/wordml" xmlns:w16sdtdh="http://schemas.microsoft.com/office/word/2020/wordml/sdtdatahash" xmlns:w16se="http://schemas.microsoft.com/office/word/2015/wordml/symex" xmlns:wpg="http://schemas.microsoft.com/office/word/2010/wordprocessingGroup" xmlns:wpi="http://schemas.microsoft.com/office/word/2010/wordprocessingInk" xmlns:wne="http://schemas.microsoft.com/office/word/2006/wordml" xmlns:wps="http://schemas.microsoft.com/office/word/2010/wordprocessingShape" mc:Ignorable="w14 w15 w16se w16cid w16 w16cex w16sdtdh wp14">
   <w:p>
     <w:pPr>
       <w:pBdr>
@@ -4927,7 +3892,7 @@
 </file>
 
 <file path=word/footnotes.xml><?xml version="1.0" encoding="utf-8"?>
-<w:footnotes xmlns:wpc="http://schemas.microsoft.com/office/word/2010/wordprocessingCanvas" xmlns:cx="http://schemas.microsoft.com/office/drawing/2014/chartex" xmlns:cx1="http://schemas.microsoft.com/office/drawing/2015/9/8/chartex" xmlns:mc="http://schemas.openxmlformats.org/markup-compatibility/2006" xmlns:o="urn:schemas-microsoft-com:office:office" xmlns:r="http://schemas.openxmlformats.org/officeDocument/2006/relationships" xmlns:m="http://schemas.openxmlformats.org/officeDocument/2006/math" xmlns:v="urn:schemas-microsoft-com:vml" xmlns:wp14="http://schemas.microsoft.com/office/word/2010/wordprocessingDrawing" xmlns:wp="http://schemas.openxmlformats.org/drawingml/2006/wordprocessingDrawing" xmlns:w10="urn:schemas-microsoft-com:office:word" xmlns:w="http://schemas.openxmlformats.org/wordprocessingml/2006/main" xmlns:w14="http://schemas.microsoft.com/office/word/2010/wordml" xmlns:w15="http://schemas.microsoft.com/office/word/2012/wordml" xmlns:w16se="http://schemas.microsoft.com/office/word/2015/wordml/symex" xmlns:wpg="http://schemas.microsoft.com/office/word/2010/wordprocessingGroup" xmlns:wpi="http://schemas.microsoft.com/office/word/2010/wordprocessingInk" xmlns:wne="http://schemas.microsoft.com/office/word/2006/wordml" xmlns:wps="http://schemas.microsoft.com/office/word/2010/wordprocessingShape" mc:Ignorable="w14 w15 w16se wp14">
+<w:footnotes xmlns:wpc="http://schemas.microsoft.com/office/word/2010/wordprocessingCanvas" xmlns:cx="http://schemas.microsoft.com/office/drawing/2014/chartex" xmlns:cx1="http://schemas.microsoft.com/office/drawing/2015/9/8/chartex" xmlns:cx2="http://schemas.microsoft.com/office/drawing/2015/10/21/chartex" xmlns:cx3="http://schemas.microsoft.com/office/drawing/2016/5/9/chartex" xmlns:cx4="http://schemas.microsoft.com/office/drawing/2016/5/10/chartex" xmlns:cx5="http://schemas.microsoft.com/office/drawing/2016/5/11/chartex" xmlns:cx6="http://schemas.microsoft.com/office/drawing/2016/5/12/chartex" xmlns:cx7="http://schemas.microsoft.com/office/drawing/2016/5/13/chartex" xmlns:cx8="http://schemas.microsoft.com/office/drawing/2016/5/14/chartex" xmlns:mc="http://schemas.openxmlformats.org/markup-compatibility/2006" xmlns:aink="http://schemas.microsoft.com/office/drawing/2016/ink" xmlns:am3d="http://schemas.microsoft.com/office/drawing/2017/model3d" xmlns:o="urn:schemas-microsoft-com:office:office" xmlns:r="http://schemas.openxmlformats.org/officeDocument/2006/relationships" xmlns:m="http://schemas.openxmlformats.org/officeDocument/2006/math" xmlns:v="urn:schemas-microsoft-com:vml" xmlns:wp14="http://schemas.microsoft.com/office/word/2010/wordprocessingDrawing" xmlns:wp="http://schemas.openxmlformats.org/drawingml/2006/wordprocessingDrawing" xmlns:w10="urn:schemas-microsoft-com:office:word" xmlns:w="http://schemas.openxmlformats.org/wordprocessingml/2006/main" xmlns:w14="http://schemas.microsoft.com/office/word/2010/wordml" xmlns:w15="http://schemas.microsoft.com/office/word/2012/wordml" xmlns:w16cex="http://schemas.microsoft.com/office/word/2018/wordml/cex" xmlns:w16cid="http://schemas.microsoft.com/office/word/2016/wordml/cid" xmlns:w16="http://schemas.microsoft.com/office/word/2018/wordml" xmlns:w16sdtdh="http://schemas.microsoft.com/office/word/2020/wordml/sdtdatahash" xmlns:w16se="http://schemas.microsoft.com/office/word/2015/wordml/symex" xmlns:wpg="http://schemas.microsoft.com/office/word/2010/wordprocessingGroup" xmlns:wpi="http://schemas.microsoft.com/office/word/2010/wordprocessingInk" xmlns:wne="http://schemas.microsoft.com/office/word/2006/wordml" xmlns:wps="http://schemas.microsoft.com/office/word/2010/wordprocessingShape" mc:Ignorable="w14 w15 w16se w16cid w16 w16cex w16sdtdh wp14">
   <w:footnote w:type="separator" w:id="-1">
     <w:p>
       <w:pPr>
@@ -4952,7 +3917,7 @@
 </file>
 
 <file path=word/header1.xml><?xml version="1.0" encoding="utf-8"?>
-<w:hdr xmlns:wpc="http://schemas.microsoft.com/office/word/2010/wordprocessingCanvas" xmlns:cx="http://schemas.microsoft.com/office/drawing/2014/chartex" xmlns:cx1="http://schemas.microsoft.com/office/drawing/2015/9/8/chartex" xmlns:mc="http://schemas.openxmlformats.org/markup-compatibility/2006" xmlns:o="urn:schemas-microsoft-com:office:office" xmlns:r="http://schemas.openxmlformats.org/officeDocument/2006/relationships" xmlns:m="http://schemas.openxmlformats.org/officeDocument/2006/math" xmlns:v="urn:schemas-microsoft-com:vml" xmlns:wp14="http://schemas.microsoft.com/office/word/2010/wordprocessingDrawing" xmlns:wp="http://schemas.openxmlformats.org/drawingml/2006/wordprocessingDrawing" xmlns:w10="urn:schemas-microsoft-com:office:word" xmlns:w="http://schemas.openxmlformats.org/wordprocessingml/2006/main" xmlns:w14="http://schemas.microsoft.com/office/word/2010/wordml" xmlns:w15="http://schemas.microsoft.com/office/word/2012/wordml" xmlns:w16se="http://schemas.microsoft.com/office/word/2015/wordml/symex" xmlns:wpg="http://schemas.microsoft.com/office/word/2010/wordprocessingGroup" xmlns:wpi="http://schemas.microsoft.com/office/word/2010/wordprocessingInk" xmlns:wne="http://schemas.microsoft.com/office/word/2006/wordml" xmlns:wps="http://schemas.microsoft.com/office/word/2010/wordprocessingShape" mc:Ignorable="w14 w15 w16se wp14">
+<w:hdr xmlns:wpc="http://schemas.microsoft.com/office/word/2010/wordprocessingCanvas" xmlns:cx="http://schemas.microsoft.com/office/drawing/2014/chartex" xmlns:cx1="http://schemas.microsoft.com/office/drawing/2015/9/8/chartex" xmlns:cx2="http://schemas.microsoft.com/office/drawing/2015/10/21/chartex" xmlns:cx3="http://schemas.microsoft.com/office/drawing/2016/5/9/chartex" xmlns:cx4="http://schemas.microsoft.com/office/drawing/2016/5/10/chartex" xmlns:cx5="http://schemas.microsoft.com/office/drawing/2016/5/11/chartex" xmlns:cx6="http://schemas.microsoft.com/office/drawing/2016/5/12/chartex" xmlns:cx7="http://schemas.microsoft.com/office/drawing/2016/5/13/chartex" xmlns:cx8="http://schemas.microsoft.com/office/drawing/2016/5/14/chartex" xmlns:mc="http://schemas.openxmlformats.org/markup-compatibility/2006" xmlns:aink="http://schemas.microsoft.com/office/drawing/2016/ink" xmlns:am3d="http://schemas.microsoft.com/office/drawing/2017/model3d" xmlns:o="urn:schemas-microsoft-com:office:office" xmlns:r="http://schemas.openxmlformats.org/officeDocument/2006/relationships" xmlns:m="http://schemas.openxmlformats.org/officeDocument/2006/math" xmlns:v="urn:schemas-microsoft-com:vml" xmlns:wp14="http://schemas.microsoft.com/office/word/2010/wordprocessingDrawing" xmlns:wp="http://schemas.openxmlformats.org/drawingml/2006/wordprocessingDrawing" xmlns:w10="urn:schemas-microsoft-com:office:word" xmlns:w="http://schemas.openxmlformats.org/wordprocessingml/2006/main" xmlns:w14="http://schemas.microsoft.com/office/word/2010/wordml" xmlns:w15="http://schemas.microsoft.com/office/word/2012/wordml" xmlns:w16cex="http://schemas.microsoft.com/office/word/2018/wordml/cex" xmlns:w16cid="http://schemas.microsoft.com/office/word/2016/wordml/cid" xmlns:w16="http://schemas.microsoft.com/office/word/2018/wordml" xmlns:w16sdtdh="http://schemas.microsoft.com/office/word/2020/wordml/sdtdatahash" xmlns:w16se="http://schemas.microsoft.com/office/word/2015/wordml/symex" xmlns:wpg="http://schemas.microsoft.com/office/word/2010/wordprocessingGroup" xmlns:wpi="http://schemas.microsoft.com/office/word/2010/wordprocessingInk" xmlns:wne="http://schemas.microsoft.com/office/word/2006/wordml" xmlns:wps="http://schemas.microsoft.com/office/word/2010/wordprocessingShape" mc:Ignorable="w14 w15 w16se w16cid w16 w16cex w16sdtdh wp14">
   <w:p>
     <w:pPr>
       <w:pStyle w:val="Header"/>
@@ -4965,7 +3930,7 @@
 </file>
 
 <file path=word/header2.xml><?xml version="1.0" encoding="utf-8"?>
-<w:hdr xmlns:wpc="http://schemas.microsoft.com/office/word/2010/wordprocessingCanvas" xmlns:cx="http://schemas.microsoft.com/office/drawing/2014/chartex" xmlns:cx1="http://schemas.microsoft.com/office/drawing/2015/9/8/chartex" xmlns:mc="http://schemas.openxmlformats.org/markup-compatibility/2006" xmlns:o="urn:schemas-microsoft-com:office:office" xmlns:r="http://schemas.openxmlformats.org/officeDocument/2006/relationships" xmlns:m="http://schemas.openxmlformats.org/officeDocument/2006/math" xmlns:v="urn:schemas-microsoft-com:vml" xmlns:wp14="http://schemas.microsoft.com/office/word/2010/wordprocessingDrawing" xmlns:wp="http://schemas.openxmlformats.org/drawingml/2006/wordprocessingDrawing" xmlns:w10="urn:schemas-microsoft-com:office:word" xmlns:w="http://schemas.openxmlformats.org/wordprocessingml/2006/main" xmlns:w14="http://schemas.microsoft.com/office/word/2010/wordml" xmlns:w15="http://schemas.microsoft.com/office/word/2012/wordml" xmlns:w16se="http://schemas.microsoft.com/office/word/2015/wordml/symex" xmlns:wpg="http://schemas.microsoft.com/office/word/2010/wordprocessingGroup" xmlns:wpi="http://schemas.microsoft.com/office/word/2010/wordprocessingInk" xmlns:wne="http://schemas.microsoft.com/office/word/2006/wordml" xmlns:wps="http://schemas.microsoft.com/office/word/2010/wordprocessingShape" mc:Ignorable="w14 w15 w16se wp14">
+<w:hdr xmlns:wpc="http://schemas.microsoft.com/office/word/2010/wordprocessingCanvas" xmlns:cx="http://schemas.microsoft.com/office/drawing/2014/chartex" xmlns:cx1="http://schemas.microsoft.com/office/drawing/2015/9/8/chartex" xmlns:cx2="http://schemas.microsoft.com/office/drawing/2015/10/21/chartex" xmlns:cx3="http://schemas.microsoft.com/office/drawing/2016/5/9/chartex" xmlns:cx4="http://schemas.microsoft.com/office/drawing/2016/5/10/chartex" xmlns:cx5="http://schemas.microsoft.com/office/drawing/2016/5/11/chartex" xmlns:cx6="http://schemas.microsoft.com/office/drawing/2016/5/12/chartex" xmlns:cx7="http://schemas.microsoft.com/office/drawing/2016/5/13/chartex" xmlns:cx8="http://schemas.microsoft.com/office/drawing/2016/5/14/chartex" xmlns:mc="http://schemas.openxmlformats.org/markup-compatibility/2006" xmlns:aink="http://schemas.microsoft.com/office/drawing/2016/ink" xmlns:am3d="http://schemas.microsoft.com/office/drawing/2017/model3d" xmlns:o="urn:schemas-microsoft-com:office:office" xmlns:r="http://schemas.openxmlformats.org/officeDocument/2006/relationships" xmlns:m="http://schemas.openxmlformats.org/officeDocument/2006/math" xmlns:v="urn:schemas-microsoft-com:vml" xmlns:wp14="http://schemas.microsoft.com/office/word/2010/wordprocessingDrawing" xmlns:wp="http://schemas.openxmlformats.org/drawingml/2006/wordprocessingDrawing" xmlns:w10="urn:schemas-microsoft-com:office:word" xmlns:w="http://schemas.openxmlformats.org/wordprocessingml/2006/main" xmlns:w14="http://schemas.microsoft.com/office/word/2010/wordml" xmlns:w15="http://schemas.microsoft.com/office/word/2012/wordml" xmlns:w16cex="http://schemas.microsoft.com/office/word/2018/wordml/cex" xmlns:w16cid="http://schemas.microsoft.com/office/word/2016/wordml/cid" xmlns:w16="http://schemas.microsoft.com/office/word/2018/wordml" xmlns:w16sdtdh="http://schemas.microsoft.com/office/word/2020/wordml/sdtdatahash" xmlns:w16se="http://schemas.microsoft.com/office/word/2015/wordml/symex" xmlns:wpg="http://schemas.microsoft.com/office/word/2010/wordprocessingGroup" xmlns:wpi="http://schemas.microsoft.com/office/word/2010/wordprocessingInk" xmlns:wne="http://schemas.microsoft.com/office/word/2006/wordml" xmlns:wps="http://schemas.microsoft.com/office/word/2010/wordprocessingShape" mc:Ignorable="w14 w15 w16se w16cid w16 w16cex w16sdtdh wp14">
   <w:p>
     <w:pPr>
       <w:pStyle w:val="Header"/>
@@ -4978,7 +3943,7 @@
 </file>
 
 <file path=word/styles.xml><?xml version="1.0" encoding="utf-8"?>
-<w:styles xmlns:mc="http://schemas.openxmlformats.org/markup-compatibility/2006" xmlns:r="http://schemas.openxmlformats.org/officeDocument/2006/relationships" xmlns:w="http://schemas.openxmlformats.org/wordprocessingml/2006/main" xmlns:w14="http://schemas.microsoft.com/office/word/2010/wordml" xmlns:w15="http://schemas.microsoft.com/office/word/2012/wordml" xmlns:w16se="http://schemas.microsoft.com/office/word/2015/wordml/symex" mc:Ignorable="w14 w15 w16se">
+<w:styles xmlns:mc="http://schemas.openxmlformats.org/markup-compatibility/2006" xmlns:r="http://schemas.openxmlformats.org/officeDocument/2006/relationships" xmlns:w="http://schemas.openxmlformats.org/wordprocessingml/2006/main" xmlns:w14="http://schemas.microsoft.com/office/word/2010/wordml" xmlns:w15="http://schemas.microsoft.com/office/word/2012/wordml" xmlns:w16cex="http://schemas.microsoft.com/office/word/2018/wordml/cex" xmlns:w16cid="http://schemas.microsoft.com/office/word/2016/wordml/cid" xmlns:w16="http://schemas.microsoft.com/office/word/2018/wordml" xmlns:w16sdtdh="http://schemas.microsoft.com/office/word/2020/wordml/sdtdatahash" xmlns:w16se="http://schemas.microsoft.com/office/word/2015/wordml/symex" mc:Ignorable="w14 w15 w16se w16cid w16 w16cex w16sdtdh">
   <w:docDefaults>
     <w:rPrDefault>
       <w:rPr>
@@ -4988,7 +3953,7 @@
     </w:rPrDefault>
     <w:pPrDefault/>
   </w:docDefaults>
-  <w:latentStyles w:defLockedState="0" w:defUIPriority="99" w:defSemiHidden="0" w:defUnhideWhenUsed="0" w:defQFormat="0" w:count="371">
+  <w:latentStyles w:defLockedState="0" w:defUIPriority="99" w:defSemiHidden="0" w:defUnhideWhenUsed="0" w:defQFormat="0" w:count="376">
     <w:lsdException w:name="Normal" w:uiPriority="0" w:qFormat="1"/>
     <w:lsdException w:name="heading 1" w:uiPriority="9" w:qFormat="1"/>
     <w:lsdException w:name="heading 2" w:semiHidden="1" w:uiPriority="9" w:unhideWhenUsed="1" w:qFormat="1"/>
@@ -5094,7 +4059,6 @@
     <w:lsdException w:name="HTML Sample" w:semiHidden="1" w:unhideWhenUsed="1"/>
     <w:lsdException w:name="HTML Typewriter" w:semiHidden="1" w:unhideWhenUsed="1"/>
     <w:lsdException w:name="HTML Variable" w:semiHidden="1" w:unhideWhenUsed="1"/>
-    <w:lsdException w:name="Normal Table" w:semiHidden="1" w:unhideWhenUsed="1"/>
     <w:lsdException w:name="annotation subject" w:semiHidden="1" w:unhideWhenUsed="1"/>
     <w:lsdException w:name="No List" w:semiHidden="1" w:unhideWhenUsed="1"/>
     <w:lsdException w:name="Outline List 1" w:semiHidden="1" w:unhideWhenUsed="1"/>
@@ -5137,11 +4101,8 @@
     <w:lsdException w:name="Table Contemporary" w:semiHidden="1" w:unhideWhenUsed="1"/>
     <w:lsdException w:name="Table Elegant" w:semiHidden="1" w:unhideWhenUsed="1"/>
     <w:lsdException w:name="Table Professional" w:semiHidden="1" w:unhideWhenUsed="1"/>
-    <w:lsdException w:name="Table Subtle 1" w:semiHidden="1" w:unhideWhenUsed="1"/>
     <w:lsdException w:name="Table Subtle 2" w:semiHidden="1" w:unhideWhenUsed="1"/>
     <w:lsdException w:name="Table Web 1" w:semiHidden="1" w:unhideWhenUsed="1"/>
-    <w:lsdException w:name="Table Web 2" w:semiHidden="1" w:unhideWhenUsed="1"/>
-    <w:lsdException w:name="Table Web 3" w:semiHidden="1" w:unhideWhenUsed="1"/>
     <w:lsdException w:name="Balloon Text" w:semiHidden="1" w:unhideWhenUsed="1"/>
     <w:lsdException w:name="Table Grid" w:uiPriority="59"/>
     <w:lsdException w:name="Table Theme" w:semiHidden="1" w:unhideWhenUsed="1"/>
@@ -5360,6 +4321,11 @@
     <w:lsdException w:name="List Table 5 Dark Accent 6" w:uiPriority="50"/>
     <w:lsdException w:name="List Table 6 Colorful Accent 6" w:uiPriority="51"/>
     <w:lsdException w:name="List Table 7 Colorful Accent 6" w:uiPriority="52"/>
+    <w:lsdException w:name="Mention" w:semiHidden="1" w:unhideWhenUsed="1"/>
+    <w:lsdException w:name="Smart Hyperlink" w:semiHidden="1" w:unhideWhenUsed="1"/>
+    <w:lsdException w:name="Hashtag" w:semiHidden="1" w:unhideWhenUsed="1"/>
+    <w:lsdException w:name="Unresolved Mention" w:semiHidden="1" w:unhideWhenUsed="1"/>
+    <w:lsdException w:name="Smart Link" w:semiHidden="1" w:unhideWhenUsed="1"/>
   </w:latentStyles>
   <w:style w:type="paragraph" w:default="1" w:styleId="Normal">
     <w:name w:val="Normal"/>

</xml_diff>

<commit_message>
Kramam TS 7 final files and Template 3.3 and 3.4 - 15/09/2022
</commit_message>
<xml_diff>
--- a/TS-Kramam/TS-7.2/TS 7.2 Tamil Krama Paatam Corrections.docx
+++ b/TS-Kramam/TS-7.2/TS 7.2 Tamil Krama Paatam Corrections.docx
@@ -2022,6 +2022,9 @@
     </w:tbl>
     <w:p>
       <w:pPr>
+        <w:pBdr>
+          <w:bottom w:val="double" w:sz="6" w:space="1" w:color="auto"/>
+        </w:pBdr>
         <w:jc w:val="center"/>
         <w:rPr>
           <w:b/>
@@ -2031,7 +2034,10 @@
           <w:u w:val="single"/>
         </w:rPr>
       </w:pPr>
-      <w:r>
+    </w:p>
+    <w:p>
+      <w:pPr>
+        <w:jc w:val="center"/>
         <w:rPr>
           <w:b/>
           <w:bCs/>
@@ -2039,8 +2045,55 @@
           <w:szCs w:val="32"/>
           <w:u w:val="single"/>
         </w:rPr>
-        <w:t>===========</w:t>
-      </w:r>
+      </w:pPr>
+    </w:p>
+    <w:p>
+      <w:pPr>
+        <w:jc w:val="center"/>
+        <w:rPr>
+          <w:b/>
+          <w:bCs/>
+          <w:sz w:val="32"/>
+          <w:szCs w:val="32"/>
+          <w:u w:val="single"/>
+        </w:rPr>
+      </w:pPr>
+    </w:p>
+    <w:p>
+      <w:pPr>
+        <w:jc w:val="center"/>
+        <w:rPr>
+          <w:b/>
+          <w:bCs/>
+          <w:sz w:val="32"/>
+          <w:szCs w:val="32"/>
+          <w:u w:val="single"/>
+        </w:rPr>
+      </w:pPr>
+    </w:p>
+    <w:p>
+      <w:pPr>
+        <w:jc w:val="center"/>
+        <w:rPr>
+          <w:b/>
+          <w:bCs/>
+          <w:sz w:val="32"/>
+          <w:szCs w:val="32"/>
+          <w:u w:val="single"/>
+        </w:rPr>
+      </w:pPr>
+    </w:p>
+    <w:p>
+      <w:pPr>
+        <w:jc w:val="center"/>
+        <w:rPr>
+          <w:b/>
+          <w:bCs/>
+          <w:sz w:val="32"/>
+          <w:szCs w:val="32"/>
+          <w:u w:val="single"/>
+        </w:rPr>
+      </w:pPr>
     </w:p>
     <w:p>
       <w:pPr>
@@ -2061,6 +2114,7 @@
           <w:szCs w:val="32"/>
           <w:u w:val="single"/>
         </w:rPr>
+        <w:lastRenderedPageBreak/>
         <w:t xml:space="preserve">TS </w:t>
       </w:r>
       <w:r>
@@ -2334,7 +2388,6 @@
                 <w:sz w:val="28"/>
                 <w:szCs w:val="32"/>
               </w:rPr>
-              <w:lastRenderedPageBreak/>
               <w:t>T.S.</w:t>
             </w:r>
             <w:r>
@@ -5684,6 +5737,7 @@
                 <w:sz w:val="28"/>
                 <w:szCs w:val="32"/>
               </w:rPr>
+              <w:lastRenderedPageBreak/>
               <w:t>T.S.7.2.6.2 – Kramam</w:t>
             </w:r>
           </w:p>
@@ -6273,7 +6327,6 @@
                 <w:sz w:val="28"/>
                 <w:szCs w:val="32"/>
               </w:rPr>
-              <w:lastRenderedPageBreak/>
               <w:t>T.S.7.2.6.2 – Kramam</w:t>
             </w:r>
           </w:p>
@@ -9424,6 +9477,7 @@
                 <w:sz w:val="28"/>
                 <w:szCs w:val="32"/>
               </w:rPr>
+              <w:lastRenderedPageBreak/>
               <w:t>T.S.7.2.8.7 – Kramam</w:t>
             </w:r>
           </w:p>
@@ -9994,7 +10048,6 @@
                 <w:sz w:val="28"/>
                 <w:szCs w:val="32"/>
               </w:rPr>
-              <w:lastRenderedPageBreak/>
               <w:t>T.S.7.2.8.7 – Kramam</w:t>
             </w:r>
           </w:p>
@@ -13787,6 +13840,7 @@
                 <w:sz w:val="28"/>
                 <w:szCs w:val="32"/>
               </w:rPr>
+              <w:lastRenderedPageBreak/>
               <w:t>T.S.7.2.13.1 – Kramam</w:t>
             </w:r>
           </w:p>
@@ -14585,7 +14639,6 @@
                 <w:sz w:val="28"/>
                 <w:szCs w:val="32"/>
               </w:rPr>
-              <w:lastRenderedPageBreak/>
               <w:t>T.S.7.2.15.1 – Kramam</w:t>
             </w:r>
           </w:p>

</xml_diff>

<commit_message>
nmv 19 05 2025
</commit_message>
<xml_diff>
--- a/TS-Kramam/TS-7.2/TS 7.2 Tamil Krama Paatam Corrections.docx
+++ b/TS-Kramam/TS-7.2/TS 7.2 Tamil Krama Paatam Corrections.docx
@@ -1,7 +1,1108 @@
 
 <file path=word/document.xml><?xml version="1.0" encoding="utf-8"?>
-<w:document xmlns:wpc="http://schemas.microsoft.com/office/word/2010/wordprocessingCanvas" xmlns:cx="http://schemas.microsoft.com/office/drawing/2014/chartex" xmlns:cx1="http://schemas.microsoft.com/office/drawing/2015/9/8/chartex" xmlns:cx2="http://schemas.microsoft.com/office/drawing/2015/10/21/chartex" xmlns:cx3="http://schemas.microsoft.com/office/drawing/2016/5/9/chartex" xmlns:cx4="http://schemas.microsoft.com/office/drawing/2016/5/10/chartex" xmlns:cx5="http://schemas.microsoft.com/office/drawing/2016/5/11/chartex" xmlns:cx6="http://schemas.microsoft.com/office/drawing/2016/5/12/chartex" xmlns:cx7="http://schemas.microsoft.com/office/drawing/2016/5/13/chartex" xmlns:cx8="http://schemas.microsoft.com/office/drawing/2016/5/14/chartex" xmlns:mc="http://schemas.openxmlformats.org/markup-compatibility/2006" xmlns:aink="http://schemas.microsoft.com/office/drawing/2016/ink" xmlns:am3d="http://schemas.microsoft.com/office/drawing/2017/model3d" xmlns:o="urn:schemas-microsoft-com:office:office" xmlns:oel="http://schemas.microsoft.com/office/2019/extlst" xmlns:r="http://schemas.openxmlformats.org/officeDocument/2006/relationships" xmlns:m="http://schemas.openxmlformats.org/officeDocument/2006/math" xmlns:v="urn:schemas-microsoft-com:vml" xmlns:wp14="http://schemas.microsoft.com/office/word/2010/wordprocessingDrawing" xmlns:wp="http://schemas.openxmlformats.org/drawingml/2006/wordprocessingDrawing" xmlns:w10="urn:schemas-microsoft-com:office:word" xmlns:w="http://schemas.openxmlformats.org/wordprocessingml/2006/main" xmlns:w14="http://schemas.microsoft.com/office/word/2010/wordml" xmlns:w15="http://schemas.microsoft.com/office/word/2012/wordml" xmlns:w16cex="http://schemas.microsoft.com/office/word/2018/wordml/cex" xmlns:w16cid="http://schemas.microsoft.com/office/word/2016/wordml/cid" xmlns:w16="http://schemas.microsoft.com/office/word/2018/wordml" xmlns:w16sdtdh="http://schemas.microsoft.com/office/word/2020/wordml/sdtdatahash" xmlns:w16se="http://schemas.microsoft.com/office/word/2015/wordml/symex" xmlns:wpg="http://schemas.microsoft.com/office/word/2010/wordprocessingGroup" xmlns:wpi="http://schemas.microsoft.com/office/word/2010/wordprocessingInk" xmlns:wne="http://schemas.microsoft.com/office/word/2006/wordml" xmlns:wps="http://schemas.microsoft.com/office/word/2010/wordprocessingShape" mc:Ignorable="w14 w15 w16se w16cid w16 w16cex w16sdtdh wp14">
+<w:document xmlns:wpc="http://schemas.microsoft.com/office/word/2010/wordprocessingCanvas" xmlns:cx="http://schemas.microsoft.com/office/drawing/2014/chartex" xmlns:cx1="http://schemas.microsoft.com/office/drawing/2015/9/8/chartex" xmlns:cx2="http://schemas.microsoft.com/office/drawing/2015/10/21/chartex" xmlns:cx3="http://schemas.microsoft.com/office/drawing/2016/5/9/chartex" xmlns:cx4="http://schemas.microsoft.com/office/drawing/2016/5/10/chartex" xmlns:cx5="http://schemas.microsoft.com/office/drawing/2016/5/11/chartex" xmlns:cx6="http://schemas.microsoft.com/office/drawing/2016/5/12/chartex" xmlns:cx7="http://schemas.microsoft.com/office/drawing/2016/5/13/chartex" xmlns:cx8="http://schemas.microsoft.com/office/drawing/2016/5/14/chartex" xmlns:mc="http://schemas.openxmlformats.org/markup-compatibility/2006" xmlns:aink="http://schemas.microsoft.com/office/drawing/2016/ink" xmlns:am3d="http://schemas.microsoft.com/office/drawing/2017/model3d" xmlns:o="urn:schemas-microsoft-com:office:office" xmlns:oel="http://schemas.microsoft.com/office/2019/extlst" xmlns:r="http://schemas.openxmlformats.org/officeDocument/2006/relationships" xmlns:m="http://schemas.openxmlformats.org/officeDocument/2006/math" xmlns:v="urn:schemas-microsoft-com:vml" xmlns:wp14="http://schemas.microsoft.com/office/word/2010/wordprocessingDrawing" xmlns:wp="http://schemas.openxmlformats.org/drawingml/2006/wordprocessingDrawing" xmlns:w10="urn:schemas-microsoft-com:office:word" xmlns:w="http://schemas.openxmlformats.org/wordprocessingml/2006/main" xmlns:w14="http://schemas.microsoft.com/office/word/2010/wordml" xmlns:w15="http://schemas.microsoft.com/office/word/2012/wordml" xmlns:w16cex="http://schemas.microsoft.com/office/word/2018/wordml/cex" xmlns:w16cid="http://schemas.microsoft.com/office/word/2016/wordml/cid" xmlns:w16="http://schemas.microsoft.com/office/word/2018/wordml" xmlns:w16du="http://schemas.microsoft.com/office/word/2023/wordml/word16du" xmlns:w16sdtdh="http://schemas.microsoft.com/office/word/2020/wordml/sdtdatahash" xmlns:w16sdtfl="http://schemas.microsoft.com/office/word/2024/wordml/sdtformatlock" xmlns:w16se="http://schemas.microsoft.com/office/word/2015/wordml/symex" xmlns:wpg="http://schemas.microsoft.com/office/word/2010/wordprocessingGroup" xmlns:wpi="http://schemas.microsoft.com/office/word/2010/wordprocessingInk" xmlns:wne="http://schemas.microsoft.com/office/word/2006/wordml" xmlns:wps="http://schemas.microsoft.com/office/word/2010/wordprocessingShape" mc:Ignorable="w14 w15 w16se w16cid w16 w16cex w16sdtdh w16sdtfl w16du wp14">
   <w:body>
+    <w:p>
+      <w:pPr>
+        <w:jc w:val="center"/>
+        <w:rPr>
+          <w:b/>
+          <w:bCs/>
+          <w:sz w:val="32"/>
+          <w:szCs w:val="32"/>
+          <w:u w:val="single"/>
+        </w:rPr>
+      </w:pPr>
+      <w:r>
+        <w:rPr>
+          <w:b/>
+          <w:bCs/>
+          <w:sz w:val="32"/>
+          <w:szCs w:val="32"/>
+          <w:u w:val="single"/>
+        </w:rPr>
+        <w:t xml:space="preserve">TS </w:t>
+      </w:r>
+      <w:r>
+        <w:rPr>
+          <w:b/>
+          <w:bCs/>
+          <w:sz w:val="32"/>
+          <w:szCs w:val="32"/>
+          <w:u w:val="single"/>
+        </w:rPr>
+        <w:t>Krama</w:t>
+      </w:r>
+      <w:r>
+        <w:rPr>
+          <w:b/>
+          <w:bCs/>
+          <w:sz w:val="32"/>
+          <w:szCs w:val="32"/>
+          <w:u w:val="single"/>
+        </w:rPr>
+        <w:t xml:space="preserve"> Paatam – TS </w:t>
+      </w:r>
+      <w:r>
+        <w:rPr>
+          <w:b/>
+          <w:bCs/>
+          <w:sz w:val="32"/>
+          <w:szCs w:val="32"/>
+          <w:u w:val="single"/>
+        </w:rPr>
+        <w:t xml:space="preserve">7.2 </w:t>
+      </w:r>
+      <w:r>
+        <w:rPr>
+          <w:b/>
+          <w:bCs/>
+          <w:sz w:val="32"/>
+          <w:szCs w:val="32"/>
+          <w:u w:val="single"/>
+        </w:rPr>
+        <w:t xml:space="preserve">Tamil </w:t>
+      </w:r>
+      <w:r>
+        <w:rPr>
+          <w:b/>
+          <w:bCs/>
+          <w:sz w:val="32"/>
+          <w:szCs w:val="32"/>
+          <w:u w:val="single"/>
+        </w:rPr>
+        <w:t>Corrections –</w:t>
+      </w:r>
+      <w:r>
+        <w:rPr>
+          <w:b/>
+          <w:bCs/>
+          <w:sz w:val="32"/>
+          <w:szCs w:val="32"/>
+          <w:u w:val="single"/>
+        </w:rPr>
+        <w:t xml:space="preserve"> </w:t>
+      </w:r>
+      <w:r>
+        <w:rPr>
+          <w:b/>
+          <w:bCs/>
+          <w:sz w:val="32"/>
+          <w:szCs w:val="32"/>
+          <w:u w:val="single"/>
+        </w:rPr>
+        <w:t xml:space="preserve">Observed till </w:t>
+      </w:r>
+      <w:r>
+        <w:rPr>
+          <w:b/>
+          <w:bCs/>
+          <w:sz w:val="32"/>
+          <w:szCs w:val="32"/>
+          <w:highlight w:val="red"/>
+          <w:u w:val="single"/>
+        </w:rPr>
+        <w:t>????</w:t>
+      </w:r>
+    </w:p>
+    <w:p>
+      <w:pPr>
+        <w:jc w:val="center"/>
+        <w:rPr>
+          <w:b/>
+          <w:bCs/>
+        </w:rPr>
+      </w:pPr>
+      <w:r>
+        <w:rPr>
+          <w:b/>
+          <w:bCs/>
+        </w:rPr>
+        <w:t>(ignore those which are already incorporated in your book’s version and date)</w:t>
+      </w:r>
+    </w:p>
+    <w:tbl>
+      <w:tblPr>
+        <w:tblW w:w="13945" w:type="dxa"/>
+        <w:tblInd w:w="-792" w:type="dxa"/>
+        <w:tblBorders>
+          <w:top w:val="single" w:sz="4" w:space="0" w:color="000000"/>
+          <w:left w:val="single" w:sz="4" w:space="0" w:color="000000"/>
+          <w:bottom w:val="single" w:sz="4" w:space="0" w:color="000000"/>
+          <w:right w:val="single" w:sz="4" w:space="0" w:color="000000"/>
+          <w:insideH w:val="single" w:sz="4" w:space="0" w:color="000000"/>
+          <w:insideV w:val="single" w:sz="4" w:space="0" w:color="000000"/>
+        </w:tblBorders>
+        <w:tblLook w:val="04A0" w:firstRow="1" w:lastRow="0" w:firstColumn="1" w:lastColumn="0" w:noHBand="0" w:noVBand="1"/>
+      </w:tblPr>
+      <w:tblGrid>
+        <w:gridCol w:w="3877"/>
+        <w:gridCol w:w="4848"/>
+        <w:gridCol w:w="5220"/>
+      </w:tblGrid>
+      <w:tr>
+        <w:tc>
+          <w:tcPr>
+            <w:tcW w:w="3877" w:type="dxa"/>
+          </w:tcPr>
+          <w:p>
+            <w:pPr>
+              <w:spacing w:before="0" w:line="240" w:lineRule="auto"/>
+              <w:jc w:val="center"/>
+              <w:rPr>
+                <w:sz w:val="32"/>
+                <w:szCs w:val="32"/>
+              </w:rPr>
+            </w:pPr>
+            <w:r>
+              <w:rPr>
+                <w:sz w:val="32"/>
+                <w:szCs w:val="32"/>
+              </w:rPr>
+              <w:t>Section, Paragraph</w:t>
+            </w:r>
+          </w:p>
+          <w:p>
+            <w:pPr>
+              <w:spacing w:before="0" w:line="240" w:lineRule="auto"/>
+              <w:jc w:val="center"/>
+              <w:rPr>
+                <w:sz w:val="32"/>
+                <w:szCs w:val="32"/>
+              </w:rPr>
+            </w:pPr>
+            <w:r>
+              <w:rPr>
+                <w:sz w:val="32"/>
+                <w:szCs w:val="32"/>
+              </w:rPr>
+              <w:t>Reference</w:t>
+            </w:r>
+          </w:p>
+        </w:tc>
+        <w:tc>
+          <w:tcPr>
+            <w:tcW w:w="4848" w:type="dxa"/>
+          </w:tcPr>
+          <w:p>
+            <w:pPr>
+              <w:spacing w:before="0" w:line="240" w:lineRule="auto"/>
+              <w:jc w:val="center"/>
+              <w:rPr>
+                <w:sz w:val="32"/>
+                <w:szCs w:val="32"/>
+              </w:rPr>
+            </w:pPr>
+            <w:r>
+              <w:rPr>
+                <w:sz w:val="32"/>
+                <w:szCs w:val="32"/>
+              </w:rPr>
+              <w:t>As Printed</w:t>
+            </w:r>
+          </w:p>
+        </w:tc>
+        <w:tc>
+          <w:tcPr>
+            <w:tcW w:w="5220" w:type="dxa"/>
+          </w:tcPr>
+          <w:p>
+            <w:pPr>
+              <w:spacing w:before="0" w:line="240" w:lineRule="auto"/>
+              <w:ind w:right="-18"/>
+              <w:jc w:val="center"/>
+              <w:rPr>
+                <w:sz w:val="32"/>
+                <w:szCs w:val="32"/>
+              </w:rPr>
+            </w:pPr>
+            <w:r>
+              <w:rPr>
+                <w:sz w:val="32"/>
+                <w:szCs w:val="32"/>
+              </w:rPr>
+              <w:t>To be read as or corrected as</w:t>
+            </w:r>
+          </w:p>
+        </w:tc>
+      </w:tr>
+      <w:tr>
+        <w:trPr>
+          <w:trHeight w:val="1673"/>
+        </w:trPr>
+        <w:tc>
+          <w:tcPr>
+            <w:tcW w:w="3877" w:type="dxa"/>
+          </w:tcPr>
+          <w:p>
+            <w:pPr>
+              <w:widowControl w:val="0"/>
+              <w:tabs>
+                <w:tab w:val="left" w:pos="993"/>
+              </w:tabs>
+              <w:autoSpaceDE w:val="0"/>
+              <w:autoSpaceDN w:val="0"/>
+              <w:adjustRightInd w:val="0"/>
+              <w:spacing w:before="0" w:line="240" w:lineRule="auto"/>
+              <w:ind w:right="297"/>
+              <w:rPr>
+                <w:rFonts w:cs="Arial"/>
+                <w:b/>
+                <w:sz w:val="28"/>
+                <w:szCs w:val="32"/>
+              </w:rPr>
+            </w:pPr>
+            <w:r>
+              <w:rPr>
+                <w:rFonts w:cs="Arial"/>
+                <w:b/>
+                <w:sz w:val="28"/>
+                <w:szCs w:val="32"/>
+              </w:rPr>
+              <w:t>T.S.</w:t>
+            </w:r>
+            <w:r>
+              <w:rPr>
+                <w:rFonts w:cs="Arial"/>
+                <w:b/>
+                <w:sz w:val="28"/>
+                <w:szCs w:val="32"/>
+              </w:rPr>
+              <w:t>7.2.15.1</w:t>
+            </w:r>
+            <w:r>
+              <w:rPr>
+                <w:rFonts w:cs="Arial"/>
+                <w:b/>
+                <w:sz w:val="28"/>
+                <w:szCs w:val="32"/>
+              </w:rPr>
+              <w:t xml:space="preserve"> – Kramam</w:t>
+            </w:r>
+          </w:p>
+          <w:p>
+            <w:pPr>
+              <w:widowControl w:val="0"/>
+              <w:tabs>
+                <w:tab w:val="left" w:pos="993"/>
+              </w:tabs>
+              <w:autoSpaceDE w:val="0"/>
+              <w:autoSpaceDN w:val="0"/>
+              <w:adjustRightInd w:val="0"/>
+              <w:spacing w:before="0" w:line="240" w:lineRule="auto"/>
+              <w:ind w:right="297"/>
+              <w:rPr>
+                <w:rFonts w:cs="Arial"/>
+                <w:b/>
+                <w:sz w:val="28"/>
+                <w:szCs w:val="32"/>
+              </w:rPr>
+            </w:pPr>
+            <w:r>
+              <w:rPr>
+                <w:rFonts w:cs="Arial"/>
+                <w:b/>
+                <w:sz w:val="28"/>
+                <w:szCs w:val="32"/>
+              </w:rPr>
+              <w:t xml:space="preserve">Krama Vaakyam No.– </w:t>
+            </w:r>
+            <w:r>
+              <w:rPr>
+                <w:rFonts w:cs="Arial"/>
+                <w:b/>
+                <w:sz w:val="28"/>
+                <w:szCs w:val="32"/>
+              </w:rPr>
+              <w:t>6</w:t>
+            </w:r>
+          </w:p>
+          <w:p>
+            <w:pPr>
+              <w:widowControl w:val="0"/>
+              <w:autoSpaceDE w:val="0"/>
+              <w:autoSpaceDN w:val="0"/>
+              <w:adjustRightInd w:val="0"/>
+              <w:spacing w:before="0" w:line="240" w:lineRule="auto"/>
+              <w:jc w:val="both"/>
+              <w:rPr>
+                <w:rFonts w:cs="Arial"/>
+                <w:bCs/>
+                <w:color w:val="FF0000"/>
+                <w:sz w:val="32"/>
+                <w:szCs w:val="36"/>
+              </w:rPr>
+            </w:pPr>
+            <w:r>
+              <w:rPr>
+                <w:rFonts w:cs="Arial"/>
+                <w:b/>
+                <w:sz w:val="28"/>
+                <w:szCs w:val="32"/>
+              </w:rPr>
+              <w:t>Panchaati No</w:t>
+            </w:r>
+            <w:r>
+              <w:rPr>
+                <w:rFonts w:cs="Arial"/>
+                <w:b/>
+                <w:szCs w:val="32"/>
+              </w:rPr>
+              <w:t xml:space="preserve">. - </w:t>
+            </w:r>
+            <w:r>
+              <w:rPr>
+                <w:rFonts w:cs="Arial"/>
+                <w:b/>
+                <w:sz w:val="28"/>
+                <w:szCs w:val="32"/>
+              </w:rPr>
+              <w:t>45</w:t>
+            </w:r>
+          </w:p>
+        </w:tc>
+        <w:tc>
+          <w:tcPr>
+            <w:tcW w:w="4848" w:type="dxa"/>
+          </w:tcPr>
+          <w:p>
+            <w:pPr>
+              <w:spacing w:before="0" w:line="240" w:lineRule="auto"/>
+              <w:rPr>
+                <w:rFonts w:ascii="BRH Malayalam Extra" w:eastAsia="Times New Roman" w:hAnsi="BRH Malayalam Extra" w:cs="BRH Malayalam Extra"/>
+                <w:color w:val="000000"/>
+                <w:sz w:val="40"/>
+                <w:szCs w:val="40"/>
+                <w:lang w:val="en-IN" w:eastAsia="en-IN" w:bidi="ml-IN"/>
+              </w:rPr>
+            </w:pPr>
+            <w:r>
+              <w:rPr>
+                <w:rFonts w:ascii="Latha" w:hAnsi="Latha" w:cs="Latha"/>
+                <w:sz w:val="28"/>
+                <w:szCs w:val="28"/>
+                <w:cs/>
+                <w:lang w:bidi="ta-IN"/>
+              </w:rPr>
+              <w:t>ஸ்வாஹா</w:t>
+            </w:r>
+            <w:r>
+              <w:rPr>
+                <w:rFonts w:ascii="BRH Tamil Tab Extra" w:hAnsi="BRH Tamil Tab Extra" w:cs="Latha"/>
+                <w:b/>
+                <w:sz w:val="36"/>
+                <w:szCs w:val="28"/>
+                <w:lang w:bidi="ta-IN"/>
+              </w:rPr>
+              <w:t>‡</w:t>
+            </w:r>
+            <w:r>
+              <w:rPr>
+                <w:rFonts w:ascii="Latha" w:hAnsi="Latha" w:cs="Latha"/>
+                <w:sz w:val="28"/>
+                <w:szCs w:val="28"/>
+                <w:lang w:bidi="ta-IN"/>
+              </w:rPr>
+              <w:t xml:space="preserve"> </w:t>
+            </w:r>
+            <w:r>
+              <w:rPr>
+                <w:rFonts w:ascii="Latha" w:hAnsi="Latha" w:cs="Latha"/>
+                <w:sz w:val="28"/>
+                <w:szCs w:val="28"/>
+                <w:cs/>
+                <w:lang w:bidi="ta-IN"/>
+              </w:rPr>
+              <w:t>த்</w:t>
+            </w:r>
+            <w:r>
+              <w:rPr>
+                <w:rFonts w:ascii="Latha" w:hAnsi="Latha" w:cs="Latha"/>
+                <w:b/>
+                <w:bCs/>
+                <w:position w:val="-12"/>
+                <w:sz w:val="28"/>
+                <w:szCs w:val="28"/>
+                <w:cs/>
+                <w:lang w:bidi="ta-IN"/>
+              </w:rPr>
+              <w:t>3</w:t>
+            </w:r>
+            <w:r>
+              <w:rPr>
+                <w:rFonts w:ascii="Latha" w:hAnsi="Latha" w:cs="Latha"/>
+                <w:sz w:val="28"/>
+                <w:szCs w:val="28"/>
+                <w:cs/>
+                <w:lang w:bidi="ta-IN"/>
+              </w:rPr>
+              <w:t>வாத</w:t>
+            </w:r>
+            <w:r>
+              <w:rPr>
+                <w:rFonts w:ascii="BRH Tamil Tab Extra" w:hAnsi="BRH Tamil Tab Extra" w:cs="Latha"/>
+                <w:b/>
+                <w:sz w:val="32"/>
+                <w:szCs w:val="28"/>
+                <w:lang w:bidi="ta-IN"/>
+              </w:rPr>
+              <w:t>…</w:t>
+            </w:r>
+            <w:r>
+              <w:rPr>
+                <w:rFonts w:ascii="Latha" w:hAnsi="Latha" w:cs="Latha"/>
+                <w:b/>
+                <w:bCs/>
+                <w:position w:val="-12"/>
+                <w:sz w:val="28"/>
+                <w:szCs w:val="28"/>
+                <w:cs/>
+                <w:lang w:bidi="ta-IN"/>
+              </w:rPr>
+              <w:t>3</w:t>
+            </w:r>
+            <w:r>
+              <w:rPr>
+                <w:rFonts w:ascii="Latha" w:hAnsi="Latha" w:cs="Latha"/>
+                <w:sz w:val="28"/>
+                <w:szCs w:val="28"/>
+                <w:cs/>
+                <w:lang w:bidi="ta-IN"/>
+              </w:rPr>
+              <w:t>ஶப்</w:t>
+            </w:r>
+            <w:r>
+              <w:rPr>
+                <w:rFonts w:ascii="Latha" w:hAnsi="Latha" w:cs="Latha"/>
+                <w:b/>
+                <w:bCs/>
+                <w:position w:val="-12"/>
+                <w:sz w:val="28"/>
+                <w:szCs w:val="28"/>
+                <w:cs/>
+                <w:lang w:bidi="ta-IN"/>
+              </w:rPr>
+              <w:t>4</w:t>
+            </w:r>
+            <w:r>
+              <w:rPr>
+                <w:rFonts w:ascii="Latha" w:hAnsi="Latha" w:cs="Latha"/>
+                <w:sz w:val="28"/>
+                <w:szCs w:val="28"/>
+                <w:cs/>
+                <w:lang w:bidi="ta-IN"/>
+              </w:rPr>
+              <w:t>ய</w:t>
+            </w:r>
+            <w:r>
+              <w:rPr>
+                <w:rFonts w:ascii="BRH Tamil Tab Extra" w:hAnsi="BRH Tamil Tab Extra" w:cs="Latha"/>
+                <w:b/>
+                <w:sz w:val="36"/>
+                <w:szCs w:val="28"/>
+                <w:lang w:bidi="ta-IN"/>
+              </w:rPr>
+              <w:t>†</w:t>
+            </w:r>
+            <w:r>
+              <w:rPr>
+                <w:rFonts w:ascii="Latha" w:hAnsi="Latha" w:cs="Latha"/>
+                <w:b/>
+                <w:bCs/>
+                <w:sz w:val="32"/>
+                <w:szCs w:val="32"/>
+                <w:cs/>
+                <w:lang w:bidi="ta-IN"/>
+              </w:rPr>
+              <w:t>:</w:t>
+            </w:r>
+            <w:r>
+              <w:rPr>
+                <w:rFonts w:ascii="Latha" w:hAnsi="Latha" w:cs="Latha"/>
+                <w:sz w:val="28"/>
+                <w:szCs w:val="28"/>
+                <w:lang w:bidi="ta-IN"/>
+              </w:rPr>
+              <w:t xml:space="preserve"> | </w:t>
+            </w:r>
+            <w:r>
+              <w:rPr>
+                <w:rFonts w:ascii="Latha" w:hAnsi="Latha" w:cs="Latha"/>
+                <w:sz w:val="28"/>
+                <w:szCs w:val="28"/>
+                <w:cs/>
+                <w:lang w:bidi="ta-IN"/>
+              </w:rPr>
+              <w:t>த்</w:t>
+            </w:r>
+            <w:r>
+              <w:rPr>
+                <w:rFonts w:ascii="Latha" w:hAnsi="Latha" w:cs="Latha"/>
+                <w:b/>
+                <w:bCs/>
+                <w:position w:val="-12"/>
+                <w:sz w:val="28"/>
+                <w:szCs w:val="28"/>
+                <w:cs/>
+                <w:lang w:bidi="ta-IN"/>
+              </w:rPr>
+              <w:t>3</w:t>
+            </w:r>
+            <w:r>
+              <w:rPr>
+                <w:rFonts w:ascii="Latha" w:hAnsi="Latha" w:cs="Latha"/>
+                <w:sz w:val="28"/>
+                <w:szCs w:val="28"/>
+                <w:cs/>
+                <w:lang w:bidi="ta-IN"/>
+              </w:rPr>
+              <w:t>வா</w:t>
+            </w:r>
+            <w:r>
+              <w:rPr>
+                <w:rFonts w:ascii="BRH Tamil Tab Extra" w:hAnsi="BRH Tamil Tab Extra" w:cs="Latha"/>
+                <w:b/>
+                <w:sz w:val="32"/>
+                <w:szCs w:val="28"/>
+                <w:lang w:bidi="ta-IN"/>
+              </w:rPr>
+              <w:t>…</w:t>
+            </w:r>
+            <w:r>
+              <w:rPr>
+                <w:rFonts w:ascii="Latha" w:hAnsi="Latha" w:cs="Latha"/>
+                <w:sz w:val="28"/>
+                <w:szCs w:val="28"/>
+                <w:cs/>
+                <w:lang w:bidi="ta-IN"/>
+              </w:rPr>
+              <w:t>த</w:t>
+            </w:r>
+            <w:r>
+              <w:rPr>
+                <w:rFonts w:ascii="BRH Tamil Tab Extra" w:hAnsi="BRH Tamil Tab Extra" w:cs="Latha"/>
+                <w:b/>
+                <w:sz w:val="32"/>
+                <w:szCs w:val="28"/>
+                <w:lang w:bidi="ta-IN"/>
+              </w:rPr>
+              <w:t>…</w:t>
+            </w:r>
+            <w:r>
+              <w:rPr>
+                <w:rFonts w:ascii="Latha" w:hAnsi="Latha" w:cs="Latha"/>
+                <w:b/>
+                <w:bCs/>
+                <w:position w:val="-12"/>
+                <w:sz w:val="28"/>
+                <w:szCs w:val="28"/>
+                <w:cs/>
+                <w:lang w:bidi="ta-IN"/>
+              </w:rPr>
+              <w:t>3</w:t>
+            </w:r>
+            <w:r>
+              <w:rPr>
+                <w:rFonts w:ascii="Latha" w:hAnsi="Latha" w:cs="Latha"/>
+                <w:sz w:val="28"/>
+                <w:szCs w:val="28"/>
+                <w:highlight w:val="yellow"/>
+                <w:cs/>
+                <w:lang w:bidi="ta-IN"/>
+              </w:rPr>
+              <w:t>ஶா</w:t>
+            </w:r>
+            <w:r>
+              <w:rPr>
+                <w:rFonts w:ascii="Latha" w:hAnsi="Latha" w:cs="Latha"/>
+                <w:sz w:val="28"/>
+                <w:szCs w:val="28"/>
+                <w:cs/>
+                <w:lang w:bidi="ta-IN"/>
+              </w:rPr>
+              <w:t>ப்</w:t>
+            </w:r>
+            <w:r>
+              <w:rPr>
+                <w:rFonts w:ascii="Latha" w:hAnsi="Latha" w:cs="Latha"/>
+                <w:b/>
+                <w:bCs/>
+                <w:position w:val="-12"/>
+                <w:sz w:val="28"/>
+                <w:szCs w:val="28"/>
+                <w:cs/>
+                <w:lang w:bidi="ta-IN"/>
+              </w:rPr>
+              <w:t>4</w:t>
+            </w:r>
+            <w:r>
+              <w:rPr>
+                <w:rFonts w:ascii="Latha" w:hAnsi="Latha" w:cs="Latha"/>
+                <w:sz w:val="28"/>
+                <w:szCs w:val="28"/>
+                <w:cs/>
+                <w:lang w:bidi="ta-IN"/>
+              </w:rPr>
+              <w:t>ய</w:t>
+            </w:r>
+            <w:r>
+              <w:rPr>
+                <w:rFonts w:ascii="BRH Tamil Tab Extra" w:hAnsi="BRH Tamil Tab Extra" w:cs="Latha"/>
+                <w:b/>
+                <w:sz w:val="32"/>
+                <w:szCs w:val="28"/>
+                <w:lang w:bidi="ta-IN"/>
+              </w:rPr>
+              <w:t>…</w:t>
+            </w:r>
+            <w:r>
+              <w:rPr>
+                <w:rFonts w:ascii="Latha" w:hAnsi="Latha" w:cs="Latha"/>
+                <w:b/>
+                <w:bCs/>
+                <w:sz w:val="32"/>
+                <w:szCs w:val="32"/>
+                <w:cs/>
+                <w:lang w:bidi="ta-IN"/>
+              </w:rPr>
+              <w:t>:</w:t>
+            </w:r>
+            <w:r>
+              <w:rPr>
+                <w:rFonts w:ascii="Latha" w:hAnsi="Latha" w:cs="Latha"/>
+                <w:sz w:val="28"/>
+                <w:szCs w:val="28"/>
+                <w:lang w:bidi="ta-IN"/>
+              </w:rPr>
+              <w:t xml:space="preserve"> </w:t>
+            </w:r>
+            <w:r>
+              <w:rPr>
+                <w:rFonts w:ascii="Latha" w:hAnsi="Latha" w:cs="Latha"/>
+                <w:sz w:val="28"/>
+                <w:szCs w:val="28"/>
+                <w:cs/>
+                <w:lang w:bidi="ta-IN"/>
+              </w:rPr>
+              <w:t>ஸ்வாஹா</w:t>
+            </w:r>
+            <w:r>
+              <w:rPr>
+                <w:rFonts w:ascii="BRH Tamil Tab Extra" w:hAnsi="BRH Tamil Tab Extra" w:cs="Latha"/>
+                <w:b/>
+                <w:sz w:val="36"/>
+                <w:szCs w:val="28"/>
+                <w:lang w:bidi="ta-IN"/>
+              </w:rPr>
+              <w:t>‡</w:t>
+            </w:r>
+            <w:r>
+              <w:rPr>
+                <w:rFonts w:ascii="Latha" w:hAnsi="Latha" w:cs="Latha"/>
+                <w:sz w:val="28"/>
+                <w:szCs w:val="28"/>
+                <w:lang w:bidi="ta-IN"/>
+              </w:rPr>
+              <w:t xml:space="preserve"> |</w:t>
+            </w:r>
+          </w:p>
+        </w:tc>
+        <w:tc>
+          <w:tcPr>
+            <w:tcW w:w="5220" w:type="dxa"/>
+          </w:tcPr>
+          <w:p>
+            <w:pPr>
+              <w:spacing w:before="0" w:line="240" w:lineRule="auto"/>
+              <w:rPr>
+                <w:rFonts w:ascii="BRH Malayalam Extra" w:eastAsia="Times New Roman" w:hAnsi="BRH Malayalam Extra" w:cs="BRH Malayalam Extra"/>
+                <w:color w:val="000000"/>
+                <w:sz w:val="40"/>
+                <w:szCs w:val="40"/>
+                <w:lang w:val="en-IN" w:eastAsia="en-IN" w:bidi="ml-IN"/>
+              </w:rPr>
+            </w:pPr>
+            <w:r>
+              <w:rPr>
+                <w:rFonts w:ascii="Latha" w:hAnsi="Latha" w:cs="Latha"/>
+                <w:sz w:val="28"/>
+                <w:szCs w:val="28"/>
+                <w:cs/>
+                <w:lang w:bidi="ta-IN"/>
+              </w:rPr>
+              <w:t>ஸ்வாஹா</w:t>
+            </w:r>
+            <w:r>
+              <w:rPr>
+                <w:rFonts w:ascii="BRH Tamil Tab Extra" w:hAnsi="BRH Tamil Tab Extra" w:cs="Latha"/>
+                <w:b/>
+                <w:sz w:val="36"/>
+                <w:szCs w:val="28"/>
+                <w:lang w:bidi="ta-IN"/>
+              </w:rPr>
+              <w:t>‡</w:t>
+            </w:r>
+            <w:r>
+              <w:rPr>
+                <w:rFonts w:ascii="Latha" w:hAnsi="Latha" w:cs="Latha"/>
+                <w:sz w:val="28"/>
+                <w:szCs w:val="28"/>
+                <w:lang w:bidi="ta-IN"/>
+              </w:rPr>
+              <w:t xml:space="preserve"> </w:t>
+            </w:r>
+            <w:r>
+              <w:rPr>
+                <w:rFonts w:ascii="Latha" w:hAnsi="Latha" w:cs="Latha"/>
+                <w:sz w:val="28"/>
+                <w:szCs w:val="28"/>
+                <w:cs/>
+                <w:lang w:bidi="ta-IN"/>
+              </w:rPr>
+              <w:t>த்</w:t>
+            </w:r>
+            <w:r>
+              <w:rPr>
+                <w:rFonts w:ascii="Latha" w:hAnsi="Latha" w:cs="Latha"/>
+                <w:b/>
+                <w:bCs/>
+                <w:position w:val="-12"/>
+                <w:sz w:val="28"/>
+                <w:szCs w:val="28"/>
+                <w:cs/>
+                <w:lang w:bidi="ta-IN"/>
+              </w:rPr>
+              <w:t>3</w:t>
+            </w:r>
+            <w:r>
+              <w:rPr>
+                <w:rFonts w:ascii="Latha" w:hAnsi="Latha" w:cs="Latha"/>
+                <w:sz w:val="28"/>
+                <w:szCs w:val="28"/>
+                <w:cs/>
+                <w:lang w:bidi="ta-IN"/>
+              </w:rPr>
+              <w:t>வாத</w:t>
+            </w:r>
+            <w:r>
+              <w:rPr>
+                <w:rFonts w:ascii="BRH Tamil Tab Extra" w:hAnsi="BRH Tamil Tab Extra" w:cs="Latha"/>
+                <w:b/>
+                <w:sz w:val="32"/>
+                <w:szCs w:val="28"/>
+                <w:lang w:bidi="ta-IN"/>
+              </w:rPr>
+              <w:t>…</w:t>
+            </w:r>
+            <w:r>
+              <w:rPr>
+                <w:rFonts w:ascii="Latha" w:hAnsi="Latha" w:cs="Latha"/>
+                <w:b/>
+                <w:bCs/>
+                <w:position w:val="-12"/>
+                <w:sz w:val="28"/>
+                <w:szCs w:val="28"/>
+                <w:cs/>
+                <w:lang w:bidi="ta-IN"/>
+              </w:rPr>
+              <w:t>3</w:t>
+            </w:r>
+            <w:r>
+              <w:rPr>
+                <w:rFonts w:ascii="Latha" w:hAnsi="Latha" w:cs="Latha"/>
+                <w:sz w:val="28"/>
+                <w:szCs w:val="28"/>
+                <w:cs/>
+                <w:lang w:bidi="ta-IN"/>
+              </w:rPr>
+              <w:t>ஶப்</w:t>
+            </w:r>
+            <w:r>
+              <w:rPr>
+                <w:rFonts w:ascii="Latha" w:hAnsi="Latha" w:cs="Latha"/>
+                <w:b/>
+                <w:bCs/>
+                <w:position w:val="-12"/>
+                <w:sz w:val="28"/>
+                <w:szCs w:val="28"/>
+                <w:cs/>
+                <w:lang w:bidi="ta-IN"/>
+              </w:rPr>
+              <w:t>4</w:t>
+            </w:r>
+            <w:r>
+              <w:rPr>
+                <w:rFonts w:ascii="Latha" w:hAnsi="Latha" w:cs="Latha"/>
+                <w:sz w:val="28"/>
+                <w:szCs w:val="28"/>
+                <w:cs/>
+                <w:lang w:bidi="ta-IN"/>
+              </w:rPr>
+              <w:t>ய</w:t>
+            </w:r>
+            <w:r>
+              <w:rPr>
+                <w:rFonts w:ascii="BRH Tamil Tab Extra" w:hAnsi="BRH Tamil Tab Extra" w:cs="Latha"/>
+                <w:b/>
+                <w:sz w:val="36"/>
+                <w:szCs w:val="28"/>
+                <w:lang w:bidi="ta-IN"/>
+              </w:rPr>
+              <w:t>†</w:t>
+            </w:r>
+            <w:r>
+              <w:rPr>
+                <w:rFonts w:ascii="Latha" w:hAnsi="Latha" w:cs="Latha"/>
+                <w:b/>
+                <w:bCs/>
+                <w:sz w:val="32"/>
+                <w:szCs w:val="32"/>
+                <w:cs/>
+                <w:lang w:bidi="ta-IN"/>
+              </w:rPr>
+              <w:t>:</w:t>
+            </w:r>
+            <w:r>
+              <w:rPr>
+                <w:rFonts w:ascii="Latha" w:hAnsi="Latha" w:cs="Latha"/>
+                <w:sz w:val="28"/>
+                <w:szCs w:val="28"/>
+                <w:lang w:bidi="ta-IN"/>
+              </w:rPr>
+              <w:t xml:space="preserve"> | </w:t>
+            </w:r>
+            <w:r>
+              <w:rPr>
+                <w:rFonts w:ascii="Latha" w:hAnsi="Latha" w:cs="Latha"/>
+                <w:sz w:val="28"/>
+                <w:szCs w:val="28"/>
+                <w:cs/>
+                <w:lang w:bidi="ta-IN"/>
+              </w:rPr>
+              <w:t>த்</w:t>
+            </w:r>
+            <w:r>
+              <w:rPr>
+                <w:rFonts w:ascii="Latha" w:hAnsi="Latha" w:cs="Latha"/>
+                <w:b/>
+                <w:bCs/>
+                <w:position w:val="-12"/>
+                <w:sz w:val="28"/>
+                <w:szCs w:val="28"/>
+                <w:cs/>
+                <w:lang w:bidi="ta-IN"/>
+              </w:rPr>
+              <w:t>3</w:t>
+            </w:r>
+            <w:r>
+              <w:rPr>
+                <w:rFonts w:ascii="Latha" w:hAnsi="Latha" w:cs="Latha"/>
+                <w:sz w:val="28"/>
+                <w:szCs w:val="28"/>
+                <w:cs/>
+                <w:lang w:bidi="ta-IN"/>
+              </w:rPr>
+              <w:t>வா</w:t>
+            </w:r>
+            <w:r>
+              <w:rPr>
+                <w:rFonts w:ascii="BRH Tamil Tab Extra" w:hAnsi="BRH Tamil Tab Extra" w:cs="Latha"/>
+                <w:b/>
+                <w:sz w:val="32"/>
+                <w:szCs w:val="28"/>
+                <w:lang w:bidi="ta-IN"/>
+              </w:rPr>
+              <w:t>…</w:t>
+            </w:r>
+            <w:r>
+              <w:rPr>
+                <w:rFonts w:ascii="Latha" w:hAnsi="Latha" w:cs="Latha"/>
+                <w:sz w:val="28"/>
+                <w:szCs w:val="28"/>
+                <w:cs/>
+                <w:lang w:bidi="ta-IN"/>
+              </w:rPr>
+              <w:t>த</w:t>
+            </w:r>
+            <w:r>
+              <w:rPr>
+                <w:rFonts w:ascii="BRH Tamil Tab Extra" w:hAnsi="BRH Tamil Tab Extra" w:cs="Latha"/>
+                <w:b/>
+                <w:sz w:val="32"/>
+                <w:szCs w:val="28"/>
+                <w:lang w:bidi="ta-IN"/>
+              </w:rPr>
+              <w:t>…</w:t>
+            </w:r>
+            <w:r>
+              <w:rPr>
+                <w:rFonts w:ascii="Latha" w:hAnsi="Latha" w:cs="Latha"/>
+                <w:b/>
+                <w:bCs/>
+                <w:position w:val="-12"/>
+                <w:sz w:val="28"/>
+                <w:szCs w:val="28"/>
+                <w:cs/>
+                <w:lang w:bidi="ta-IN"/>
+              </w:rPr>
+              <w:t>3</w:t>
+            </w:r>
+            <w:r>
+              <w:rPr>
+                <w:rFonts w:ascii="Latha" w:hAnsi="Latha" w:cs="Latha"/>
+                <w:sz w:val="28"/>
+                <w:szCs w:val="28"/>
+                <w:highlight w:val="green"/>
+                <w:cs/>
+                <w:lang w:bidi="ta-IN"/>
+              </w:rPr>
+              <w:t>ஶ</w:t>
+            </w:r>
+            <w:r>
+              <w:rPr>
+                <w:rFonts w:ascii="Latha" w:hAnsi="Latha" w:cs="Latha"/>
+                <w:sz w:val="28"/>
+                <w:szCs w:val="28"/>
+                <w:cs/>
+                <w:lang w:bidi="ta-IN"/>
+              </w:rPr>
+              <w:t>ப்</w:t>
+            </w:r>
+            <w:r>
+              <w:rPr>
+                <w:rFonts w:ascii="Latha" w:hAnsi="Latha" w:cs="Latha"/>
+                <w:b/>
+                <w:bCs/>
+                <w:position w:val="-12"/>
+                <w:sz w:val="28"/>
+                <w:szCs w:val="28"/>
+                <w:cs/>
+                <w:lang w:bidi="ta-IN"/>
+              </w:rPr>
+              <w:t>4</w:t>
+            </w:r>
+            <w:r>
+              <w:rPr>
+                <w:rFonts w:ascii="Latha" w:hAnsi="Latha" w:cs="Latha"/>
+                <w:sz w:val="28"/>
+                <w:szCs w:val="28"/>
+                <w:cs/>
+                <w:lang w:bidi="ta-IN"/>
+              </w:rPr>
+              <w:t>ய</w:t>
+            </w:r>
+            <w:r>
+              <w:rPr>
+                <w:rFonts w:ascii="BRH Tamil Tab Extra" w:hAnsi="BRH Tamil Tab Extra" w:cs="Latha"/>
+                <w:b/>
+                <w:sz w:val="32"/>
+                <w:szCs w:val="28"/>
+                <w:lang w:bidi="ta-IN"/>
+              </w:rPr>
+              <w:t>…</w:t>
+            </w:r>
+            <w:r>
+              <w:rPr>
+                <w:rFonts w:ascii="Latha" w:hAnsi="Latha" w:cs="Latha"/>
+                <w:b/>
+                <w:bCs/>
+                <w:sz w:val="32"/>
+                <w:szCs w:val="32"/>
+                <w:cs/>
+                <w:lang w:bidi="ta-IN"/>
+              </w:rPr>
+              <w:t>:</w:t>
+            </w:r>
+            <w:r>
+              <w:rPr>
+                <w:rFonts w:ascii="Latha" w:hAnsi="Latha" w:cs="Latha"/>
+                <w:sz w:val="28"/>
+                <w:szCs w:val="28"/>
+                <w:lang w:bidi="ta-IN"/>
+              </w:rPr>
+              <w:t xml:space="preserve"> </w:t>
+            </w:r>
+            <w:r>
+              <w:rPr>
+                <w:rFonts w:ascii="Latha" w:hAnsi="Latha" w:cs="Latha"/>
+                <w:sz w:val="28"/>
+                <w:szCs w:val="28"/>
+                <w:cs/>
+                <w:lang w:bidi="ta-IN"/>
+              </w:rPr>
+              <w:t>ஸ்வாஹா</w:t>
+            </w:r>
+            <w:r>
+              <w:rPr>
+                <w:rFonts w:ascii="BRH Tamil Tab Extra" w:hAnsi="BRH Tamil Tab Extra" w:cs="Latha"/>
+                <w:b/>
+                <w:sz w:val="36"/>
+                <w:szCs w:val="28"/>
+                <w:lang w:bidi="ta-IN"/>
+              </w:rPr>
+              <w:t>‡</w:t>
+            </w:r>
+            <w:r>
+              <w:rPr>
+                <w:rFonts w:ascii="Latha" w:hAnsi="Latha" w:cs="Latha"/>
+                <w:sz w:val="28"/>
+                <w:szCs w:val="28"/>
+                <w:lang w:bidi="ta-IN"/>
+              </w:rPr>
+              <w:t xml:space="preserve"> |</w:t>
+            </w:r>
+          </w:p>
+        </w:tc>
+      </w:tr>
+    </w:tbl>
+    <w:p>
+      <w:pPr>
+        <w:jc w:val="center"/>
+        <w:rPr>
+          <w:b/>
+          <w:bCs/>
+          <w:sz w:val="32"/>
+          <w:szCs w:val="32"/>
+          <w:u w:val="single"/>
+        </w:rPr>
+      </w:pPr>
+    </w:p>
+    <w:p>
+      <w:pPr>
+        <w:jc w:val="center"/>
+        <w:rPr>
+          <w:b/>
+          <w:bCs/>
+          <w:sz w:val="32"/>
+          <w:szCs w:val="32"/>
+          <w:u w:val="single"/>
+        </w:rPr>
+      </w:pPr>
+    </w:p>
+    <w:p>
+      <w:pPr>
+        <w:jc w:val="center"/>
+        <w:rPr>
+          <w:b/>
+          <w:bCs/>
+          <w:sz w:val="32"/>
+          <w:szCs w:val="32"/>
+          <w:u w:val="single"/>
+        </w:rPr>
+      </w:pPr>
+    </w:p>
+    <w:p>
+      <w:pPr>
+        <w:jc w:val="center"/>
+        <w:rPr>
+          <w:b/>
+          <w:bCs/>
+          <w:sz w:val="32"/>
+          <w:szCs w:val="32"/>
+          <w:u w:val="single"/>
+        </w:rPr>
+      </w:pPr>
+    </w:p>
     <w:p>
       <w:pPr>
         <w:jc w:val="center"/>
@@ -128,23 +1229,7 @@
           <w:b/>
           <w:bCs/>
         </w:rPr>
-        <w:t>(</w:t>
-      </w:r>
-      <w:proofErr w:type="gramStart"/>
-      <w:r>
-        <w:rPr>
-          <w:b/>
-          <w:bCs/>
-        </w:rPr>
-        <w:t>ignore</w:t>
-      </w:r>
-      <w:proofErr w:type="gramEnd"/>
-      <w:r>
-        <w:rPr>
-          <w:b/>
-          <w:bCs/>
-        </w:rPr>
-        <w:t xml:space="preserve"> those which are already incorporated in your book’s version and date)</w:t>
+        <w:t>(ignore those which are already incorporated in your book’s version and date)</w:t>
       </w:r>
     </w:p>
     <w:tbl>
@@ -478,7 +1563,6 @@
               </w:rPr>
               <w:t>…</w:t>
             </w:r>
-            <w:proofErr w:type="spellStart"/>
             <w:r>
               <w:rPr>
                 <w:rFonts w:ascii="BRH Devanagari Extra" w:hAnsi="BRH Devanagari Extra" w:cs="Latha"/>
@@ -489,7 +1573,6 @@
               </w:rPr>
               <w:t>óè</w:t>
             </w:r>
-            <w:proofErr w:type="spellEnd"/>
             <w:r>
               <w:rPr>
                 <w:rFonts w:ascii="BRH Tamil Tab Extra" w:hAnsi="BRH Tamil Tab Extra" w:cs="Latha"/>
@@ -598,7 +1681,6 @@
               </w:rPr>
               <w:t>…</w:t>
             </w:r>
-            <w:proofErr w:type="spellStart"/>
             <w:r>
               <w:rPr>
                 <w:rFonts w:ascii="BRH Devanagari Extra" w:hAnsi="BRH Devanagari Extra" w:cs="Latha"/>
@@ -609,7 +1691,6 @@
               </w:rPr>
               <w:t>óè</w:t>
             </w:r>
-            <w:proofErr w:type="spellEnd"/>
             <w:r>
               <w:rPr>
                 <w:rFonts w:ascii="BRH Tamil Tab Extra" w:hAnsi="BRH Tamil Tab Extra" w:cs="Latha"/>
@@ -728,7 +1809,6 @@
               </w:rPr>
               <w:t>…</w:t>
             </w:r>
-            <w:proofErr w:type="spellStart"/>
             <w:r>
               <w:rPr>
                 <w:rFonts w:ascii="BRH Devanagari Extra" w:hAnsi="BRH Devanagari Extra" w:cs="Latha"/>
@@ -739,7 +1819,6 @@
               </w:rPr>
               <w:t>óè</w:t>
             </w:r>
-            <w:proofErr w:type="spellEnd"/>
             <w:r>
               <w:rPr>
                 <w:rFonts w:ascii="BRH Tamil Tab Extra" w:hAnsi="BRH Tamil Tab Extra" w:cs="Latha"/>
@@ -861,7 +1940,6 @@
               </w:rPr>
               <w:t>…</w:t>
             </w:r>
-            <w:proofErr w:type="spellStart"/>
             <w:r>
               <w:rPr>
                 <w:rFonts w:ascii="BRH Devanagari Extra" w:hAnsi="BRH Devanagari Extra" w:cs="Latha"/>
@@ -872,7 +1950,6 @@
               </w:rPr>
               <w:t>óè</w:t>
             </w:r>
-            <w:proofErr w:type="spellEnd"/>
             <w:r>
               <w:rPr>
                 <w:rFonts w:ascii="BRH Tamil Tab Extra" w:hAnsi="BRH Tamil Tab Extra" w:cs="Latha"/>
@@ -956,6 +2033,7 @@
                 <w:sz w:val="28"/>
                 <w:szCs w:val="32"/>
               </w:rPr>
+              <w:lastRenderedPageBreak/>
               <w:t>T.S.</w:t>
             </w:r>
             <w:r>
@@ -2114,7 +3192,6 @@
           <w:szCs w:val="32"/>
           <w:u w:val="single"/>
         </w:rPr>
-        <w:lastRenderedPageBreak/>
         <w:t xml:space="preserve">TS </w:t>
       </w:r>
       <w:r>
@@ -2388,6 +3465,7 @@
                 <w:sz w:val="28"/>
                 <w:szCs w:val="32"/>
               </w:rPr>
+              <w:lastRenderedPageBreak/>
               <w:t>T.S.</w:t>
             </w:r>
             <w:r>
@@ -4105,7 +5183,6 @@
               </w:rPr>
               <w:t>…</w:t>
             </w:r>
-            <w:proofErr w:type="spellStart"/>
             <w:r>
               <w:rPr>
                 <w:rFonts w:ascii="BRH Devanagari Extra" w:hAnsi="BRH Devanagari Extra" w:cs="Latha"/>
@@ -4116,7 +5193,6 @@
               </w:rPr>
               <w:t>óè</w:t>
             </w:r>
-            <w:proofErr w:type="spellEnd"/>
             <w:r>
               <w:rPr>
                 <w:rFonts w:ascii="BRH Tamil Tab Extra" w:hAnsi="BRH Tamil Tab Extra" w:cs="Latha"/>
@@ -4273,7 +5349,6 @@
               </w:rPr>
               <w:t>…</w:t>
             </w:r>
-            <w:proofErr w:type="spellStart"/>
             <w:r>
               <w:rPr>
                 <w:rFonts w:ascii="BRH Devanagari Extra" w:hAnsi="BRH Devanagari Extra" w:cs="Latha"/>
@@ -4284,7 +5359,6 @@
               </w:rPr>
               <w:t>óè</w:t>
             </w:r>
-            <w:proofErr w:type="spellEnd"/>
             <w:r>
               <w:rPr>
                 <w:rFonts w:ascii="BRH Tamil Tab Extra" w:hAnsi="BRH Tamil Tab Extra" w:cs="Latha"/>
@@ -4394,7 +5468,6 @@
               </w:rPr>
               <w:t>…</w:t>
             </w:r>
-            <w:proofErr w:type="spellStart"/>
             <w:r>
               <w:rPr>
                 <w:rFonts w:ascii="BRH Devanagari Extra" w:hAnsi="BRH Devanagari Extra" w:cs="Latha"/>
@@ -4405,7 +5478,6 @@
               </w:rPr>
               <w:t>óè</w:t>
             </w:r>
-            <w:proofErr w:type="spellEnd"/>
             <w:r>
               <w:rPr>
                 <w:rFonts w:ascii="BRH Tamil Tab Extra" w:hAnsi="BRH Tamil Tab Extra" w:cs="Latha"/>
@@ -4523,7 +5595,6 @@
               </w:rPr>
               <w:t>…</w:t>
             </w:r>
-            <w:proofErr w:type="spellStart"/>
             <w:r>
               <w:rPr>
                 <w:rFonts w:ascii="BRH Devanagari Extra" w:hAnsi="BRH Devanagari Extra" w:cs="Latha"/>
@@ -4534,7 +5605,6 @@
               </w:rPr>
               <w:t>óè</w:t>
             </w:r>
-            <w:proofErr w:type="spellEnd"/>
             <w:r>
               <w:rPr>
                 <w:rFonts w:ascii="BRH Tamil Tab Extra" w:hAnsi="BRH Tamil Tab Extra" w:cs="Latha"/>
@@ -4678,7 +5748,6 @@
               </w:rPr>
               <w:t>…</w:t>
             </w:r>
-            <w:proofErr w:type="spellStart"/>
             <w:r>
               <w:rPr>
                 <w:rFonts w:ascii="BRH Devanagari Extra" w:hAnsi="BRH Devanagari Extra" w:cs="Latha"/>
@@ -4689,7 +5758,6 @@
               </w:rPr>
               <w:t>óè</w:t>
             </w:r>
-            <w:proofErr w:type="spellEnd"/>
             <w:r>
               <w:rPr>
                 <w:rFonts w:ascii="BRH Tamil Tab Extra" w:hAnsi="BRH Tamil Tab Extra" w:cs="Latha"/>
@@ -4799,7 +5867,6 @@
               </w:rPr>
               <w:t>…</w:t>
             </w:r>
-            <w:proofErr w:type="spellStart"/>
             <w:r>
               <w:rPr>
                 <w:rFonts w:ascii="BRH Devanagari Extra" w:hAnsi="BRH Devanagari Extra" w:cs="Latha"/>
@@ -4810,7 +5877,6 @@
               </w:rPr>
               <w:t>óè</w:t>
             </w:r>
-            <w:proofErr w:type="spellEnd"/>
             <w:r>
               <w:rPr>
                 <w:rFonts w:ascii="BRH Tamil Tab Extra" w:hAnsi="BRH Tamil Tab Extra" w:cs="Latha"/>
@@ -4884,23 +5950,7 @@
                 <w:b/>
                 <w:bCs/>
               </w:rPr>
-              <w:t>“</w:t>
-            </w:r>
-            <w:proofErr w:type="spellStart"/>
-            <w:r>
-              <w:rPr>
-                <w:b/>
-                <w:bCs/>
-              </w:rPr>
-              <w:t>stri</w:t>
-            </w:r>
-            <w:proofErr w:type="spellEnd"/>
-            <w:r>
-              <w:rPr>
-                <w:b/>
-                <w:bCs/>
-              </w:rPr>
-              <w:t>”</w:t>
+              <w:t>“stri”</w:t>
             </w:r>
             <w:r>
               <w:rPr>
@@ -5737,7 +6787,6 @@
                 <w:sz w:val="28"/>
                 <w:szCs w:val="32"/>
               </w:rPr>
-              <w:lastRenderedPageBreak/>
               <w:t>T.S.7.2.6.2 – Kramam</w:t>
             </w:r>
           </w:p>
@@ -6327,6 +7376,7 @@
                 <w:sz w:val="28"/>
                 <w:szCs w:val="32"/>
               </w:rPr>
+              <w:lastRenderedPageBreak/>
               <w:t>T.S.7.2.6.2 – Kramam</w:t>
             </w:r>
           </w:p>
@@ -6450,7 +7500,6 @@
               </w:rPr>
               <w:t>ர்வி</w:t>
             </w:r>
-            <w:proofErr w:type="spellStart"/>
             <w:r>
               <w:rPr>
                 <w:rFonts w:ascii="BRH Devanagari Extra" w:hAnsi="BRH Devanagari Extra" w:cs="Latha"/>
@@ -6461,7 +7510,6 @@
               </w:rPr>
               <w:t>óè</w:t>
             </w:r>
-            <w:proofErr w:type="spellEnd"/>
             <w:r>
               <w:rPr>
                 <w:rFonts w:ascii="Latha" w:hAnsi="Latha" w:cs="Latha"/>
@@ -6541,7 +7589,6 @@
               </w:rPr>
               <w:t>ர்வி</w:t>
             </w:r>
-            <w:proofErr w:type="spellStart"/>
             <w:r>
               <w:rPr>
                 <w:rFonts w:ascii="BRH Devanagari Extra" w:hAnsi="BRH Devanagari Extra" w:cs="Latha"/>
@@ -6552,7 +7599,6 @@
               </w:rPr>
               <w:t>óè</w:t>
             </w:r>
-            <w:proofErr w:type="spellEnd"/>
             <w:r>
               <w:rPr>
                 <w:rFonts w:ascii="Latha" w:hAnsi="Latha" w:cs="Latha"/>
@@ -6690,7 +7736,6 @@
               </w:rPr>
               <w:t>ர்வி</w:t>
             </w:r>
-            <w:proofErr w:type="spellStart"/>
             <w:r>
               <w:rPr>
                 <w:rFonts w:ascii="BRH Devanagari Extra" w:hAnsi="BRH Devanagari Extra" w:cs="Latha"/>
@@ -6701,7 +7746,6 @@
               </w:rPr>
               <w:t>óè</w:t>
             </w:r>
-            <w:proofErr w:type="spellEnd"/>
             <w:r>
               <w:rPr>
                 <w:rFonts w:ascii="Latha" w:hAnsi="Latha" w:cs="Latha"/>
@@ -6781,7 +7825,6 @@
               </w:rPr>
               <w:t>ர்வி</w:t>
             </w:r>
-            <w:proofErr w:type="spellStart"/>
             <w:r>
               <w:rPr>
                 <w:rFonts w:ascii="BRH Devanagari Extra" w:hAnsi="BRH Devanagari Extra" w:cs="Latha"/>
@@ -6792,7 +7835,6 @@
               </w:rPr>
               <w:t>óè</w:t>
             </w:r>
-            <w:proofErr w:type="spellEnd"/>
             <w:r>
               <w:rPr>
                 <w:rFonts w:ascii="Latha" w:hAnsi="Latha" w:cs="Latha"/>
@@ -9477,7 +10519,6 @@
                 <w:sz w:val="28"/>
                 <w:szCs w:val="32"/>
               </w:rPr>
-              <w:lastRenderedPageBreak/>
               <w:t>T.S.7.2.8.7 – Kramam</w:t>
             </w:r>
           </w:p>
@@ -10048,6 +11089,7 @@
                 <w:sz w:val="28"/>
                 <w:szCs w:val="32"/>
               </w:rPr>
+              <w:lastRenderedPageBreak/>
               <w:t>T.S.7.2.8.7 – Kramam</w:t>
             </w:r>
           </w:p>
@@ -13840,7 +14882,6 @@
                 <w:sz w:val="28"/>
                 <w:szCs w:val="32"/>
               </w:rPr>
-              <w:lastRenderedPageBreak/>
               <w:t>T.S.7.2.13.1 – Kramam</w:t>
             </w:r>
           </w:p>
@@ -14639,6 +15680,7 @@
                 <w:sz w:val="28"/>
                 <w:szCs w:val="32"/>
               </w:rPr>
+              <w:lastRenderedPageBreak/>
               <w:t>T.S.7.2.15.1 – Kramam</w:t>
             </w:r>
           </w:p>
@@ -15756,16 +16798,7 @@
           <w:bCs/>
           <w:sz w:val="32"/>
         </w:rPr>
-        <w:t xml:space="preserve">replaced </w:t>
-      </w:r>
-      <w:proofErr w:type="gramStart"/>
-      <w:r>
-        <w:rPr>
-          <w:b/>
-          <w:bCs/>
-          <w:sz w:val="32"/>
-        </w:rPr>
-        <w:t>with</w:t>
+        <w:t>replaced with</w:t>
       </w:r>
       <w:r>
         <w:rPr>
@@ -15787,7 +16820,6 @@
         </w:rPr>
         <w:t>"</w:t>
       </w:r>
-      <w:proofErr w:type="gramEnd"/>
       <w:r>
         <w:rPr>
           <w:rFonts w:ascii="Latha" w:hAnsi="Latha" w:cs="Latha"/>
@@ -15964,18 +16996,7 @@
           <w:szCs w:val="32"/>
           <w:u w:val="single"/>
         </w:rPr>
-        <w:t xml:space="preserve">Prior </w:t>
-      </w:r>
-      <w:proofErr w:type="gramStart"/>
-      <w:r>
-        <w:rPr>
-          <w:b/>
-          <w:bCs/>
-          <w:sz w:val="32"/>
-          <w:szCs w:val="32"/>
-          <w:u w:val="single"/>
-        </w:rPr>
-        <w:t xml:space="preserve">to </w:t>
+        <w:t xml:space="preserve">Prior to </w:t>
       </w:r>
       <w:r>
         <w:rPr>
@@ -15995,18 +17016,7 @@
           <w:szCs w:val="32"/>
           <w:u w:val="single"/>
         </w:rPr>
-        <w:t>March</w:t>
-      </w:r>
-      <w:proofErr w:type="gramEnd"/>
-      <w:r>
-        <w:rPr>
-          <w:b/>
-          <w:bCs/>
-          <w:sz w:val="32"/>
-          <w:szCs w:val="32"/>
-          <w:u w:val="single"/>
-        </w:rPr>
-        <w:t xml:space="preserve"> 31,2022</w:t>
+        <w:t>March 31,2022</w:t>
       </w:r>
     </w:p>
     <w:p>
@@ -16273,7 +17283,7 @@
 </file>
 
 <file path=word/endnotes.xml><?xml version="1.0" encoding="utf-8"?>
-<w:endnotes xmlns:wpc="http://schemas.microsoft.com/office/word/2010/wordprocessingCanvas" xmlns:cx="http://schemas.microsoft.com/office/drawing/2014/chartex" xmlns:cx1="http://schemas.microsoft.com/office/drawing/2015/9/8/chartex" xmlns:cx2="http://schemas.microsoft.com/office/drawing/2015/10/21/chartex" xmlns:cx3="http://schemas.microsoft.com/office/drawing/2016/5/9/chartex" xmlns:cx4="http://schemas.microsoft.com/office/drawing/2016/5/10/chartex" xmlns:cx5="http://schemas.microsoft.com/office/drawing/2016/5/11/chartex" xmlns:cx6="http://schemas.microsoft.com/office/drawing/2016/5/12/chartex" xmlns:cx7="http://schemas.microsoft.com/office/drawing/2016/5/13/chartex" xmlns:cx8="http://schemas.microsoft.com/office/drawing/2016/5/14/chartex" xmlns:mc="http://schemas.openxmlformats.org/markup-compatibility/2006" xmlns:aink="http://schemas.microsoft.com/office/drawing/2016/ink" xmlns:am3d="http://schemas.microsoft.com/office/drawing/2017/model3d" xmlns:o="urn:schemas-microsoft-com:office:office" xmlns:oel="http://schemas.microsoft.com/office/2019/extlst" xmlns:r="http://schemas.openxmlformats.org/officeDocument/2006/relationships" xmlns:m="http://schemas.openxmlformats.org/officeDocument/2006/math" xmlns:v="urn:schemas-microsoft-com:vml" xmlns:wp14="http://schemas.microsoft.com/office/word/2010/wordprocessingDrawing" xmlns:wp="http://schemas.openxmlformats.org/drawingml/2006/wordprocessingDrawing" xmlns:w10="urn:schemas-microsoft-com:office:word" xmlns:w="http://schemas.openxmlformats.org/wordprocessingml/2006/main" xmlns:w14="http://schemas.microsoft.com/office/word/2010/wordml" xmlns:w15="http://schemas.microsoft.com/office/word/2012/wordml" xmlns:w16cex="http://schemas.microsoft.com/office/word/2018/wordml/cex" xmlns:w16cid="http://schemas.microsoft.com/office/word/2016/wordml/cid" xmlns:w16="http://schemas.microsoft.com/office/word/2018/wordml" xmlns:w16sdtdh="http://schemas.microsoft.com/office/word/2020/wordml/sdtdatahash" xmlns:w16se="http://schemas.microsoft.com/office/word/2015/wordml/symex" xmlns:wpg="http://schemas.microsoft.com/office/word/2010/wordprocessingGroup" xmlns:wpi="http://schemas.microsoft.com/office/word/2010/wordprocessingInk" xmlns:wne="http://schemas.microsoft.com/office/word/2006/wordml" xmlns:wps="http://schemas.microsoft.com/office/word/2010/wordprocessingShape" mc:Ignorable="w14 w15 w16se w16cid w16 w16cex w16sdtdh wp14">
+<w:endnotes xmlns:wpc="http://schemas.microsoft.com/office/word/2010/wordprocessingCanvas" xmlns:cx="http://schemas.microsoft.com/office/drawing/2014/chartex" xmlns:cx1="http://schemas.microsoft.com/office/drawing/2015/9/8/chartex" xmlns:cx2="http://schemas.microsoft.com/office/drawing/2015/10/21/chartex" xmlns:cx3="http://schemas.microsoft.com/office/drawing/2016/5/9/chartex" xmlns:cx4="http://schemas.microsoft.com/office/drawing/2016/5/10/chartex" xmlns:cx5="http://schemas.microsoft.com/office/drawing/2016/5/11/chartex" xmlns:cx6="http://schemas.microsoft.com/office/drawing/2016/5/12/chartex" xmlns:cx7="http://schemas.microsoft.com/office/drawing/2016/5/13/chartex" xmlns:cx8="http://schemas.microsoft.com/office/drawing/2016/5/14/chartex" xmlns:mc="http://schemas.openxmlformats.org/markup-compatibility/2006" xmlns:aink="http://schemas.microsoft.com/office/drawing/2016/ink" xmlns:am3d="http://schemas.microsoft.com/office/drawing/2017/model3d" xmlns:o="urn:schemas-microsoft-com:office:office" xmlns:oel="http://schemas.microsoft.com/office/2019/extlst" xmlns:r="http://schemas.openxmlformats.org/officeDocument/2006/relationships" xmlns:m="http://schemas.openxmlformats.org/officeDocument/2006/math" xmlns:v="urn:schemas-microsoft-com:vml" xmlns:wp14="http://schemas.microsoft.com/office/word/2010/wordprocessingDrawing" xmlns:wp="http://schemas.openxmlformats.org/drawingml/2006/wordprocessingDrawing" xmlns:w10="urn:schemas-microsoft-com:office:word" xmlns:w="http://schemas.openxmlformats.org/wordprocessingml/2006/main" xmlns:w14="http://schemas.microsoft.com/office/word/2010/wordml" xmlns:w15="http://schemas.microsoft.com/office/word/2012/wordml" xmlns:w16cex="http://schemas.microsoft.com/office/word/2018/wordml/cex" xmlns:w16cid="http://schemas.microsoft.com/office/word/2016/wordml/cid" xmlns:w16="http://schemas.microsoft.com/office/word/2018/wordml" xmlns:w16du="http://schemas.microsoft.com/office/word/2023/wordml/word16du" xmlns:w16sdtdh="http://schemas.microsoft.com/office/word/2020/wordml/sdtdatahash" xmlns:w16sdtfl="http://schemas.microsoft.com/office/word/2024/wordml/sdtformatlock" xmlns:w16se="http://schemas.microsoft.com/office/word/2015/wordml/symex" xmlns:wpg="http://schemas.microsoft.com/office/word/2010/wordprocessingGroup" xmlns:wpi="http://schemas.microsoft.com/office/word/2010/wordprocessingInk" xmlns:wne="http://schemas.microsoft.com/office/word/2006/wordml" xmlns:wps="http://schemas.microsoft.com/office/word/2010/wordprocessingShape" mc:Ignorable="w14 w15 w16se w16cid w16 w16cex w16sdtdh w16sdtfl w16du wp14">
   <w:endnote w:type="separator" w:id="-1">
     <w:p>
       <w:pPr>
@@ -16298,7 +17308,7 @@
 </file>
 
 <file path=word/footer1.xml><?xml version="1.0" encoding="utf-8"?>
-<w:ftr xmlns:wpc="http://schemas.microsoft.com/office/word/2010/wordprocessingCanvas" xmlns:cx="http://schemas.microsoft.com/office/drawing/2014/chartex" xmlns:cx1="http://schemas.microsoft.com/office/drawing/2015/9/8/chartex" xmlns:cx2="http://schemas.microsoft.com/office/drawing/2015/10/21/chartex" xmlns:cx3="http://schemas.microsoft.com/office/drawing/2016/5/9/chartex" xmlns:cx4="http://schemas.microsoft.com/office/drawing/2016/5/10/chartex" xmlns:cx5="http://schemas.microsoft.com/office/drawing/2016/5/11/chartex" xmlns:cx6="http://schemas.microsoft.com/office/drawing/2016/5/12/chartex" xmlns:cx7="http://schemas.microsoft.com/office/drawing/2016/5/13/chartex" xmlns:cx8="http://schemas.microsoft.com/office/drawing/2016/5/14/chartex" xmlns:mc="http://schemas.openxmlformats.org/markup-compatibility/2006" xmlns:aink="http://schemas.microsoft.com/office/drawing/2016/ink" xmlns:am3d="http://schemas.microsoft.com/office/drawing/2017/model3d" xmlns:o="urn:schemas-microsoft-com:office:office" xmlns:oel="http://schemas.microsoft.com/office/2019/extlst" xmlns:r="http://schemas.openxmlformats.org/officeDocument/2006/relationships" xmlns:m="http://schemas.openxmlformats.org/officeDocument/2006/math" xmlns:v="urn:schemas-microsoft-com:vml" xmlns:wp14="http://schemas.microsoft.com/office/word/2010/wordprocessingDrawing" xmlns:wp="http://schemas.openxmlformats.org/drawingml/2006/wordprocessingDrawing" xmlns:w10="urn:schemas-microsoft-com:office:word" xmlns:w="http://schemas.openxmlformats.org/wordprocessingml/2006/main" xmlns:w14="http://schemas.microsoft.com/office/word/2010/wordml" xmlns:w15="http://schemas.microsoft.com/office/word/2012/wordml" xmlns:w16cex="http://schemas.microsoft.com/office/word/2018/wordml/cex" xmlns:w16cid="http://schemas.microsoft.com/office/word/2016/wordml/cid" xmlns:w16="http://schemas.microsoft.com/office/word/2018/wordml" xmlns:w16sdtdh="http://schemas.microsoft.com/office/word/2020/wordml/sdtdatahash" xmlns:w16se="http://schemas.microsoft.com/office/word/2015/wordml/symex" xmlns:wpg="http://schemas.microsoft.com/office/word/2010/wordprocessingGroup" xmlns:wpi="http://schemas.microsoft.com/office/word/2010/wordprocessingInk" xmlns:wne="http://schemas.microsoft.com/office/word/2006/wordml" xmlns:wps="http://schemas.microsoft.com/office/word/2010/wordprocessingShape" mc:Ignorable="w14 w15 w16se w16cid w16 w16cex w16sdtdh wp14">
+<w:ftr xmlns:wpc="http://schemas.microsoft.com/office/word/2010/wordprocessingCanvas" xmlns:cx="http://schemas.microsoft.com/office/drawing/2014/chartex" xmlns:cx1="http://schemas.microsoft.com/office/drawing/2015/9/8/chartex" xmlns:cx2="http://schemas.microsoft.com/office/drawing/2015/10/21/chartex" xmlns:cx3="http://schemas.microsoft.com/office/drawing/2016/5/9/chartex" xmlns:cx4="http://schemas.microsoft.com/office/drawing/2016/5/10/chartex" xmlns:cx5="http://schemas.microsoft.com/office/drawing/2016/5/11/chartex" xmlns:cx6="http://schemas.microsoft.com/office/drawing/2016/5/12/chartex" xmlns:cx7="http://schemas.microsoft.com/office/drawing/2016/5/13/chartex" xmlns:cx8="http://schemas.microsoft.com/office/drawing/2016/5/14/chartex" xmlns:mc="http://schemas.openxmlformats.org/markup-compatibility/2006" xmlns:aink="http://schemas.microsoft.com/office/drawing/2016/ink" xmlns:am3d="http://schemas.microsoft.com/office/drawing/2017/model3d" xmlns:o="urn:schemas-microsoft-com:office:office" xmlns:oel="http://schemas.microsoft.com/office/2019/extlst" xmlns:r="http://schemas.openxmlformats.org/officeDocument/2006/relationships" xmlns:m="http://schemas.openxmlformats.org/officeDocument/2006/math" xmlns:v="urn:schemas-microsoft-com:vml" xmlns:wp14="http://schemas.microsoft.com/office/word/2010/wordprocessingDrawing" xmlns:wp="http://schemas.openxmlformats.org/drawingml/2006/wordprocessingDrawing" xmlns:w10="urn:schemas-microsoft-com:office:word" xmlns:w="http://schemas.openxmlformats.org/wordprocessingml/2006/main" xmlns:w14="http://schemas.microsoft.com/office/word/2010/wordml" xmlns:w15="http://schemas.microsoft.com/office/word/2012/wordml" xmlns:w16cex="http://schemas.microsoft.com/office/word/2018/wordml/cex" xmlns:w16cid="http://schemas.microsoft.com/office/word/2016/wordml/cid" xmlns:w16="http://schemas.microsoft.com/office/word/2018/wordml" xmlns:w16du="http://schemas.microsoft.com/office/word/2023/wordml/word16du" xmlns:w16sdtdh="http://schemas.microsoft.com/office/word/2020/wordml/sdtdatahash" xmlns:w16sdtfl="http://schemas.microsoft.com/office/word/2024/wordml/sdtformatlock" xmlns:w16se="http://schemas.microsoft.com/office/word/2015/wordml/symex" xmlns:wpg="http://schemas.microsoft.com/office/word/2010/wordprocessingGroup" xmlns:wpi="http://schemas.microsoft.com/office/word/2010/wordprocessingInk" xmlns:wne="http://schemas.microsoft.com/office/word/2006/wordml" xmlns:wps="http://schemas.microsoft.com/office/word/2010/wordprocessingShape" mc:Ignorable="w14 w15 w16se w16cid w16 w16cex w16sdtdh w16sdtfl w16du wp14">
   <w:p>
     <w:pPr>
       <w:pBdr>
@@ -16483,7 +17493,7 @@
 </file>
 
 <file path=word/footer2.xml><?xml version="1.0" encoding="utf-8"?>
-<w:ftr xmlns:wpc="http://schemas.microsoft.com/office/word/2010/wordprocessingCanvas" xmlns:cx="http://schemas.microsoft.com/office/drawing/2014/chartex" xmlns:cx1="http://schemas.microsoft.com/office/drawing/2015/9/8/chartex" xmlns:cx2="http://schemas.microsoft.com/office/drawing/2015/10/21/chartex" xmlns:cx3="http://schemas.microsoft.com/office/drawing/2016/5/9/chartex" xmlns:cx4="http://schemas.microsoft.com/office/drawing/2016/5/10/chartex" xmlns:cx5="http://schemas.microsoft.com/office/drawing/2016/5/11/chartex" xmlns:cx6="http://schemas.microsoft.com/office/drawing/2016/5/12/chartex" xmlns:cx7="http://schemas.microsoft.com/office/drawing/2016/5/13/chartex" xmlns:cx8="http://schemas.microsoft.com/office/drawing/2016/5/14/chartex" xmlns:mc="http://schemas.openxmlformats.org/markup-compatibility/2006" xmlns:aink="http://schemas.microsoft.com/office/drawing/2016/ink" xmlns:am3d="http://schemas.microsoft.com/office/drawing/2017/model3d" xmlns:o="urn:schemas-microsoft-com:office:office" xmlns:oel="http://schemas.microsoft.com/office/2019/extlst" xmlns:r="http://schemas.openxmlformats.org/officeDocument/2006/relationships" xmlns:m="http://schemas.openxmlformats.org/officeDocument/2006/math" xmlns:v="urn:schemas-microsoft-com:vml" xmlns:wp14="http://schemas.microsoft.com/office/word/2010/wordprocessingDrawing" xmlns:wp="http://schemas.openxmlformats.org/drawingml/2006/wordprocessingDrawing" xmlns:w10="urn:schemas-microsoft-com:office:word" xmlns:w="http://schemas.openxmlformats.org/wordprocessingml/2006/main" xmlns:w14="http://schemas.microsoft.com/office/word/2010/wordml" xmlns:w15="http://schemas.microsoft.com/office/word/2012/wordml" xmlns:w16cex="http://schemas.microsoft.com/office/word/2018/wordml/cex" xmlns:w16cid="http://schemas.microsoft.com/office/word/2016/wordml/cid" xmlns:w16="http://schemas.microsoft.com/office/word/2018/wordml" xmlns:w16sdtdh="http://schemas.microsoft.com/office/word/2020/wordml/sdtdatahash" xmlns:w16se="http://schemas.microsoft.com/office/word/2015/wordml/symex" xmlns:wpg="http://schemas.microsoft.com/office/word/2010/wordprocessingGroup" xmlns:wpi="http://schemas.microsoft.com/office/word/2010/wordprocessingInk" xmlns:wne="http://schemas.microsoft.com/office/word/2006/wordml" xmlns:wps="http://schemas.microsoft.com/office/word/2010/wordprocessingShape" mc:Ignorable="w14 w15 w16se w16cid w16 w16cex w16sdtdh wp14">
+<w:ftr xmlns:wpc="http://schemas.microsoft.com/office/word/2010/wordprocessingCanvas" xmlns:cx="http://schemas.microsoft.com/office/drawing/2014/chartex" xmlns:cx1="http://schemas.microsoft.com/office/drawing/2015/9/8/chartex" xmlns:cx2="http://schemas.microsoft.com/office/drawing/2015/10/21/chartex" xmlns:cx3="http://schemas.microsoft.com/office/drawing/2016/5/9/chartex" xmlns:cx4="http://schemas.microsoft.com/office/drawing/2016/5/10/chartex" xmlns:cx5="http://schemas.microsoft.com/office/drawing/2016/5/11/chartex" xmlns:cx6="http://schemas.microsoft.com/office/drawing/2016/5/12/chartex" xmlns:cx7="http://schemas.microsoft.com/office/drawing/2016/5/13/chartex" xmlns:cx8="http://schemas.microsoft.com/office/drawing/2016/5/14/chartex" xmlns:mc="http://schemas.openxmlformats.org/markup-compatibility/2006" xmlns:aink="http://schemas.microsoft.com/office/drawing/2016/ink" xmlns:am3d="http://schemas.microsoft.com/office/drawing/2017/model3d" xmlns:o="urn:schemas-microsoft-com:office:office" xmlns:oel="http://schemas.microsoft.com/office/2019/extlst" xmlns:r="http://schemas.openxmlformats.org/officeDocument/2006/relationships" xmlns:m="http://schemas.openxmlformats.org/officeDocument/2006/math" xmlns:v="urn:schemas-microsoft-com:vml" xmlns:wp14="http://schemas.microsoft.com/office/word/2010/wordprocessingDrawing" xmlns:wp="http://schemas.openxmlformats.org/drawingml/2006/wordprocessingDrawing" xmlns:w10="urn:schemas-microsoft-com:office:word" xmlns:w="http://schemas.openxmlformats.org/wordprocessingml/2006/main" xmlns:w14="http://schemas.microsoft.com/office/word/2010/wordml" xmlns:w15="http://schemas.microsoft.com/office/word/2012/wordml" xmlns:w16cex="http://schemas.microsoft.com/office/word/2018/wordml/cex" xmlns:w16cid="http://schemas.microsoft.com/office/word/2016/wordml/cid" xmlns:w16="http://schemas.microsoft.com/office/word/2018/wordml" xmlns:w16du="http://schemas.microsoft.com/office/word/2023/wordml/word16du" xmlns:w16sdtdh="http://schemas.microsoft.com/office/word/2020/wordml/sdtdatahash" xmlns:w16sdtfl="http://schemas.microsoft.com/office/word/2024/wordml/sdtformatlock" xmlns:w16se="http://schemas.microsoft.com/office/word/2015/wordml/symex" xmlns:wpg="http://schemas.microsoft.com/office/word/2010/wordprocessingGroup" xmlns:wpi="http://schemas.microsoft.com/office/word/2010/wordprocessingInk" xmlns:wne="http://schemas.microsoft.com/office/word/2006/wordml" xmlns:wps="http://schemas.microsoft.com/office/word/2010/wordprocessingShape" mc:Ignorable="w14 w15 w16se w16cid w16 w16cex w16sdtdh w16sdtfl w16du wp14">
   <w:p>
     <w:pPr>
       <w:pBdr>
@@ -16686,7 +17696,7 @@
 </file>
 
 <file path=word/footnotes.xml><?xml version="1.0" encoding="utf-8"?>
-<w:footnotes xmlns:wpc="http://schemas.microsoft.com/office/word/2010/wordprocessingCanvas" xmlns:cx="http://schemas.microsoft.com/office/drawing/2014/chartex" xmlns:cx1="http://schemas.microsoft.com/office/drawing/2015/9/8/chartex" xmlns:cx2="http://schemas.microsoft.com/office/drawing/2015/10/21/chartex" xmlns:cx3="http://schemas.microsoft.com/office/drawing/2016/5/9/chartex" xmlns:cx4="http://schemas.microsoft.com/office/drawing/2016/5/10/chartex" xmlns:cx5="http://schemas.microsoft.com/office/drawing/2016/5/11/chartex" xmlns:cx6="http://schemas.microsoft.com/office/drawing/2016/5/12/chartex" xmlns:cx7="http://schemas.microsoft.com/office/drawing/2016/5/13/chartex" xmlns:cx8="http://schemas.microsoft.com/office/drawing/2016/5/14/chartex" xmlns:mc="http://schemas.openxmlformats.org/markup-compatibility/2006" xmlns:aink="http://schemas.microsoft.com/office/drawing/2016/ink" xmlns:am3d="http://schemas.microsoft.com/office/drawing/2017/model3d" xmlns:o="urn:schemas-microsoft-com:office:office" xmlns:oel="http://schemas.microsoft.com/office/2019/extlst" xmlns:r="http://schemas.openxmlformats.org/officeDocument/2006/relationships" xmlns:m="http://schemas.openxmlformats.org/officeDocument/2006/math" xmlns:v="urn:schemas-microsoft-com:vml" xmlns:wp14="http://schemas.microsoft.com/office/word/2010/wordprocessingDrawing" xmlns:wp="http://schemas.openxmlformats.org/drawingml/2006/wordprocessingDrawing" xmlns:w10="urn:schemas-microsoft-com:office:word" xmlns:w="http://schemas.openxmlformats.org/wordprocessingml/2006/main" xmlns:w14="http://schemas.microsoft.com/office/word/2010/wordml" xmlns:w15="http://schemas.microsoft.com/office/word/2012/wordml" xmlns:w16cex="http://schemas.microsoft.com/office/word/2018/wordml/cex" xmlns:w16cid="http://schemas.microsoft.com/office/word/2016/wordml/cid" xmlns:w16="http://schemas.microsoft.com/office/word/2018/wordml" xmlns:w16sdtdh="http://schemas.microsoft.com/office/word/2020/wordml/sdtdatahash" xmlns:w16se="http://schemas.microsoft.com/office/word/2015/wordml/symex" xmlns:wpg="http://schemas.microsoft.com/office/word/2010/wordprocessingGroup" xmlns:wpi="http://schemas.microsoft.com/office/word/2010/wordprocessingInk" xmlns:wne="http://schemas.microsoft.com/office/word/2006/wordml" xmlns:wps="http://schemas.microsoft.com/office/word/2010/wordprocessingShape" mc:Ignorable="w14 w15 w16se w16cid w16 w16cex w16sdtdh wp14">
+<w:footnotes xmlns:wpc="http://schemas.microsoft.com/office/word/2010/wordprocessingCanvas" xmlns:cx="http://schemas.microsoft.com/office/drawing/2014/chartex" xmlns:cx1="http://schemas.microsoft.com/office/drawing/2015/9/8/chartex" xmlns:cx2="http://schemas.microsoft.com/office/drawing/2015/10/21/chartex" xmlns:cx3="http://schemas.microsoft.com/office/drawing/2016/5/9/chartex" xmlns:cx4="http://schemas.microsoft.com/office/drawing/2016/5/10/chartex" xmlns:cx5="http://schemas.microsoft.com/office/drawing/2016/5/11/chartex" xmlns:cx6="http://schemas.microsoft.com/office/drawing/2016/5/12/chartex" xmlns:cx7="http://schemas.microsoft.com/office/drawing/2016/5/13/chartex" xmlns:cx8="http://schemas.microsoft.com/office/drawing/2016/5/14/chartex" xmlns:mc="http://schemas.openxmlformats.org/markup-compatibility/2006" xmlns:aink="http://schemas.microsoft.com/office/drawing/2016/ink" xmlns:am3d="http://schemas.microsoft.com/office/drawing/2017/model3d" xmlns:o="urn:schemas-microsoft-com:office:office" xmlns:oel="http://schemas.microsoft.com/office/2019/extlst" xmlns:r="http://schemas.openxmlformats.org/officeDocument/2006/relationships" xmlns:m="http://schemas.openxmlformats.org/officeDocument/2006/math" xmlns:v="urn:schemas-microsoft-com:vml" xmlns:wp14="http://schemas.microsoft.com/office/word/2010/wordprocessingDrawing" xmlns:wp="http://schemas.openxmlformats.org/drawingml/2006/wordprocessingDrawing" xmlns:w10="urn:schemas-microsoft-com:office:word" xmlns:w="http://schemas.openxmlformats.org/wordprocessingml/2006/main" xmlns:w14="http://schemas.microsoft.com/office/word/2010/wordml" xmlns:w15="http://schemas.microsoft.com/office/word/2012/wordml" xmlns:w16cex="http://schemas.microsoft.com/office/word/2018/wordml/cex" xmlns:w16cid="http://schemas.microsoft.com/office/word/2016/wordml/cid" xmlns:w16="http://schemas.microsoft.com/office/word/2018/wordml" xmlns:w16du="http://schemas.microsoft.com/office/word/2023/wordml/word16du" xmlns:w16sdtdh="http://schemas.microsoft.com/office/word/2020/wordml/sdtdatahash" xmlns:w16sdtfl="http://schemas.microsoft.com/office/word/2024/wordml/sdtformatlock" xmlns:w16se="http://schemas.microsoft.com/office/word/2015/wordml/symex" xmlns:wpg="http://schemas.microsoft.com/office/word/2010/wordprocessingGroup" xmlns:wpi="http://schemas.microsoft.com/office/word/2010/wordprocessingInk" xmlns:wne="http://schemas.microsoft.com/office/word/2006/wordml" xmlns:wps="http://schemas.microsoft.com/office/word/2010/wordprocessingShape" mc:Ignorable="w14 w15 w16se w16cid w16 w16cex w16sdtdh w16sdtfl w16du wp14">
   <w:footnote w:type="separator" w:id="-1">
     <w:p>
       <w:pPr>
@@ -16711,7 +17721,7 @@
 </file>
 
 <file path=word/header1.xml><?xml version="1.0" encoding="utf-8"?>
-<w:hdr xmlns:wpc="http://schemas.microsoft.com/office/word/2010/wordprocessingCanvas" xmlns:cx="http://schemas.microsoft.com/office/drawing/2014/chartex" xmlns:cx1="http://schemas.microsoft.com/office/drawing/2015/9/8/chartex" xmlns:cx2="http://schemas.microsoft.com/office/drawing/2015/10/21/chartex" xmlns:cx3="http://schemas.microsoft.com/office/drawing/2016/5/9/chartex" xmlns:cx4="http://schemas.microsoft.com/office/drawing/2016/5/10/chartex" xmlns:cx5="http://schemas.microsoft.com/office/drawing/2016/5/11/chartex" xmlns:cx6="http://schemas.microsoft.com/office/drawing/2016/5/12/chartex" xmlns:cx7="http://schemas.microsoft.com/office/drawing/2016/5/13/chartex" xmlns:cx8="http://schemas.microsoft.com/office/drawing/2016/5/14/chartex" xmlns:mc="http://schemas.openxmlformats.org/markup-compatibility/2006" xmlns:aink="http://schemas.microsoft.com/office/drawing/2016/ink" xmlns:am3d="http://schemas.microsoft.com/office/drawing/2017/model3d" xmlns:o="urn:schemas-microsoft-com:office:office" xmlns:oel="http://schemas.microsoft.com/office/2019/extlst" xmlns:r="http://schemas.openxmlformats.org/officeDocument/2006/relationships" xmlns:m="http://schemas.openxmlformats.org/officeDocument/2006/math" xmlns:v="urn:schemas-microsoft-com:vml" xmlns:wp14="http://schemas.microsoft.com/office/word/2010/wordprocessingDrawing" xmlns:wp="http://schemas.openxmlformats.org/drawingml/2006/wordprocessingDrawing" xmlns:w10="urn:schemas-microsoft-com:office:word" xmlns:w="http://schemas.openxmlformats.org/wordprocessingml/2006/main" xmlns:w14="http://schemas.microsoft.com/office/word/2010/wordml" xmlns:w15="http://schemas.microsoft.com/office/word/2012/wordml" xmlns:w16cex="http://schemas.microsoft.com/office/word/2018/wordml/cex" xmlns:w16cid="http://schemas.microsoft.com/office/word/2016/wordml/cid" xmlns:w16="http://schemas.microsoft.com/office/word/2018/wordml" xmlns:w16sdtdh="http://schemas.microsoft.com/office/word/2020/wordml/sdtdatahash" xmlns:w16se="http://schemas.microsoft.com/office/word/2015/wordml/symex" xmlns:wpg="http://schemas.microsoft.com/office/word/2010/wordprocessingGroup" xmlns:wpi="http://schemas.microsoft.com/office/word/2010/wordprocessingInk" xmlns:wne="http://schemas.microsoft.com/office/word/2006/wordml" xmlns:wps="http://schemas.microsoft.com/office/word/2010/wordprocessingShape" mc:Ignorable="w14 w15 w16se w16cid w16 w16cex w16sdtdh wp14">
+<w:hdr xmlns:wpc="http://schemas.microsoft.com/office/word/2010/wordprocessingCanvas" xmlns:cx="http://schemas.microsoft.com/office/drawing/2014/chartex" xmlns:cx1="http://schemas.microsoft.com/office/drawing/2015/9/8/chartex" xmlns:cx2="http://schemas.microsoft.com/office/drawing/2015/10/21/chartex" xmlns:cx3="http://schemas.microsoft.com/office/drawing/2016/5/9/chartex" xmlns:cx4="http://schemas.microsoft.com/office/drawing/2016/5/10/chartex" xmlns:cx5="http://schemas.microsoft.com/office/drawing/2016/5/11/chartex" xmlns:cx6="http://schemas.microsoft.com/office/drawing/2016/5/12/chartex" xmlns:cx7="http://schemas.microsoft.com/office/drawing/2016/5/13/chartex" xmlns:cx8="http://schemas.microsoft.com/office/drawing/2016/5/14/chartex" xmlns:mc="http://schemas.openxmlformats.org/markup-compatibility/2006" xmlns:aink="http://schemas.microsoft.com/office/drawing/2016/ink" xmlns:am3d="http://schemas.microsoft.com/office/drawing/2017/model3d" xmlns:o="urn:schemas-microsoft-com:office:office" xmlns:oel="http://schemas.microsoft.com/office/2019/extlst" xmlns:r="http://schemas.openxmlformats.org/officeDocument/2006/relationships" xmlns:m="http://schemas.openxmlformats.org/officeDocument/2006/math" xmlns:v="urn:schemas-microsoft-com:vml" xmlns:wp14="http://schemas.microsoft.com/office/word/2010/wordprocessingDrawing" xmlns:wp="http://schemas.openxmlformats.org/drawingml/2006/wordprocessingDrawing" xmlns:w10="urn:schemas-microsoft-com:office:word" xmlns:w="http://schemas.openxmlformats.org/wordprocessingml/2006/main" xmlns:w14="http://schemas.microsoft.com/office/word/2010/wordml" xmlns:w15="http://schemas.microsoft.com/office/word/2012/wordml" xmlns:w16cex="http://schemas.microsoft.com/office/word/2018/wordml/cex" xmlns:w16cid="http://schemas.microsoft.com/office/word/2016/wordml/cid" xmlns:w16="http://schemas.microsoft.com/office/word/2018/wordml" xmlns:w16du="http://schemas.microsoft.com/office/word/2023/wordml/word16du" xmlns:w16sdtdh="http://schemas.microsoft.com/office/word/2020/wordml/sdtdatahash" xmlns:w16sdtfl="http://schemas.microsoft.com/office/word/2024/wordml/sdtformatlock" xmlns:w16se="http://schemas.microsoft.com/office/word/2015/wordml/symex" xmlns:wpg="http://schemas.microsoft.com/office/word/2010/wordprocessingGroup" xmlns:wpi="http://schemas.microsoft.com/office/word/2010/wordprocessingInk" xmlns:wne="http://schemas.microsoft.com/office/word/2006/wordml" xmlns:wps="http://schemas.microsoft.com/office/word/2010/wordprocessingShape" mc:Ignorable="w14 w15 w16se w16cid w16 w16cex w16sdtdh w16sdtfl w16du wp14">
   <w:p>
     <w:pPr>
       <w:pStyle w:val="Header"/>
@@ -16724,7 +17734,7 @@
 </file>
 
 <file path=word/header2.xml><?xml version="1.0" encoding="utf-8"?>
-<w:hdr xmlns:wpc="http://schemas.microsoft.com/office/word/2010/wordprocessingCanvas" xmlns:cx="http://schemas.microsoft.com/office/drawing/2014/chartex" xmlns:cx1="http://schemas.microsoft.com/office/drawing/2015/9/8/chartex" xmlns:cx2="http://schemas.microsoft.com/office/drawing/2015/10/21/chartex" xmlns:cx3="http://schemas.microsoft.com/office/drawing/2016/5/9/chartex" xmlns:cx4="http://schemas.microsoft.com/office/drawing/2016/5/10/chartex" xmlns:cx5="http://schemas.microsoft.com/office/drawing/2016/5/11/chartex" xmlns:cx6="http://schemas.microsoft.com/office/drawing/2016/5/12/chartex" xmlns:cx7="http://schemas.microsoft.com/office/drawing/2016/5/13/chartex" xmlns:cx8="http://schemas.microsoft.com/office/drawing/2016/5/14/chartex" xmlns:mc="http://schemas.openxmlformats.org/markup-compatibility/2006" xmlns:aink="http://schemas.microsoft.com/office/drawing/2016/ink" xmlns:am3d="http://schemas.microsoft.com/office/drawing/2017/model3d" xmlns:o="urn:schemas-microsoft-com:office:office" xmlns:oel="http://schemas.microsoft.com/office/2019/extlst" xmlns:r="http://schemas.openxmlformats.org/officeDocument/2006/relationships" xmlns:m="http://schemas.openxmlformats.org/officeDocument/2006/math" xmlns:v="urn:schemas-microsoft-com:vml" xmlns:wp14="http://schemas.microsoft.com/office/word/2010/wordprocessingDrawing" xmlns:wp="http://schemas.openxmlformats.org/drawingml/2006/wordprocessingDrawing" xmlns:w10="urn:schemas-microsoft-com:office:word" xmlns:w="http://schemas.openxmlformats.org/wordprocessingml/2006/main" xmlns:w14="http://schemas.microsoft.com/office/word/2010/wordml" xmlns:w15="http://schemas.microsoft.com/office/word/2012/wordml" xmlns:w16cex="http://schemas.microsoft.com/office/word/2018/wordml/cex" xmlns:w16cid="http://schemas.microsoft.com/office/word/2016/wordml/cid" xmlns:w16="http://schemas.microsoft.com/office/word/2018/wordml" xmlns:w16sdtdh="http://schemas.microsoft.com/office/word/2020/wordml/sdtdatahash" xmlns:w16se="http://schemas.microsoft.com/office/word/2015/wordml/symex" xmlns:wpg="http://schemas.microsoft.com/office/word/2010/wordprocessingGroup" xmlns:wpi="http://schemas.microsoft.com/office/word/2010/wordprocessingInk" xmlns:wne="http://schemas.microsoft.com/office/word/2006/wordml" xmlns:wps="http://schemas.microsoft.com/office/word/2010/wordprocessingShape" mc:Ignorable="w14 w15 w16se w16cid w16 w16cex w16sdtdh wp14">
+<w:hdr xmlns:wpc="http://schemas.microsoft.com/office/word/2010/wordprocessingCanvas" xmlns:cx="http://schemas.microsoft.com/office/drawing/2014/chartex" xmlns:cx1="http://schemas.microsoft.com/office/drawing/2015/9/8/chartex" xmlns:cx2="http://schemas.microsoft.com/office/drawing/2015/10/21/chartex" xmlns:cx3="http://schemas.microsoft.com/office/drawing/2016/5/9/chartex" xmlns:cx4="http://schemas.microsoft.com/office/drawing/2016/5/10/chartex" xmlns:cx5="http://schemas.microsoft.com/office/drawing/2016/5/11/chartex" xmlns:cx6="http://schemas.microsoft.com/office/drawing/2016/5/12/chartex" xmlns:cx7="http://schemas.microsoft.com/office/drawing/2016/5/13/chartex" xmlns:cx8="http://schemas.microsoft.com/office/drawing/2016/5/14/chartex" xmlns:mc="http://schemas.openxmlformats.org/markup-compatibility/2006" xmlns:aink="http://schemas.microsoft.com/office/drawing/2016/ink" xmlns:am3d="http://schemas.microsoft.com/office/drawing/2017/model3d" xmlns:o="urn:schemas-microsoft-com:office:office" xmlns:oel="http://schemas.microsoft.com/office/2019/extlst" xmlns:r="http://schemas.openxmlformats.org/officeDocument/2006/relationships" xmlns:m="http://schemas.openxmlformats.org/officeDocument/2006/math" xmlns:v="urn:schemas-microsoft-com:vml" xmlns:wp14="http://schemas.microsoft.com/office/word/2010/wordprocessingDrawing" xmlns:wp="http://schemas.openxmlformats.org/drawingml/2006/wordprocessingDrawing" xmlns:w10="urn:schemas-microsoft-com:office:word" xmlns:w="http://schemas.openxmlformats.org/wordprocessingml/2006/main" xmlns:w14="http://schemas.microsoft.com/office/word/2010/wordml" xmlns:w15="http://schemas.microsoft.com/office/word/2012/wordml" xmlns:w16cex="http://schemas.microsoft.com/office/word/2018/wordml/cex" xmlns:w16cid="http://schemas.microsoft.com/office/word/2016/wordml/cid" xmlns:w16="http://schemas.microsoft.com/office/word/2018/wordml" xmlns:w16du="http://schemas.microsoft.com/office/word/2023/wordml/word16du" xmlns:w16sdtdh="http://schemas.microsoft.com/office/word/2020/wordml/sdtdatahash" xmlns:w16sdtfl="http://schemas.microsoft.com/office/word/2024/wordml/sdtformatlock" xmlns:w16se="http://schemas.microsoft.com/office/word/2015/wordml/symex" xmlns:wpg="http://schemas.microsoft.com/office/word/2010/wordprocessingGroup" xmlns:wpi="http://schemas.microsoft.com/office/word/2010/wordprocessingInk" xmlns:wne="http://schemas.microsoft.com/office/word/2006/wordml" xmlns:wps="http://schemas.microsoft.com/office/word/2010/wordprocessingShape" mc:Ignorable="w14 w15 w16se w16cid w16 w16cex w16sdtdh w16sdtfl w16du wp14">
   <w:p>
     <w:pPr>
       <w:pStyle w:val="Header"/>
@@ -16737,7 +17747,7 @@
 </file>
 
 <file path=word/styles.xml><?xml version="1.0" encoding="utf-8"?>
-<w:styles xmlns:mc="http://schemas.openxmlformats.org/markup-compatibility/2006" xmlns:r="http://schemas.openxmlformats.org/officeDocument/2006/relationships" xmlns:w="http://schemas.openxmlformats.org/wordprocessingml/2006/main" xmlns:w14="http://schemas.microsoft.com/office/word/2010/wordml" xmlns:w15="http://schemas.microsoft.com/office/word/2012/wordml" xmlns:w16cex="http://schemas.microsoft.com/office/word/2018/wordml/cex" xmlns:w16cid="http://schemas.microsoft.com/office/word/2016/wordml/cid" xmlns:w16="http://schemas.microsoft.com/office/word/2018/wordml" xmlns:w16sdtdh="http://schemas.microsoft.com/office/word/2020/wordml/sdtdatahash" xmlns:w16se="http://schemas.microsoft.com/office/word/2015/wordml/symex" mc:Ignorable="w14 w15 w16se w16cid w16 w16cex w16sdtdh">
+<w:styles xmlns:mc="http://schemas.openxmlformats.org/markup-compatibility/2006" xmlns:r="http://schemas.openxmlformats.org/officeDocument/2006/relationships" xmlns:w="http://schemas.openxmlformats.org/wordprocessingml/2006/main" xmlns:w14="http://schemas.microsoft.com/office/word/2010/wordml" xmlns:w15="http://schemas.microsoft.com/office/word/2012/wordml" xmlns:w16cex="http://schemas.microsoft.com/office/word/2018/wordml/cex" xmlns:w16cid="http://schemas.microsoft.com/office/word/2016/wordml/cid" xmlns:w16="http://schemas.microsoft.com/office/word/2018/wordml" xmlns:w16du="http://schemas.microsoft.com/office/word/2023/wordml/word16du" xmlns:w16sdtdh="http://schemas.microsoft.com/office/word/2020/wordml/sdtdatahash" xmlns:w16sdtfl="http://schemas.microsoft.com/office/word/2024/wordml/sdtformatlock" xmlns:w16se="http://schemas.microsoft.com/office/word/2015/wordml/symex" mc:Ignorable="w14 w15 w16se w16cid w16 w16cex w16sdtdh w16sdtfl w16du">
   <w:docDefaults>
     <w:rPrDefault>
       <w:rPr>

</xml_diff>